<commit_message>
walking freq, ppt, updated project doc
</commit_message>
<xml_diff>
--- a/esa_85th_parabolic_flight_campaign_osteosense.docx
+++ b/esa_85th_parabolic_flight_campaign_osteosense.docx
@@ -13,6 +13,7 @@
           <w:szCs w:val="28"/>
         </w:rPr>
       </w:pPr>
+      <w:proofErr w:type="spellStart"/>
       <w:r>
         <w:rPr>
           <w:rFonts w:ascii="Arial" w:hAnsi="Arial" w:cs="Arial"/>
@@ -21,8 +22,9 @@
           <w:sz w:val="28"/>
           <w:szCs w:val="28"/>
         </w:rPr>
-        <w:t>OsteoSense – A Right Step</w:t>
-      </w:r>
+        <w:t>OsteoSense</w:t>
+      </w:r>
+      <w:proofErr w:type="spellEnd"/>
       <w:r>
         <w:rPr>
           <w:rFonts w:ascii="Arial" w:hAnsi="Arial" w:cs="Arial"/>
@@ -31,7 +33,7 @@
           <w:sz w:val="28"/>
           <w:szCs w:val="28"/>
         </w:rPr>
-        <w:t xml:space="preserve"> OÜ</w:t>
+        <w:t xml:space="preserve"> – A Right Step</w:t>
       </w:r>
       <w:r>
         <w:rPr>
@@ -41,6 +43,16 @@
           <w:sz w:val="28"/>
           <w:szCs w:val="28"/>
         </w:rPr>
+        <w:t xml:space="preserve"> OÜ</w:t>
+      </w:r>
+      <w:r>
+        <w:rPr>
+          <w:rFonts w:ascii="Arial" w:hAnsi="Arial" w:cs="Arial"/>
+          <w:b/>
+          <w:bCs/>
+          <w:sz w:val="28"/>
+          <w:szCs w:val="28"/>
+        </w:rPr>
         <w:t xml:space="preserve"> Experiment</w:t>
       </w:r>
     </w:p>
@@ -93,18 +105,8 @@
           <w:sz w:val="20"/>
           <w:szCs w:val="20"/>
         </w:rPr>
-        <w:t xml:space="preserve">In collaboration </w:t>
-      </w:r>
-      <w:proofErr w:type="gramStart"/>
-      <w:r>
-        <w:rPr>
-          <w:rFonts w:ascii="Arial" w:hAnsi="Arial" w:cs="Arial"/>
-          <w:sz w:val="20"/>
-          <w:szCs w:val="20"/>
-        </w:rPr>
-        <w:t>with;</w:t>
-      </w:r>
-      <w:proofErr w:type="gramEnd"/>
+        <w:t>In collaboration with;</w:t>
+      </w:r>
     </w:p>
     <w:tbl>
       <w:tblPr>
@@ -136,25 +138,7 @@
                 <w:sz w:val="20"/>
                 <w:szCs w:val="20"/>
               </w:rPr>
-              <w:t xml:space="preserve">Tallinn University </w:t>
-            </w:r>
-            <w:proofErr w:type="gramStart"/>
-            <w:r>
-              <w:rPr>
-                <w:rFonts w:ascii="Arial" w:hAnsi="Arial" w:cs="Arial"/>
-                <w:sz w:val="20"/>
-                <w:szCs w:val="20"/>
-              </w:rPr>
-              <w:t>Of</w:t>
-            </w:r>
-            <w:proofErr w:type="gramEnd"/>
-            <w:r>
-              <w:rPr>
-                <w:rFonts w:ascii="Arial" w:hAnsi="Arial" w:cs="Arial"/>
-                <w:sz w:val="20"/>
-                <w:szCs w:val="20"/>
-              </w:rPr>
-              <w:t xml:space="preserve"> Technology</w:t>
+              <w:t>Tallinn University Of Technology</w:t>
             </w:r>
             <w:r>
               <w:rPr>
@@ -440,6 +424,7 @@
                 <w:szCs w:val="20"/>
               </w:rPr>
             </w:pPr>
+            <w:proofErr w:type="spellStart"/>
             <w:r>
               <w:rPr>
                 <w:rFonts w:ascii="Arial" w:hAnsi="Arial" w:cs="Arial"/>
@@ -448,6 +433,7 @@
               </w:rPr>
               <w:t>Novespace</w:t>
             </w:r>
+            <w:proofErr w:type="spellEnd"/>
           </w:p>
         </w:tc>
         <w:tc>
@@ -462,13 +448,23 @@
                 <w:szCs w:val="20"/>
               </w:rPr>
             </w:pPr>
-            <w:r>
-              <w:rPr>
-                <w:rFonts w:ascii="Arial" w:hAnsi="Arial" w:cs="Arial"/>
-                <w:sz w:val="20"/>
-                <w:szCs w:val="20"/>
-              </w:rPr>
-              <w:t>Tihbault Paris</w:t>
+            <w:proofErr w:type="spellStart"/>
+            <w:r>
+              <w:rPr>
+                <w:rFonts w:ascii="Arial" w:hAnsi="Arial" w:cs="Arial"/>
+                <w:sz w:val="20"/>
+                <w:szCs w:val="20"/>
+              </w:rPr>
+              <w:t>Tihbault</w:t>
+            </w:r>
+            <w:proofErr w:type="spellEnd"/>
+            <w:r>
+              <w:rPr>
+                <w:rFonts w:ascii="Arial" w:hAnsi="Arial" w:cs="Arial"/>
+                <w:sz w:val="20"/>
+                <w:szCs w:val="20"/>
+              </w:rPr>
+              <w:t xml:space="preserve"> Paris</w:t>
             </w:r>
           </w:p>
         </w:tc>
@@ -645,25 +641,7 @@
           <w:sz w:val="20"/>
           <w:szCs w:val="20"/>
         </w:rPr>
-        <w:t xml:space="preserve">Parabolic Flight is a trajectory taken by an aircraft </w:t>
-      </w:r>
-      <w:proofErr w:type="gramStart"/>
-      <w:r>
-        <w:rPr>
-          <w:rFonts w:ascii="Arial" w:hAnsi="Arial" w:cs="Arial"/>
-          <w:sz w:val="20"/>
-          <w:szCs w:val="20"/>
-        </w:rPr>
-        <w:t>in order to</w:t>
-      </w:r>
-      <w:proofErr w:type="gramEnd"/>
-      <w:r>
-        <w:rPr>
-          <w:rFonts w:ascii="Arial" w:hAnsi="Arial" w:cs="Arial"/>
-          <w:sz w:val="20"/>
-          <w:szCs w:val="20"/>
-        </w:rPr>
-        <w:t xml:space="preserve"> reproduce various gravity levels, in particular hyper g (1.8g) and zero g (microgravity).  It is achieved by flying the aircraft in upward and downward arcs that are interspersed with level flight.  A parabolic flight creates environments for researchers to conduct experiments without needing to go to space.  They provide an environment for the “normal” person to experience what an astronaut experiences in space and thus be able to design appropriate experiments for space. Weightlessness is achieved for approximately 22 seconds with 20 seconds of hyper gravity on either side of the parabola.  The aircraft pulls up initially reaching around 50 degrees of nose up before “injection” which guides the plane over the top of the parabola. </w:t>
+        <w:t xml:space="preserve">Parabolic Flight is a trajectory taken by an aircraft in order to reproduce various gravity levels, in particular hyper g (1.8g) and zero g (microgravity).  It is achieved by flying the aircraft in upward and downward arcs that are interspersed with level flight.  A parabolic flight creates environments for researchers to conduct experiments without needing to go to space.  They provide an environment for the “normal” person to experience what an astronaut experiences in space and thus be able to design appropriate experiments for space. Weightlessness is achieved for approximately 22 seconds with 20 seconds of hyper gravity on either side of the parabola.  The aircraft pulls up initially reaching around 50 degrees of nose up before “injection” which guides the plane over the top of the parabola. </w:t>
       </w:r>
       <w:r>
         <w:rPr>
@@ -1194,60 +1172,42 @@
           <w:sz w:val="20"/>
           <w:szCs w:val="20"/>
         </w:rPr>
-        <w:t xml:space="preserve">The first two scientific hypotheses </w:t>
-      </w:r>
-      <w:proofErr w:type="gramStart"/>
-      <w:r>
-        <w:rPr>
-          <w:rFonts w:ascii="Arial" w:hAnsi="Arial" w:cs="Arial"/>
-          <w:sz w:val="20"/>
-          <w:szCs w:val="20"/>
-        </w:rPr>
-        <w:t>were considered to be</w:t>
-      </w:r>
-      <w:proofErr w:type="gramEnd"/>
-      <w:r>
-        <w:rPr>
-          <w:rFonts w:ascii="Arial" w:hAnsi="Arial" w:cs="Arial"/>
-          <w:sz w:val="20"/>
-          <w:szCs w:val="20"/>
-        </w:rPr>
-        <w:t xml:space="preserve"> biomedical in nature and thus required ethical approval.  These were removed as time would not allow approval to be obtained. It was deemed that the experiment would only provide an indication rather than a true scientific outcome since there are only two participants.   Given that the data required would be collected anyway </w:t>
-      </w:r>
-      <w:proofErr w:type="gramStart"/>
-      <w:r>
-        <w:rPr>
-          <w:rFonts w:ascii="Arial" w:hAnsi="Arial" w:cs="Arial"/>
-          <w:sz w:val="20"/>
-          <w:szCs w:val="20"/>
-        </w:rPr>
-        <w:t>in order to</w:t>
-      </w:r>
-      <w:proofErr w:type="gramEnd"/>
-      <w:r>
-        <w:rPr>
-          <w:rFonts w:ascii="Arial" w:hAnsi="Arial" w:cs="Arial"/>
-          <w:sz w:val="20"/>
-          <w:szCs w:val="20"/>
-        </w:rPr>
-        <w:t xml:space="preserve"> achieve the other hypotheses the analysis can still be performed. </w:t>
-      </w:r>
-    </w:p>
-    <w:p>
-      <w:pPr>
-        <w:rPr>
-          <w:rFonts w:ascii="Arial" w:hAnsi="Arial" w:cs="Arial"/>
-          <w:sz w:val="20"/>
-          <w:szCs w:val="20"/>
-        </w:rPr>
-      </w:pPr>
-      <w:r>
-        <w:rPr>
-          <w:rFonts w:ascii="Arial" w:hAnsi="Arial" w:cs="Arial"/>
-          <w:sz w:val="20"/>
-          <w:szCs w:val="20"/>
-        </w:rPr>
-        <w:t>The second technical hypothesis was removed completely as it would involve a third sensor.  This was deemed a practical issue in fixing an additional sensor, extra data analysis work and in favor of the newly developed high data rate sensor that could provide more insight into the skeletal loading aspects.</w:t>
+        <w:t xml:space="preserve">The first two scientific hypotheses were considered to be biomedical in nature and thus required ethical approval.  These were removed as time would not allow approval to be obtained. It was deemed that the experiment would only provide an indication rather than a true scientific outcome since there are only two participants.   Given that the data required would be collected anyway in order to achieve the other hypotheses the analysis can still be performed. </w:t>
+      </w:r>
+    </w:p>
+    <w:p>
+      <w:pPr>
+        <w:rPr>
+          <w:rFonts w:ascii="Arial" w:hAnsi="Arial" w:cs="Arial"/>
+          <w:sz w:val="20"/>
+          <w:szCs w:val="20"/>
+        </w:rPr>
+      </w:pPr>
+      <w:r>
+        <w:rPr>
+          <w:rFonts w:ascii="Arial" w:hAnsi="Arial" w:cs="Arial"/>
+          <w:sz w:val="20"/>
+          <w:szCs w:val="20"/>
+        </w:rPr>
+        <w:t xml:space="preserve">The second technical hypothesis was removed completely as it would involve a third sensor.  This was deemed a practical issue in fixing an additional sensor, extra data analysis work and in </w:t>
+      </w:r>
+      <w:proofErr w:type="spellStart"/>
+      <w:r>
+        <w:rPr>
+          <w:rFonts w:ascii="Arial" w:hAnsi="Arial" w:cs="Arial"/>
+          <w:sz w:val="20"/>
+          <w:szCs w:val="20"/>
+        </w:rPr>
+        <w:t>favor</w:t>
+      </w:r>
+      <w:proofErr w:type="spellEnd"/>
+      <w:r>
+        <w:rPr>
+          <w:rFonts w:ascii="Arial" w:hAnsi="Arial" w:cs="Arial"/>
+          <w:sz w:val="20"/>
+          <w:szCs w:val="20"/>
+        </w:rPr>
+        <w:t xml:space="preserve"> of the newly developed high data rate sensor that could provide more insight into the skeletal loading aspects.</w:t>
       </w:r>
     </w:p>
     <w:p>
@@ -1505,25 +1465,7 @@
           <w:sz w:val="20"/>
           <w:szCs w:val="20"/>
         </w:rPr>
-        <w:t xml:space="preserve">The technical objectives assess the feasibility for real time measurement and monitoring of musculoskeletal loading in micro gravity as a </w:t>
-      </w:r>
-      <w:proofErr w:type="gramStart"/>
-      <w:r>
-        <w:rPr>
-          <w:rFonts w:ascii="Arial" w:hAnsi="Arial" w:cs="Arial"/>
-          <w:sz w:val="20"/>
-          <w:szCs w:val="20"/>
-        </w:rPr>
-        <w:t>pre requisite</w:t>
-      </w:r>
-      <w:proofErr w:type="gramEnd"/>
-      <w:r>
-        <w:rPr>
-          <w:rFonts w:ascii="Arial" w:hAnsi="Arial" w:cs="Arial"/>
-          <w:sz w:val="20"/>
-          <w:szCs w:val="20"/>
-        </w:rPr>
-        <w:t xml:space="preserve"> for leveraging such a solution on the International Space Station.</w:t>
+        <w:t>The technical objectives assess the feasibility for real time measurement and monitoring of musculoskeletal loading in micro gravity as a pre requisite for leveraging such a solution on the International Space Station.</w:t>
       </w:r>
     </w:p>
     <w:p>
@@ -1675,25 +1617,25 @@
           <w:sz w:val="20"/>
           <w:szCs w:val="20"/>
         </w:rPr>
-        <w:t xml:space="preserve">Bone loss in astronauts is a well documented challenge and there are currently no accepted solutions to improving </w:t>
-      </w:r>
-      <w:proofErr w:type="gramStart"/>
-      <w:r>
-        <w:rPr>
-          <w:rFonts w:ascii="Arial" w:hAnsi="Arial" w:cs="Arial"/>
-          <w:sz w:val="20"/>
-          <w:szCs w:val="20"/>
-        </w:rPr>
-        <w:t>astronauts</w:t>
-      </w:r>
-      <w:proofErr w:type="gramEnd"/>
-      <w:r>
-        <w:rPr>
-          <w:rFonts w:ascii="Arial" w:hAnsi="Arial" w:cs="Arial"/>
-          <w:sz w:val="20"/>
-          <w:szCs w:val="20"/>
-        </w:rPr>
-        <w:t xml:space="preserve"> preparation, maintenance and recovery.  </w:t>
+        <w:t xml:space="preserve">Bone loss in astronauts is a </w:t>
+      </w:r>
+      <w:proofErr w:type="spellStart"/>
+      <w:r>
+        <w:rPr>
+          <w:rFonts w:ascii="Arial" w:hAnsi="Arial" w:cs="Arial"/>
+          <w:sz w:val="20"/>
+          <w:szCs w:val="20"/>
+        </w:rPr>
+        <w:t>well documented</w:t>
+      </w:r>
+      <w:proofErr w:type="spellEnd"/>
+      <w:r>
+        <w:rPr>
+          <w:rFonts w:ascii="Arial" w:hAnsi="Arial" w:cs="Arial"/>
+          <w:sz w:val="20"/>
+          <w:szCs w:val="20"/>
+        </w:rPr>
+        <w:t xml:space="preserve"> challenge and there are currently no accepted solutions to improving astronauts preparation, maintenance and recovery.  </w:t>
       </w:r>
       <w:r>
         <w:rPr>
@@ -1784,25 +1726,7 @@
           <w:sz w:val="20"/>
           <w:szCs w:val="20"/>
         </w:rPr>
-        <w:t xml:space="preserve">). The aim is to monitor astronauts before/during/after flight </w:t>
-      </w:r>
-      <w:proofErr w:type="gramStart"/>
-      <w:r>
-        <w:rPr>
-          <w:rFonts w:ascii="Arial" w:hAnsi="Arial" w:cs="Arial"/>
-          <w:sz w:val="20"/>
-          <w:szCs w:val="20"/>
-        </w:rPr>
-        <w:t>in order to</w:t>
-      </w:r>
-      <w:proofErr w:type="gramEnd"/>
-      <w:r>
-        <w:rPr>
-          <w:rFonts w:ascii="Arial" w:hAnsi="Arial" w:cs="Arial"/>
-          <w:sz w:val="20"/>
-          <w:szCs w:val="20"/>
-        </w:rPr>
-        <w:t xml:space="preserve"> re-establish the right levels of exercise when necessary</w:t>
+        <w:t>). The aim is to monitor astronauts before/during/after flight in order to re-establish the right levels of exercise when necessary</w:t>
       </w:r>
       <w:r>
         <w:rPr>
@@ -1853,41 +1777,13 @@
         </w:rPr>
         <w:t>7,8</w:t>
       </w:r>
-      <w:proofErr w:type="gramStart"/>
-      <w:r>
-        <w:rPr>
-          <w:rFonts w:ascii="Arial" w:hAnsi="Arial" w:cs="Arial"/>
-          <w:sz w:val="20"/>
-          <w:szCs w:val="20"/>
-        </w:rPr>
-        <w:t>) .</w:t>
-      </w:r>
-      <w:proofErr w:type="gramEnd"/>
-      <w:r>
-        <w:rPr>
-          <w:rFonts w:ascii="Arial" w:hAnsi="Arial" w:cs="Arial"/>
-          <w:sz w:val="20"/>
-          <w:szCs w:val="20"/>
-        </w:rPr>
-        <w:t xml:space="preserve"> Using this </w:t>
-      </w:r>
-      <w:proofErr w:type="gramStart"/>
-      <w:r>
-        <w:rPr>
-          <w:rFonts w:ascii="Arial" w:hAnsi="Arial" w:cs="Arial"/>
-          <w:sz w:val="20"/>
-          <w:szCs w:val="20"/>
-        </w:rPr>
-        <w:t>method</w:t>
-      </w:r>
-      <w:proofErr w:type="gramEnd"/>
-      <w:r>
-        <w:rPr>
-          <w:rFonts w:ascii="Arial" w:hAnsi="Arial" w:cs="Arial"/>
-          <w:sz w:val="20"/>
-          <w:szCs w:val="20"/>
-        </w:rPr>
-        <w:t xml:space="preserve"> it was found that loading dose of moderate-to-vigorous activities was associated with bone density at the calcaneus bone in middle-aged men and women (</w:t>
+      <w:r>
+        <w:rPr>
+          <w:rFonts w:ascii="Arial" w:hAnsi="Arial" w:cs="Arial"/>
+          <w:sz w:val="20"/>
+          <w:szCs w:val="20"/>
+        </w:rPr>
+        <w:t>) . Using this method it was found that loading dose of moderate-to-vigorous activities was associated with bone density at the calcaneus bone in middle-aged men and women (</w:t>
       </w:r>
       <w:r>
         <w:rPr>
@@ -2078,7 +1974,25 @@
           <w:sz w:val="20"/>
           <w:szCs w:val="20"/>
         </w:rPr>
-        <w:t xml:space="preserve">The musculoskeletal system is essential for the maintenance of physical health during exploration missions, and consequently mission success. The known effects of reduced gravitational forces and mechanical loads on bone and muscle comprise overall loss of mass, resulting in site-dependent deterioration of bone integrity and bone strength. ESA’s SciSpace White Paper 12: Human Physiology outlines the need to quantify the musculoskeletal load during space flights to investigate interindividual variability comprising of appropriate biomarkers, individualisation of countermeasures and an ability to anticipate dangerous alterations to the musculoskeletal system. The ESA Explore2040 strategy explicitly prioritising support for the claims. Exploration-enabled and exploration-focussed research activities will be underpinned by the technologies required to realise these activities along with the potential to address global challenges in health and wellness. </w:t>
+        <w:t xml:space="preserve">The musculoskeletal system is essential for the maintenance of physical health during exploration missions, and consequently mission success. The known effects of reduced gravitational forces and mechanical loads on bone and muscle comprise overall loss of mass, resulting in site-dependent deterioration of bone integrity and bone strength. ESA’s </w:t>
+      </w:r>
+      <w:proofErr w:type="spellStart"/>
+      <w:r>
+        <w:rPr>
+          <w:rFonts w:ascii="Arial" w:hAnsi="Arial" w:cs="Arial"/>
+          <w:sz w:val="20"/>
+          <w:szCs w:val="20"/>
+        </w:rPr>
+        <w:t>SciSpace</w:t>
+      </w:r>
+      <w:proofErr w:type="spellEnd"/>
+      <w:r>
+        <w:rPr>
+          <w:rFonts w:ascii="Arial" w:hAnsi="Arial" w:cs="Arial"/>
+          <w:sz w:val="20"/>
+          <w:szCs w:val="20"/>
+        </w:rPr>
+        <w:t xml:space="preserve"> White Paper 12: Human Physiology outlines the need to quantify the musculoskeletal load during space flights to investigate interindividual variability comprising of appropriate biomarkers, individualisation of countermeasures and an ability to anticipate dangerous alterations to the musculoskeletal system. The ESA Explore2040 strategy explicitly prioritising support for the claims. Exploration-enabled and exploration-focussed research activities will be underpinned by the technologies required to realise these activities along with the potential to address global challenges in health and wellness. </w:t>
       </w:r>
     </w:p>
     <w:p>
@@ -2236,7 +2150,27 @@
               <w:sz w:val="20"/>
               <w:szCs w:val="20"/>
             </w:rPr>
-            <w:t>(Mundermann et al., 2005)</w:t>
+            <w:t>(</w:t>
+          </w:r>
+          <w:proofErr w:type="spellStart"/>
+          <w:r>
+            <w:rPr>
+              <w:rFonts w:ascii="Arial" w:eastAsia="Times New Roman" w:hAnsi="Arial" w:cs="Arial"/>
+              <w:color w:val="000000"/>
+              <w:sz w:val="20"/>
+              <w:szCs w:val="20"/>
+            </w:rPr>
+            <w:t>Mundermann</w:t>
+          </w:r>
+          <w:proofErr w:type="spellEnd"/>
+          <w:r>
+            <w:rPr>
+              <w:rFonts w:ascii="Arial" w:eastAsia="Times New Roman" w:hAnsi="Arial" w:cs="Arial"/>
+              <w:color w:val="000000"/>
+              <w:sz w:val="20"/>
+              <w:szCs w:val="20"/>
+            </w:rPr>
+            <w:t xml:space="preserve"> et al., 2005)</w:t>
           </w:r>
         </w:sdtContent>
       </w:sdt>
@@ -2503,7 +2437,25 @@
           <w:sz w:val="20"/>
           <w:szCs w:val="20"/>
         </w:rPr>
-        <w:t xml:space="preserve">In the capture of human movement sensors are used with a data rate of up to 100Hz (60Hz in the case of Movella Dot) and then subsequently filtered to below 10Hz.  This captures the movement of a limb or body segment as a whole and is used to analyse the actual movement of the body in question.  Since </w:t>
+        <w:t xml:space="preserve">In the capture of human movement sensors are used with a data rate of up to 100Hz (60Hz in the case of </w:t>
+      </w:r>
+      <w:proofErr w:type="spellStart"/>
+      <w:r>
+        <w:rPr>
+          <w:rFonts w:ascii="Arial" w:hAnsi="Arial" w:cs="Arial"/>
+          <w:sz w:val="20"/>
+          <w:szCs w:val="20"/>
+        </w:rPr>
+        <w:t>Movella</w:t>
+      </w:r>
+      <w:proofErr w:type="spellEnd"/>
+      <w:r>
+        <w:rPr>
+          <w:rFonts w:ascii="Arial" w:hAnsi="Arial" w:cs="Arial"/>
+          <w:sz w:val="20"/>
+          <w:szCs w:val="20"/>
+        </w:rPr>
+        <w:t xml:space="preserve"> Dot) and then subsequently filtered to below 10Hz.  This captures the movement of a limb or body segment as a whole and is used to analyse the actual movement of the body in question.  Since </w:t>
       </w:r>
       <w:r>
         <w:rPr>
@@ -2544,25 +2496,7 @@
           <w:sz w:val="20"/>
           <w:szCs w:val="20"/>
         </w:rPr>
-        <w:t xml:space="preserve"> it may be useful to consider the underlying structure as a material that undergoes vibration, </w:t>
-      </w:r>
-      <w:proofErr w:type="gramStart"/>
-      <w:r>
-        <w:rPr>
-          <w:rFonts w:ascii="Arial" w:hAnsi="Arial" w:cs="Arial"/>
-          <w:sz w:val="20"/>
-          <w:szCs w:val="20"/>
-        </w:rPr>
-        <w:t>similar to</w:t>
-      </w:r>
-      <w:proofErr w:type="gramEnd"/>
-      <w:r>
-        <w:rPr>
-          <w:rFonts w:ascii="Arial" w:hAnsi="Arial" w:cs="Arial"/>
-          <w:sz w:val="20"/>
-          <w:szCs w:val="20"/>
-        </w:rPr>
-        <w:t xml:space="preserve"> perhaps a bridge.  </w:t>
+        <w:t xml:space="preserve"> it may be useful to consider the underlying structure as a material that undergoes vibration, similar to perhaps a bridge.  </w:t>
       </w:r>
       <w:r>
         <w:rPr>
@@ -2789,7 +2723,25 @@
           <w:sz w:val="20"/>
           <w:szCs w:val="20"/>
         </w:rPr>
-        <w:t xml:space="preserve"> (EN-AW-5083). The base plate has a tensile strength of 317 MPa to comply with the requirements set out by Novespace. </w:t>
+        <w:t xml:space="preserve"> (EN-AW-5083). The base plate has a tensile strength of 317 MPa to comply with the requirements set out by </w:t>
+      </w:r>
+      <w:proofErr w:type="spellStart"/>
+      <w:r>
+        <w:rPr>
+          <w:rFonts w:ascii="Arial" w:hAnsi="Arial" w:cs="Arial"/>
+          <w:sz w:val="20"/>
+          <w:szCs w:val="20"/>
+        </w:rPr>
+        <w:t>Novespace</w:t>
+      </w:r>
+      <w:proofErr w:type="spellEnd"/>
+      <w:r>
+        <w:rPr>
+          <w:rFonts w:ascii="Arial" w:hAnsi="Arial" w:cs="Arial"/>
+          <w:sz w:val="20"/>
+          <w:szCs w:val="20"/>
+        </w:rPr>
+        <w:t xml:space="preserve">. </w:t>
       </w:r>
     </w:p>
     <w:p>
@@ -3434,15 +3386,7 @@
       </w:r>
       <w:r>
         <w:tab/>
-        <w:t xml:space="preserve">Figure 4: Treadmill </w:t>
-      </w:r>
-      <w:proofErr w:type="gramStart"/>
-      <w:r>
-        <w:t>On</w:t>
-      </w:r>
-      <w:proofErr w:type="gramEnd"/>
-      <w:r>
-        <w:t xml:space="preserve"> Plane</w:t>
+        <w:t>Figure 4: Treadmill On Plane</w:t>
       </w:r>
     </w:p>
     <w:p>
@@ -3801,6 +3745,7 @@
         </w:rPr>
         <w:t xml:space="preserve">manage the </w:t>
       </w:r>
+      <w:proofErr w:type="spellStart"/>
       <w:r>
         <w:rPr>
           <w:rFonts w:ascii="Arial" w:hAnsi="Arial" w:cs="Arial"/>
@@ -3809,6 +3754,7 @@
         </w:rPr>
         <w:t>Movella</w:t>
       </w:r>
+      <w:proofErr w:type="spellEnd"/>
       <w:r>
         <w:rPr>
           <w:rFonts w:ascii="Arial" w:hAnsi="Arial" w:cs="Arial"/>
@@ -3944,28 +3890,76 @@
           <w:sz w:val="20"/>
           <w:szCs w:val="20"/>
         </w:rPr>
-        <w:t xml:space="preserve">There were two sensor types used in the experiment.  Two Movella Dots worn at the ankle of each limb and a custom sensor developed in collaboration with TalTech.  </w:t>
-      </w:r>
-    </w:p>
-    <w:p>
-      <w:pPr>
-        <w:rPr>
-          <w:rFonts w:ascii="Arial" w:hAnsi="Arial" w:cs="Arial"/>
-          <w:b/>
-          <w:bCs/>
-          <w:sz w:val="20"/>
-          <w:szCs w:val="20"/>
-        </w:rPr>
-      </w:pPr>
-      <w:r>
-        <w:rPr>
-          <w:rFonts w:ascii="Arial" w:hAnsi="Arial" w:cs="Arial"/>
-          <w:b/>
-          <w:bCs/>
-          <w:sz w:val="20"/>
-          <w:szCs w:val="20"/>
-        </w:rPr>
-        <w:t>Movella Dot</w:t>
+        <w:t xml:space="preserve">There were two sensor types used in the experiment.  Two </w:t>
+      </w:r>
+      <w:proofErr w:type="spellStart"/>
+      <w:r>
+        <w:rPr>
+          <w:rFonts w:ascii="Arial" w:hAnsi="Arial" w:cs="Arial"/>
+          <w:sz w:val="20"/>
+          <w:szCs w:val="20"/>
+        </w:rPr>
+        <w:t>Movella</w:t>
+      </w:r>
+      <w:proofErr w:type="spellEnd"/>
+      <w:r>
+        <w:rPr>
+          <w:rFonts w:ascii="Arial" w:hAnsi="Arial" w:cs="Arial"/>
+          <w:sz w:val="20"/>
+          <w:szCs w:val="20"/>
+        </w:rPr>
+        <w:t xml:space="preserve"> Dots worn at the ankle of each limb and a custom sensor developed in collaboration with </w:t>
+      </w:r>
+      <w:proofErr w:type="spellStart"/>
+      <w:r>
+        <w:rPr>
+          <w:rFonts w:ascii="Arial" w:hAnsi="Arial" w:cs="Arial"/>
+          <w:sz w:val="20"/>
+          <w:szCs w:val="20"/>
+        </w:rPr>
+        <w:t>TalTech</w:t>
+      </w:r>
+      <w:proofErr w:type="spellEnd"/>
+      <w:r>
+        <w:rPr>
+          <w:rFonts w:ascii="Arial" w:hAnsi="Arial" w:cs="Arial"/>
+          <w:sz w:val="20"/>
+          <w:szCs w:val="20"/>
+        </w:rPr>
+        <w:t xml:space="preserve">.  </w:t>
+      </w:r>
+    </w:p>
+    <w:p>
+      <w:pPr>
+        <w:rPr>
+          <w:rFonts w:ascii="Arial" w:hAnsi="Arial" w:cs="Arial"/>
+          <w:b/>
+          <w:bCs/>
+          <w:sz w:val="20"/>
+          <w:szCs w:val="20"/>
+        </w:rPr>
+      </w:pPr>
+      <w:proofErr w:type="spellStart"/>
+      <w:r>
+        <w:rPr>
+          <w:rFonts w:ascii="Arial" w:hAnsi="Arial" w:cs="Arial"/>
+          <w:b/>
+          <w:bCs/>
+          <w:sz w:val="20"/>
+          <w:szCs w:val="20"/>
+        </w:rPr>
+        <w:t>Movella</w:t>
+      </w:r>
+      <w:proofErr w:type="spellEnd"/>
+      <w:r>
+        <w:rPr>
+          <w:rFonts w:ascii="Arial" w:hAnsi="Arial" w:cs="Arial"/>
+          <w:b/>
+          <w:bCs/>
+          <w:sz w:val="20"/>
+          <w:szCs w:val="20"/>
+        </w:rPr>
+        <w:t xml:space="preserve"> Dot</w:t>
       </w:r>
     </w:p>
     <w:p>
@@ -4035,13 +4029,23 @@
         </w:rPr>
         <w:t xml:space="preserve">The </w:t>
       </w:r>
-      <w:r>
-        <w:rPr>
-          <w:rFonts w:ascii="Arial" w:hAnsi="Arial" w:cs="Arial"/>
-          <w:sz w:val="20"/>
-          <w:szCs w:val="20"/>
-        </w:rPr>
-        <w:t xml:space="preserve">Movella </w:t>
+      <w:proofErr w:type="spellStart"/>
+      <w:r>
+        <w:rPr>
+          <w:rFonts w:ascii="Arial" w:hAnsi="Arial" w:cs="Arial"/>
+          <w:sz w:val="20"/>
+          <w:szCs w:val="20"/>
+        </w:rPr>
+        <w:t>Movella</w:t>
+      </w:r>
+      <w:proofErr w:type="spellEnd"/>
+      <w:r>
+        <w:rPr>
+          <w:rFonts w:ascii="Arial" w:hAnsi="Arial" w:cs="Arial"/>
+          <w:sz w:val="20"/>
+          <w:szCs w:val="20"/>
+        </w:rPr>
+        <w:t xml:space="preserve"> </w:t>
       </w:r>
       <w:r>
         <w:rPr>
@@ -4062,32 +4066,62 @@
           <w:szCs w:val="20"/>
         </w:rPr>
       </w:pPr>
-      <w:r>
-        <w:rPr>
-          <w:rFonts w:ascii="Arial" w:hAnsi="Arial" w:cs="Arial"/>
-          <w:b/>
-          <w:bCs/>
-          <w:sz w:val="20"/>
-          <w:szCs w:val="20"/>
-        </w:rPr>
-        <w:t>TalTech Sensor</w:t>
-      </w:r>
-    </w:p>
-    <w:p>
-      <w:pPr>
-        <w:rPr>
-          <w:rFonts w:ascii="Arial" w:hAnsi="Arial" w:cs="Arial"/>
-          <w:sz w:val="20"/>
-          <w:szCs w:val="20"/>
-        </w:rPr>
-      </w:pPr>
-      <w:r>
-        <w:rPr>
-          <w:rFonts w:ascii="Arial" w:hAnsi="Arial" w:cs="Arial"/>
-          <w:sz w:val="20"/>
-          <w:szCs w:val="20"/>
-        </w:rPr>
-        <w:t xml:space="preserve">The Taltech Sensor is an accelerometer that has a data rate of 6.6Khz.  The accelerometer is on a short wire and is fixed directly to the tibia via medical tape. The sensor is controlled by a dedicated control box that is strapped to the thigh.  The </w:t>
+      <w:proofErr w:type="spellStart"/>
+      <w:r>
+        <w:rPr>
+          <w:rFonts w:ascii="Arial" w:hAnsi="Arial" w:cs="Arial"/>
+          <w:b/>
+          <w:bCs/>
+          <w:sz w:val="20"/>
+          <w:szCs w:val="20"/>
+        </w:rPr>
+        <w:t>TalTech</w:t>
+      </w:r>
+      <w:proofErr w:type="spellEnd"/>
+      <w:r>
+        <w:rPr>
+          <w:rFonts w:ascii="Arial" w:hAnsi="Arial" w:cs="Arial"/>
+          <w:b/>
+          <w:bCs/>
+          <w:sz w:val="20"/>
+          <w:szCs w:val="20"/>
+        </w:rPr>
+        <w:t xml:space="preserve"> Sensor</w:t>
+      </w:r>
+    </w:p>
+    <w:p>
+      <w:pPr>
+        <w:rPr>
+          <w:rFonts w:ascii="Arial" w:hAnsi="Arial" w:cs="Arial"/>
+          <w:sz w:val="20"/>
+          <w:szCs w:val="20"/>
+        </w:rPr>
+      </w:pPr>
+      <w:r>
+        <w:rPr>
+          <w:rFonts w:ascii="Arial" w:hAnsi="Arial" w:cs="Arial"/>
+          <w:sz w:val="20"/>
+          <w:szCs w:val="20"/>
+        </w:rPr>
+        <w:t xml:space="preserve">The </w:t>
+      </w:r>
+      <w:proofErr w:type="spellStart"/>
+      <w:r>
+        <w:rPr>
+          <w:rFonts w:ascii="Arial" w:hAnsi="Arial" w:cs="Arial"/>
+          <w:sz w:val="20"/>
+          <w:szCs w:val="20"/>
+        </w:rPr>
+        <w:t>Taltech</w:t>
+      </w:r>
+      <w:proofErr w:type="spellEnd"/>
+      <w:r>
+        <w:rPr>
+          <w:rFonts w:ascii="Arial" w:hAnsi="Arial" w:cs="Arial"/>
+          <w:sz w:val="20"/>
+          <w:szCs w:val="20"/>
+        </w:rPr>
+        <w:t xml:space="preserve"> Sensor is an accelerometer that has a data rate of 6.6Khz.  The accelerometer is on a short wire and is fixed directly to the tibia via medical tape. The sensor is controlled by a dedicated control box that is strapped to the thigh.  The </w:t>
       </w:r>
       <w:r>
         <w:rPr>
@@ -4350,27 +4384,15 @@
           <w:szCs w:val="20"/>
         </w:rPr>
       </w:pPr>
-      <w:proofErr w:type="gramStart"/>
-      <w:r>
-        <w:rPr>
-          <w:rFonts w:ascii="Arial" w:hAnsi="Arial" w:cs="Arial"/>
-          <w:b/>
-          <w:bCs/>
-          <w:sz w:val="20"/>
-          <w:szCs w:val="20"/>
-        </w:rPr>
-        <w:t>Pre Parabola</w:t>
-      </w:r>
-      <w:proofErr w:type="gramEnd"/>
-      <w:r>
-        <w:rPr>
-          <w:rFonts w:ascii="Arial" w:hAnsi="Arial" w:cs="Arial"/>
-          <w:b/>
-          <w:bCs/>
-          <w:sz w:val="20"/>
-          <w:szCs w:val="20"/>
-        </w:rPr>
-        <w:t xml:space="preserve"> 0 Procedure</w:t>
+      <w:r>
+        <w:rPr>
+          <w:rFonts w:ascii="Arial" w:hAnsi="Arial" w:cs="Arial"/>
+          <w:b/>
+          <w:bCs/>
+          <w:sz w:val="20"/>
+          <w:szCs w:val="20"/>
+        </w:rPr>
+        <w:t>Pre Parabola 0 Procedure</w:t>
       </w:r>
     </w:p>
     <w:p>
@@ -4435,25 +4457,25 @@
                 <w:sz w:val="20"/>
                 <w:szCs w:val="20"/>
               </w:rPr>
-              <w:t>Fix sensors in place.  (</w:t>
-            </w:r>
-            <w:proofErr w:type="gramStart"/>
-            <w:r>
-              <w:rPr>
-                <w:rFonts w:ascii="Arial" w:hAnsi="Arial" w:cs="Arial"/>
-                <w:sz w:val="20"/>
-                <w:szCs w:val="20"/>
-              </w:rPr>
-              <w:t>actually</w:t>
-            </w:r>
-            <w:proofErr w:type="gramEnd"/>
-            <w:r>
-              <w:rPr>
-                <w:rFonts w:ascii="Arial" w:hAnsi="Arial" w:cs="Arial"/>
-                <w:sz w:val="20"/>
-                <w:szCs w:val="20"/>
-              </w:rPr>
-              <w:t xml:space="preserve"> done pre flight)</w:t>
+              <w:t xml:space="preserve">Fix sensors in place.  (actually done </w:t>
+            </w:r>
+            <w:proofErr w:type="spellStart"/>
+            <w:r>
+              <w:rPr>
+                <w:rFonts w:ascii="Arial" w:hAnsi="Arial" w:cs="Arial"/>
+                <w:sz w:val="20"/>
+                <w:szCs w:val="20"/>
+              </w:rPr>
+              <w:t>pre flight</w:t>
+            </w:r>
+            <w:proofErr w:type="spellEnd"/>
+            <w:r>
+              <w:rPr>
+                <w:rFonts w:ascii="Arial" w:hAnsi="Arial" w:cs="Arial"/>
+                <w:sz w:val="20"/>
+                <w:szCs w:val="20"/>
+              </w:rPr>
+              <w:t>)</w:t>
             </w:r>
           </w:p>
         </w:tc>
@@ -4669,7 +4691,25 @@
                 <w:sz w:val="20"/>
                 <w:szCs w:val="20"/>
               </w:rPr>
-              <w:t>Turn on and setup Movella Dot sensors (including assignment)</w:t>
+              <w:t xml:space="preserve">Turn on and setup </w:t>
+            </w:r>
+            <w:proofErr w:type="spellStart"/>
+            <w:r>
+              <w:rPr>
+                <w:rFonts w:ascii="Arial" w:hAnsi="Arial" w:cs="Arial"/>
+                <w:sz w:val="20"/>
+                <w:szCs w:val="20"/>
+              </w:rPr>
+              <w:t>Movella</w:t>
+            </w:r>
+            <w:proofErr w:type="spellEnd"/>
+            <w:r>
+              <w:rPr>
+                <w:rFonts w:ascii="Arial" w:hAnsi="Arial" w:cs="Arial"/>
+                <w:sz w:val="20"/>
+                <w:szCs w:val="20"/>
+              </w:rPr>
+              <w:t xml:space="preserve"> Dot sensors (including assignment)</w:t>
             </w:r>
           </w:p>
         </w:tc>
@@ -11194,7 +11234,25 @@
                 <w:sz w:val="20"/>
                 <w:szCs w:val="20"/>
               </w:rPr>
-              <w:t>Turn on Taltech sensor</w:t>
+              <w:t xml:space="preserve">Turn on </w:t>
+            </w:r>
+            <w:proofErr w:type="spellStart"/>
+            <w:r>
+              <w:rPr>
+                <w:rFonts w:ascii="Arial" w:hAnsi="Arial" w:cs="Arial"/>
+                <w:sz w:val="20"/>
+                <w:szCs w:val="20"/>
+              </w:rPr>
+              <w:t>Taltech</w:t>
+            </w:r>
+            <w:proofErr w:type="spellEnd"/>
+            <w:r>
+              <w:rPr>
+                <w:rFonts w:ascii="Arial" w:hAnsi="Arial" w:cs="Arial"/>
+                <w:sz w:val="20"/>
+                <w:szCs w:val="20"/>
+              </w:rPr>
+              <w:t xml:space="preserve"> sensor</w:t>
             </w:r>
           </w:p>
         </w:tc>
@@ -11335,7 +11393,25 @@
                 <w:sz w:val="20"/>
                 <w:szCs w:val="20"/>
               </w:rPr>
-              <w:t>Turn off taltech sensor</w:t>
+              <w:t xml:space="preserve">Turn off </w:t>
+            </w:r>
+            <w:proofErr w:type="spellStart"/>
+            <w:r>
+              <w:rPr>
+                <w:rFonts w:ascii="Arial" w:hAnsi="Arial" w:cs="Arial"/>
+                <w:sz w:val="20"/>
+                <w:szCs w:val="20"/>
+              </w:rPr>
+              <w:t>taltech</w:t>
+            </w:r>
+            <w:proofErr w:type="spellEnd"/>
+            <w:r>
+              <w:rPr>
+                <w:rFonts w:ascii="Arial" w:hAnsi="Arial" w:cs="Arial"/>
+                <w:sz w:val="20"/>
+                <w:szCs w:val="20"/>
+              </w:rPr>
+              <w:t xml:space="preserve"> sensor</w:t>
             </w:r>
           </w:p>
         </w:tc>
@@ -12227,25 +12303,7 @@
                 <w:sz w:val="20"/>
                 <w:szCs w:val="20"/>
               </w:rPr>
-              <w:t xml:space="preserve">Press </w:t>
-            </w:r>
-            <w:proofErr w:type="gramStart"/>
-            <w:r>
-              <w:rPr>
-                <w:rFonts w:ascii="Arial" w:hAnsi="Arial" w:cs="Arial"/>
-                <w:sz w:val="20"/>
-                <w:szCs w:val="20"/>
-              </w:rPr>
-              <w:t>stop</w:t>
-            </w:r>
-            <w:proofErr w:type="gramEnd"/>
-            <w:r>
-              <w:rPr>
-                <w:rFonts w:ascii="Arial" w:hAnsi="Arial" w:cs="Arial"/>
-                <w:sz w:val="20"/>
-                <w:szCs w:val="20"/>
-              </w:rPr>
-              <w:t xml:space="preserve"> measuring when experimenter is sitting</w:t>
+              <w:t>Press stop measuring when experimenter is sitting</w:t>
             </w:r>
           </w:p>
         </w:tc>
@@ -12599,7 +12657,25 @@
           <w:sz w:val="20"/>
           <w:szCs w:val="20"/>
         </w:rPr>
-        <w:t xml:space="preserve"> preparation that the bungee cords were stiffer.  Stretching the bungee cords whilst on the ground seemed to loosen them up and provide lower values when the experimenter was weighed.  It was also felt that the bungee cords tension reduced over time (i.e became slacker) and thus later parabolas may induce less load.  In the first walking parabolas of flight 2 the experimenter reported feeling overloaded suggesting that the bungee cords were pulling at a value greater than 2x body weight.  This reduced over time (or the experimenter became accustomed to the pull).  </w:t>
+        <w:t xml:space="preserve"> preparation that the bungee cords were stiffer.  Stretching the bungee cords whilst on the ground seemed to loosen them up and provide lower values when the experimenter was weighed.  It was also felt that the bungee cords tension reduced over time (</w:t>
+      </w:r>
+      <w:proofErr w:type="spellStart"/>
+      <w:r>
+        <w:rPr>
+          <w:rFonts w:ascii="Arial" w:hAnsi="Arial" w:cs="Arial"/>
+          <w:sz w:val="20"/>
+          <w:szCs w:val="20"/>
+        </w:rPr>
+        <w:t>i.e</w:t>
+      </w:r>
+      <w:proofErr w:type="spellEnd"/>
+      <w:r>
+        <w:rPr>
+          <w:rFonts w:ascii="Arial" w:hAnsi="Arial" w:cs="Arial"/>
+          <w:sz w:val="20"/>
+          <w:szCs w:val="20"/>
+        </w:rPr>
+        <w:t xml:space="preserve"> became slacker) and thus later parabolas may induce less load.  In the first walking parabolas of flight 2 the experimenter reported feeling overloaded suggesting that the bungee cords were pulling at a value greater than 2x body weight.  This reduced over time (or the experimenter became accustomed to the pull).  </w:t>
       </w:r>
     </w:p>
     <w:p>
@@ -14750,6 +14826,7 @@
         </w:rPr>
         <w:t xml:space="preserve">) is termed loading intensity that represents the loading rate over a frequency range from </w:t>
       </w:r>
+      <w:proofErr w:type="spellStart"/>
       <w:r>
         <w:rPr>
           <w:rFonts w:ascii="Arial" w:hAnsi="Arial" w:cs="Arial"/>
@@ -14771,6 +14848,7 @@
         </w:rPr>
         <w:t>th</w:t>
       </w:r>
+      <w:proofErr w:type="spellEnd"/>
       <w:r>
         <w:rPr>
           <w:rFonts w:ascii="Arial" w:hAnsi="Arial" w:cs="Arial"/>
@@ -14779,6 +14857,7 @@
         </w:rPr>
         <w:t xml:space="preserve"> to </w:t>
       </w:r>
+      <w:proofErr w:type="spellStart"/>
       <w:r>
         <w:rPr>
           <w:rFonts w:ascii="Arial" w:hAnsi="Arial" w:cs="Arial"/>
@@ -14800,6 +14879,7 @@
         </w:rPr>
         <w:t>th</w:t>
       </w:r>
+      <w:proofErr w:type="spellEnd"/>
       <w:r>
         <w:rPr>
           <w:rFonts w:ascii="Arial" w:hAnsi="Arial" w:cs="Arial"/>
@@ -15047,15 +15127,60 @@
           <w:sz w:val="20"/>
           <w:szCs w:val="20"/>
         </w:rPr>
-        <w:t xml:space="preserve">Using the Movella Dot the time window equates to 300 samples at 60Hz. The Taltech sensor </w:t>
-      </w:r>
-      <w:r>
-        <w:rPr>
-          <w:rFonts w:ascii="Arial" w:hAnsi="Arial" w:cs="Arial"/>
-          <w:sz w:val="20"/>
-          <w:szCs w:val="20"/>
-        </w:rPr>
-        <w:t>has a data rate of 6 K</w:t>
+        <w:t xml:space="preserve">Using the </w:t>
+      </w:r>
+      <w:proofErr w:type="spellStart"/>
+      <w:r>
+        <w:rPr>
+          <w:rFonts w:ascii="Arial" w:hAnsi="Arial" w:cs="Arial"/>
+          <w:sz w:val="20"/>
+          <w:szCs w:val="20"/>
+        </w:rPr>
+        <w:t>Movella</w:t>
+      </w:r>
+      <w:proofErr w:type="spellEnd"/>
+      <w:r>
+        <w:rPr>
+          <w:rFonts w:ascii="Arial" w:hAnsi="Arial" w:cs="Arial"/>
+          <w:sz w:val="20"/>
+          <w:szCs w:val="20"/>
+        </w:rPr>
+        <w:t xml:space="preserve"> Dot the time window equates to 300 samples at 60Hz. The </w:t>
+      </w:r>
+      <w:proofErr w:type="spellStart"/>
+      <w:r>
+        <w:rPr>
+          <w:rFonts w:ascii="Arial" w:hAnsi="Arial" w:cs="Arial"/>
+          <w:sz w:val="20"/>
+          <w:szCs w:val="20"/>
+        </w:rPr>
+        <w:t>Taltech</w:t>
+      </w:r>
+      <w:proofErr w:type="spellEnd"/>
+      <w:r>
+        <w:rPr>
+          <w:rFonts w:ascii="Arial" w:hAnsi="Arial" w:cs="Arial"/>
+          <w:sz w:val="20"/>
+          <w:szCs w:val="20"/>
+        </w:rPr>
+        <w:t xml:space="preserve"> sensor </w:t>
+      </w:r>
+      <w:r>
+        <w:rPr>
+          <w:rFonts w:ascii="Arial" w:hAnsi="Arial" w:cs="Arial"/>
+          <w:sz w:val="20"/>
+          <w:szCs w:val="20"/>
+        </w:rPr>
+        <w:t xml:space="preserve">has a data rate of 6 </w:t>
+      </w:r>
+      <w:proofErr w:type="spellStart"/>
+      <w:r>
+        <w:rPr>
+          <w:rFonts w:ascii="Arial" w:hAnsi="Arial" w:cs="Arial"/>
+          <w:sz w:val="20"/>
+          <w:szCs w:val="20"/>
+        </w:rPr>
+        <w:t>K</w:t>
       </w:r>
       <w:r>
         <w:rPr>
@@ -15071,114 +15196,173 @@
           <w:sz w:val="20"/>
           <w:szCs w:val="20"/>
         </w:rPr>
-        <w:t xml:space="preserve">z and thus 30,000 samples are captured per 5 second window. This may result in a more accurate result yet imposes challenges in data streaming, data capture size and processing times. </w:t>
-      </w:r>
-      <w:proofErr w:type="gramStart"/>
-      <w:r>
-        <w:rPr>
-          <w:rFonts w:ascii="Arial" w:hAnsi="Arial" w:cs="Arial"/>
-          <w:sz w:val="20"/>
-          <w:szCs w:val="20"/>
-        </w:rPr>
-        <w:t>Therefore</w:t>
-      </w:r>
-      <w:proofErr w:type="gramEnd"/>
-      <w:r>
-        <w:rPr>
-          <w:rFonts w:ascii="Arial" w:hAnsi="Arial" w:cs="Arial"/>
-          <w:sz w:val="20"/>
-          <w:szCs w:val="20"/>
-        </w:rPr>
-        <w:t xml:space="preserve"> the Taltech sensor was developed as a data logger and not directly implemented into the tablet application. The primary purpose of the Taltech sensor in this experiment is to observe the frequency response over a greater range (up to 3kHz) compared to 30Hz that can be observed by a 60Hz sensor.</w:t>
-      </w:r>
-    </w:p>
-    <w:p>
-      <w:pPr>
-        <w:rPr>
-          <w:rFonts w:ascii="Arial" w:hAnsi="Arial" w:cs="Arial"/>
-          <w:b/>
-          <w:bCs/>
-          <w:sz w:val="20"/>
-          <w:szCs w:val="20"/>
-        </w:rPr>
-      </w:pPr>
-    </w:p>
-    <w:p>
-      <w:pPr>
-        <w:rPr>
-          <w:rFonts w:ascii="Arial" w:hAnsi="Arial" w:cs="Arial"/>
-          <w:b/>
-          <w:bCs/>
-          <w:sz w:val="20"/>
-          <w:szCs w:val="20"/>
-        </w:rPr>
-      </w:pPr>
-    </w:p>
-    <w:p>
-      <w:pPr>
-        <w:rPr>
-          <w:rFonts w:ascii="Arial" w:hAnsi="Arial" w:cs="Arial"/>
-          <w:b/>
-          <w:bCs/>
-          <w:sz w:val="20"/>
-          <w:szCs w:val="20"/>
-        </w:rPr>
-      </w:pPr>
-    </w:p>
-    <w:p>
-      <w:pPr>
-        <w:rPr>
-          <w:rFonts w:ascii="Arial" w:hAnsi="Arial" w:cs="Arial"/>
-          <w:b/>
-          <w:bCs/>
-          <w:sz w:val="20"/>
-          <w:szCs w:val="20"/>
-        </w:rPr>
-      </w:pPr>
-    </w:p>
-    <w:p>
-      <w:pPr>
-        <w:rPr>
-          <w:rFonts w:ascii="Arial" w:hAnsi="Arial" w:cs="Arial"/>
-          <w:b/>
-          <w:bCs/>
-          <w:sz w:val="20"/>
-          <w:szCs w:val="20"/>
-        </w:rPr>
-      </w:pPr>
-    </w:p>
-    <w:p>
-      <w:pPr>
-        <w:rPr>
-          <w:rFonts w:ascii="Arial" w:hAnsi="Arial" w:cs="Arial"/>
-          <w:b/>
-          <w:bCs/>
-          <w:sz w:val="20"/>
-          <w:szCs w:val="20"/>
-        </w:rPr>
-      </w:pPr>
-    </w:p>
-    <w:p>
-      <w:pPr>
-        <w:rPr>
-          <w:rFonts w:ascii="Arial" w:hAnsi="Arial" w:cs="Arial"/>
-          <w:b/>
-          <w:bCs/>
-          <w:sz w:val="20"/>
-          <w:szCs w:val="20"/>
-        </w:rPr>
-      </w:pPr>
-    </w:p>
-    <w:p>
-      <w:pPr>
-        <w:rPr>
-          <w:rFonts w:ascii="Arial" w:hAnsi="Arial" w:cs="Arial"/>
-          <w:b/>
-          <w:bCs/>
-          <w:sz w:val="20"/>
-          <w:szCs w:val="20"/>
-        </w:rPr>
-      </w:pPr>
+        <w:t>z</w:t>
+      </w:r>
+      <w:proofErr w:type="spellEnd"/>
+      <w:r>
+        <w:rPr>
+          <w:rFonts w:ascii="Arial" w:hAnsi="Arial" w:cs="Arial"/>
+          <w:sz w:val="20"/>
+          <w:szCs w:val="20"/>
+        </w:rPr>
+        <w:t xml:space="preserve"> and thus 30,000 samples are captured per 5 second window. This may result in a more accurate result yet imposes challenges in data streaming, data capture size and processing times. Therefore the </w:t>
+      </w:r>
+      <w:proofErr w:type="spellStart"/>
+      <w:r>
+        <w:rPr>
+          <w:rFonts w:ascii="Arial" w:hAnsi="Arial" w:cs="Arial"/>
+          <w:sz w:val="20"/>
+          <w:szCs w:val="20"/>
+        </w:rPr>
+        <w:t>Taltech</w:t>
+      </w:r>
+      <w:proofErr w:type="spellEnd"/>
+      <w:r>
+        <w:rPr>
+          <w:rFonts w:ascii="Arial" w:hAnsi="Arial" w:cs="Arial"/>
+          <w:sz w:val="20"/>
+          <w:szCs w:val="20"/>
+        </w:rPr>
+        <w:t xml:space="preserve"> sensor was developed as a data logger and not directly implemented into the tablet application. The primary purpose of the </w:t>
+      </w:r>
+      <w:proofErr w:type="spellStart"/>
+      <w:r>
+        <w:rPr>
+          <w:rFonts w:ascii="Arial" w:hAnsi="Arial" w:cs="Arial"/>
+          <w:sz w:val="20"/>
+          <w:szCs w:val="20"/>
+        </w:rPr>
+        <w:t>Taltech</w:t>
+      </w:r>
+      <w:proofErr w:type="spellEnd"/>
+      <w:r>
+        <w:rPr>
+          <w:rFonts w:ascii="Arial" w:hAnsi="Arial" w:cs="Arial"/>
+          <w:sz w:val="20"/>
+          <w:szCs w:val="20"/>
+        </w:rPr>
+        <w:t xml:space="preserve"> sensor in this experiment is to observe the frequency response over a greater range (up to 3kHz) compared to 30Hz that can be observed by a 60Hz sensor.</w:t>
+      </w:r>
+    </w:p>
+    <w:p>
+      <w:pPr>
+        <w:rPr>
+          <w:rFonts w:ascii="Arial" w:hAnsi="Arial" w:cs="Arial"/>
+          <w:b/>
+          <w:bCs/>
+          <w:sz w:val="20"/>
+          <w:szCs w:val="20"/>
+        </w:rPr>
+      </w:pPr>
+    </w:p>
+    <w:p>
+      <w:pPr>
+        <w:rPr>
+          <w:rFonts w:ascii="Arial" w:hAnsi="Arial" w:cs="Arial"/>
+          <w:b/>
+          <w:bCs/>
+          <w:sz w:val="20"/>
+          <w:szCs w:val="20"/>
+        </w:rPr>
+      </w:pPr>
+    </w:p>
+    <w:p>
+      <w:pPr>
+        <w:rPr>
+          <w:rFonts w:ascii="Arial" w:hAnsi="Arial" w:cs="Arial"/>
+          <w:b/>
+          <w:bCs/>
+          <w:sz w:val="20"/>
+          <w:szCs w:val="20"/>
+        </w:rPr>
+      </w:pPr>
+    </w:p>
+    <w:p>
+      <w:pPr>
+        <w:rPr>
+          <w:rFonts w:ascii="Arial" w:hAnsi="Arial" w:cs="Arial"/>
+          <w:b/>
+          <w:bCs/>
+          <w:sz w:val="20"/>
+          <w:szCs w:val="20"/>
+        </w:rPr>
+      </w:pPr>
+    </w:p>
+    <w:p>
+      <w:pPr>
+        <w:rPr>
+          <w:rFonts w:ascii="Arial" w:hAnsi="Arial" w:cs="Arial"/>
+          <w:b/>
+          <w:bCs/>
+          <w:sz w:val="20"/>
+          <w:szCs w:val="20"/>
+        </w:rPr>
+      </w:pPr>
+    </w:p>
+    <w:p>
+      <w:pPr>
+        <w:rPr>
+          <w:rFonts w:ascii="Arial" w:hAnsi="Arial" w:cs="Arial"/>
+          <w:b/>
+          <w:bCs/>
+          <w:sz w:val="20"/>
+          <w:szCs w:val="20"/>
+        </w:rPr>
+      </w:pPr>
+    </w:p>
+    <w:p>
+      <w:pPr>
+        <w:rPr>
+          <w:rFonts w:ascii="Arial" w:hAnsi="Arial" w:cs="Arial"/>
+          <w:b/>
+          <w:bCs/>
+          <w:sz w:val="20"/>
+          <w:szCs w:val="20"/>
+        </w:rPr>
+      </w:pPr>
+    </w:p>
+    <w:p>
+      <w:pPr>
+        <w:rPr>
+          <w:rFonts w:ascii="Arial" w:hAnsi="Arial" w:cs="Arial"/>
+          <w:b/>
+          <w:bCs/>
+          <w:sz w:val="28"/>
+          <w:szCs w:val="28"/>
+        </w:rPr>
+      </w:pPr>
+      <w:proofErr w:type="spellStart"/>
+      <w:r>
+        <w:rPr>
+          <w:rFonts w:ascii="Arial" w:hAnsi="Arial" w:cs="Arial"/>
+          <w:b/>
+          <w:bCs/>
+          <w:sz w:val="28"/>
+          <w:szCs w:val="28"/>
+        </w:rPr>
+        <w:t>Movella</w:t>
+      </w:r>
+      <w:proofErr w:type="spellEnd"/>
+      <w:r>
+        <w:rPr>
+          <w:rFonts w:ascii="Arial" w:hAnsi="Arial" w:cs="Arial"/>
+          <w:b/>
+          <w:bCs/>
+          <w:sz w:val="28"/>
+          <w:szCs w:val="28"/>
+        </w:rPr>
+        <w:t xml:space="preserve"> Dot </w:t>
+      </w:r>
+      <w:r>
+        <w:rPr>
+          <w:rFonts w:ascii="Arial" w:hAnsi="Arial" w:cs="Arial"/>
+          <w:b/>
+          <w:bCs/>
+          <w:sz w:val="28"/>
+          <w:szCs w:val="28"/>
+        </w:rPr>
+        <w:t xml:space="preserve">Data Analysis </w:t>
+      </w:r>
     </w:p>
     <w:p>
       <w:pPr>
@@ -15228,7 +15412,6 @@
           <w:szCs w:val="20"/>
         </w:rPr>
       </w:pPr>
-      <w:proofErr w:type="gramStart"/>
       <w:r>
         <w:rPr>
           <w:rFonts w:ascii="Arial" w:hAnsi="Arial" w:cs="Arial"/>
@@ -15237,9 +15420,8 @@
           <w:sz w:val="20"/>
           <w:szCs w:val="20"/>
         </w:rPr>
-        <w:t>..</w:t>
-      </w:r>
-      <w:proofErr w:type="gramEnd"/>
+        <w:t>../data/raw_data/</w:t>
+      </w:r>
       <w:r>
         <w:rPr>
           <w:rFonts w:ascii="Arial" w:hAnsi="Arial" w:cs="Arial"/>
@@ -15248,7 +15430,7 @@
           <w:sz w:val="20"/>
           <w:szCs w:val="20"/>
         </w:rPr>
-        <w:t>/data/raw_data/</w:t>
+        <w:t>&lt;environment&gt;/&lt;experiment&gt;</w:t>
       </w:r>
       <w:r>
         <w:rPr>
@@ -15258,7 +15440,7 @@
           <w:sz w:val="20"/>
           <w:szCs w:val="20"/>
         </w:rPr>
-        <w:t>&lt;environment&gt;/&lt;experiment&gt;</w:t>
+        <w:t>/</w:t>
       </w:r>
       <w:r>
         <w:rPr>
@@ -15268,7 +15450,7 @@
           <w:sz w:val="20"/>
           <w:szCs w:val="20"/>
         </w:rPr>
-        <w:t>/</w:t>
+        <w:t>&lt;sensor&gt;</w:t>
       </w:r>
       <w:r>
         <w:rPr>
@@ -15278,7 +15460,7 @@
           <w:sz w:val="20"/>
           <w:szCs w:val="20"/>
         </w:rPr>
-        <w:t>&lt;sensor&gt;</w:t>
+        <w:t>/</w:t>
       </w:r>
       <w:r>
         <w:rPr>
@@ -15288,7 +15470,7 @@
           <w:sz w:val="20"/>
           <w:szCs w:val="20"/>
         </w:rPr>
-        <w:t>/</w:t>
+        <w:t>&lt;footwear&gt;/&lt;</w:t>
       </w:r>
       <w:r>
         <w:rPr>
@@ -15298,7 +15480,7 @@
           <w:sz w:val="20"/>
           <w:szCs w:val="20"/>
         </w:rPr>
-        <w:t>&lt;footwear&gt;/&lt;</w:t>
+        <w:t>parabola_code</w:t>
       </w:r>
       <w:r>
         <w:rPr>
@@ -15308,9 +15490,28 @@
           <w:sz w:val="20"/>
           <w:szCs w:val="20"/>
         </w:rPr>
-        <w:t>parabola_code</w:t>
-      </w:r>
-      <w:r>
+        <w:t>&gt;</w:t>
+      </w:r>
+    </w:p>
+    <w:p>
+      <w:pPr>
+        <w:rPr>
+          <w:rFonts w:ascii="Arial" w:hAnsi="Arial" w:cs="Arial"/>
+          <w:sz w:val="20"/>
+          <w:szCs w:val="20"/>
+        </w:rPr>
+      </w:pPr>
+      <w:r>
+        <w:rPr>
+          <w:rFonts w:ascii="Arial" w:hAnsi="Arial" w:cs="Arial"/>
+          <w:sz w:val="20"/>
+          <w:szCs w:val="20"/>
+        </w:rPr>
+        <w:t xml:space="preserve">An example data path for parabola 2, walk, experimenter 1 would be </w:t>
+      </w:r>
+    </w:p>
+    <w:p>
+      <w:pPr>
         <w:rPr>
           <w:rFonts w:ascii="Arial" w:hAnsi="Arial" w:cs="Arial"/>
           <w:i/>
@@ -15318,28 +15519,8 @@
           <w:sz w:val="20"/>
           <w:szCs w:val="20"/>
         </w:rPr>
-        <w:t>&gt;</w:t>
-      </w:r>
-    </w:p>
-    <w:p>
-      <w:pPr>
-        <w:rPr>
-          <w:rFonts w:ascii="Arial" w:hAnsi="Arial" w:cs="Arial"/>
-          <w:sz w:val="20"/>
-          <w:szCs w:val="20"/>
-        </w:rPr>
-      </w:pPr>
-      <w:r>
-        <w:rPr>
-          <w:rFonts w:ascii="Arial" w:hAnsi="Arial" w:cs="Arial"/>
-          <w:sz w:val="20"/>
-          <w:szCs w:val="20"/>
-        </w:rPr>
-        <w:t xml:space="preserve">An example data path for parabola 2, walk, experimenter 1 would be </w:t>
-      </w:r>
-    </w:p>
-    <w:p>
-      <w:pPr>
+      </w:pPr>
+      <w:r>
         <w:rPr>
           <w:rFonts w:ascii="Arial" w:hAnsi="Arial" w:cs="Arial"/>
           <w:i/>
@@ -15347,8 +15528,9 @@
           <w:sz w:val="20"/>
           <w:szCs w:val="20"/>
         </w:rPr>
-      </w:pPr>
-      <w:proofErr w:type="gramStart"/>
+        <w:t>../data/</w:t>
+      </w:r>
+      <w:proofErr w:type="spellStart"/>
       <w:r>
         <w:rPr>
           <w:rFonts w:ascii="Arial" w:hAnsi="Arial" w:cs="Arial"/>
@@ -15357,9 +15539,9 @@
           <w:sz w:val="20"/>
           <w:szCs w:val="20"/>
         </w:rPr>
-        <w:t>..</w:t>
-      </w:r>
-      <w:proofErr w:type="gramEnd"/>
+        <w:t>raw_data</w:t>
+      </w:r>
+      <w:proofErr w:type="spellEnd"/>
       <w:r>
         <w:rPr>
           <w:rFonts w:ascii="Arial" w:hAnsi="Arial" w:cs="Arial"/>
@@ -15368,7 +15550,7 @@
           <w:sz w:val="20"/>
           <w:szCs w:val="20"/>
         </w:rPr>
-        <w:t>/data/raw_data/flight/exp1/dot/shoes/</w:t>
+        <w:t>/flight/exp1/dot/shoes/</w:t>
       </w:r>
       <w:r>
         <w:rPr>
@@ -15399,7 +15581,27 @@
           <w:sz w:val="20"/>
           <w:szCs w:val="20"/>
         </w:rPr>
-        <w:t>Movella Dot Initial Data Exploration</w:t>
+        <w:t>Initial Exp</w:t>
+      </w:r>
+      <w:r>
+        <w:rPr>
+          <w:rFonts w:ascii="Arial" w:hAnsi="Arial" w:cs="Arial"/>
+          <w:b/>
+          <w:bCs/>
+          <w:sz w:val="20"/>
+          <w:szCs w:val="20"/>
+        </w:rPr>
+        <w:t>l</w:t>
+      </w:r>
+      <w:r>
+        <w:rPr>
+          <w:rFonts w:ascii="Arial" w:hAnsi="Arial" w:cs="Arial"/>
+          <w:b/>
+          <w:bCs/>
+          <w:sz w:val="20"/>
+          <w:szCs w:val="20"/>
+        </w:rPr>
+        <w:t>oration</w:t>
       </w:r>
     </w:p>
     <w:p>
@@ -15426,23 +15628,23 @@
         </w:rPr>
         <w:t xml:space="preserve"> single parabola was visualised to observe the data points collected.  For a given parabola, sw2, the associated left and right ankle csv file was read in and the </w:t>
       </w:r>
-      <w:proofErr w:type="gramStart"/>
-      <w:r>
-        <w:rPr>
-          <w:rFonts w:ascii="Arial" w:hAnsi="Arial" w:cs="Arial"/>
-          <w:sz w:val="20"/>
-          <w:szCs w:val="20"/>
-        </w:rPr>
-        <w:t>x,y</w:t>
-      </w:r>
-      <w:proofErr w:type="gramEnd"/>
-      <w:r>
-        <w:rPr>
-          <w:rFonts w:ascii="Arial" w:hAnsi="Arial" w:cs="Arial"/>
-          <w:sz w:val="20"/>
-          <w:szCs w:val="20"/>
-        </w:rPr>
-        <w:t>,z acceleration extracted.  The magnitude vector was computed and subsequently plotted.  This was done for a select number of parabolas for each experimenter.</w:t>
+      <w:proofErr w:type="spellStart"/>
+      <w:r>
+        <w:rPr>
+          <w:rFonts w:ascii="Arial" w:hAnsi="Arial" w:cs="Arial"/>
+          <w:sz w:val="20"/>
+          <w:szCs w:val="20"/>
+        </w:rPr>
+        <w:t>x,y,z</w:t>
+      </w:r>
+      <w:proofErr w:type="spellEnd"/>
+      <w:r>
+        <w:rPr>
+          <w:rFonts w:ascii="Arial" w:hAnsi="Arial" w:cs="Arial"/>
+          <w:sz w:val="20"/>
+          <w:szCs w:val="20"/>
+        </w:rPr>
+        <w:t xml:space="preserve"> acceleration extracted.  The magnitude vector was computed and subsequently plotted.  This was done for a select number of parabolas for each experimenter.</w:t>
       </w:r>
     </w:p>
     <w:p>
@@ -15461,7 +15663,7 @@
         </w:rPr>
         <w:t xml:space="preserve">The raw data collected on the ground clearly depicts gravity as 1g </w:t>
       </w:r>
-      <w:proofErr w:type="gramStart"/>
+      <w:proofErr w:type="spellStart"/>
       <w:r>
         <w:rPr>
           <w:rFonts w:ascii="Arial" w:hAnsi="Arial" w:cs="Arial"/>
@@ -15470,7 +15672,7 @@
         </w:rPr>
         <w:t>where as</w:t>
       </w:r>
-      <w:proofErr w:type="gramEnd"/>
+      <w:proofErr w:type="spellEnd"/>
       <w:r>
         <w:rPr>
           <w:rFonts w:ascii="Arial" w:hAnsi="Arial" w:cs="Arial"/>
@@ -15519,60 +15721,24 @@
           <w:sz w:val="20"/>
           <w:szCs w:val="20"/>
         </w:rPr>
-        <w:t xml:space="preserve"> </w:t>
-      </w:r>
-      <w:proofErr w:type="gramStart"/>
-      <w:r>
-        <w:rPr>
-          <w:rFonts w:ascii="Arial" w:hAnsi="Arial" w:cs="Arial"/>
-          <w:sz w:val="20"/>
-          <w:szCs w:val="20"/>
-        </w:rPr>
-        <w:t>Thus</w:t>
-      </w:r>
-      <w:proofErr w:type="gramEnd"/>
-      <w:r>
-        <w:rPr>
-          <w:rFonts w:ascii="Arial" w:hAnsi="Arial" w:cs="Arial"/>
-          <w:sz w:val="20"/>
-          <w:szCs w:val="20"/>
-        </w:rPr>
-        <w:t xml:space="preserve"> it makes sense to remove the first 5 seconds (300 data samples) to accommodate for this. </w:t>
-      </w:r>
-    </w:p>
-    <w:p>
-      <w:pPr>
-        <w:rPr>
-          <w:rFonts w:ascii="Arial" w:hAnsi="Arial" w:cs="Arial"/>
-          <w:sz w:val="20"/>
-          <w:szCs w:val="20"/>
-        </w:rPr>
-      </w:pPr>
-      <w:r>
-        <w:rPr>
-          <w:rFonts w:ascii="Arial" w:hAnsi="Arial" w:cs="Arial"/>
-          <w:sz w:val="20"/>
-          <w:szCs w:val="20"/>
-        </w:rPr>
-        <w:t xml:space="preserve">As previously </w:t>
-      </w:r>
-      <w:proofErr w:type="gramStart"/>
-      <w:r>
-        <w:rPr>
-          <w:rFonts w:ascii="Arial" w:hAnsi="Arial" w:cs="Arial"/>
-          <w:sz w:val="20"/>
-          <w:szCs w:val="20"/>
-        </w:rPr>
-        <w:t>stated</w:t>
-      </w:r>
-      <w:proofErr w:type="gramEnd"/>
-      <w:r>
-        <w:rPr>
-          <w:rFonts w:ascii="Arial" w:hAnsi="Arial" w:cs="Arial"/>
-          <w:sz w:val="20"/>
-          <w:szCs w:val="20"/>
-        </w:rPr>
-        <w:t xml:space="preserve"> loading is computed in 5 second windows.  Due to the nature of parabolic flight and the time available in zero g the data was trimmed to find a stable 15 seconds of data to work with and then the loading computed for the duration of the activity.  This would also correspond to a loading dose achieved as dose requires a duration that load is applied for and in this case would be 15 seconds.</w:t>
+        <w:t xml:space="preserve"> Thus it makes sense to remove the first 5 seconds (300 data samples) to accommodate for this. </w:t>
+      </w:r>
+    </w:p>
+    <w:p>
+      <w:pPr>
+        <w:rPr>
+          <w:rFonts w:ascii="Arial" w:hAnsi="Arial" w:cs="Arial"/>
+          <w:sz w:val="20"/>
+          <w:szCs w:val="20"/>
+        </w:rPr>
+      </w:pPr>
+      <w:r>
+        <w:rPr>
+          <w:rFonts w:ascii="Arial" w:hAnsi="Arial" w:cs="Arial"/>
+          <w:sz w:val="20"/>
+          <w:szCs w:val="20"/>
+        </w:rPr>
+        <w:t>As previously stated loading is computed in 5 second windows.  Due to the nature of parabolic flight and the time available in zero g the data was trimmed to find a stable 15 seconds of data to work with and then the loading computed for the duration of the activity.  This would also correspond to a loading dose achieved as dose requires a duration that load is applied for and in this case would be 15 seconds.</w:t>
       </w:r>
     </w:p>
     <w:p>
@@ -15584,23 +15750,13 @@
           <w:lang w:val="en-US"/>
         </w:rPr>
       </w:pPr>
-      <w:proofErr w:type="gramStart"/>
-      <w:r>
-        <w:rPr>
-          <w:rFonts w:ascii="Arial" w:hAnsi="Arial" w:cs="Arial"/>
-          <w:sz w:val="20"/>
-          <w:szCs w:val="20"/>
-        </w:rPr>
-        <w:t>Therefore</w:t>
-      </w:r>
-      <w:proofErr w:type="gramEnd"/>
-      <w:r>
-        <w:rPr>
-          <w:rFonts w:ascii="Arial" w:hAnsi="Arial" w:cs="Arial"/>
-          <w:sz w:val="20"/>
-          <w:szCs w:val="20"/>
-        </w:rPr>
-        <w:t xml:space="preserve"> a data set for a given parabola and activity would compromise of </w:t>
+      <w:r>
+        <w:rPr>
+          <w:rFonts w:ascii="Arial" w:hAnsi="Arial" w:cs="Arial"/>
+          <w:sz w:val="20"/>
+          <w:szCs w:val="20"/>
+        </w:rPr>
+        <w:t xml:space="preserve">Therefore a data set for a given parabola and activity would compromise of </w:t>
       </w:r>
       <w:r>
         <w:rPr>
@@ -15653,16 +15809,6 @@
           <w:szCs w:val="20"/>
         </w:rPr>
       </w:pPr>
-      <w:r>
-        <w:rPr>
-          <w:rFonts w:ascii="Arial" w:hAnsi="Arial" w:cs="Arial"/>
-          <w:b/>
-          <w:bCs/>
-          <w:sz w:val="20"/>
-          <w:szCs w:val="20"/>
-        </w:rPr>
-        <w:t xml:space="preserve">Movella Dot </w:t>
-      </w:r>
       <w:r>
         <w:rPr>
           <w:rFonts w:ascii="Arial" w:hAnsi="Arial" w:cs="Arial"/>
@@ -15743,7 +15889,25 @@
           <w:sz w:val="20"/>
           <w:szCs w:val="20"/>
         </w:rPr>
-        <w:t>The output of this notebook is a replica of the raw_data directory hierarchy with each data file reduced to 900 samples as outline above.</w:t>
+        <w:t xml:space="preserve">The output of this notebook is a replica of the </w:t>
+      </w:r>
+      <w:proofErr w:type="spellStart"/>
+      <w:r>
+        <w:rPr>
+          <w:rFonts w:ascii="Arial" w:hAnsi="Arial" w:cs="Arial"/>
+          <w:sz w:val="20"/>
+          <w:szCs w:val="20"/>
+        </w:rPr>
+        <w:t>raw_data</w:t>
+      </w:r>
+      <w:proofErr w:type="spellEnd"/>
+      <w:r>
+        <w:rPr>
+          <w:rFonts w:ascii="Arial" w:hAnsi="Arial" w:cs="Arial"/>
+          <w:sz w:val="20"/>
+          <w:szCs w:val="20"/>
+        </w:rPr>
+        <w:t xml:space="preserve"> directory hierarchy with each data file reduced to 900 samples as outline above.</w:t>
       </w:r>
     </w:p>
     <w:p>
@@ -15767,19 +15931,888 @@
       <w:pPr>
         <w:rPr>
           <w:rFonts w:ascii="Arial" w:hAnsi="Arial" w:cs="Arial"/>
-          <w:sz w:val="20"/>
-          <w:szCs w:val="20"/>
-        </w:rPr>
-      </w:pPr>
-    </w:p>
-    <w:p>
-      <w:pPr>
-        <w:rPr>
-          <w:rFonts w:ascii="Arial" w:hAnsi="Arial" w:cs="Arial"/>
-          <w:sz w:val="20"/>
-          <w:szCs w:val="20"/>
-        </w:rPr>
-      </w:pPr>
+          <w:b/>
+          <w:bCs/>
+          <w:sz w:val="20"/>
+          <w:szCs w:val="20"/>
+        </w:rPr>
+      </w:pPr>
+      <w:r>
+        <w:rPr>
+          <w:rFonts w:ascii="Arial" w:hAnsi="Arial" w:cs="Arial"/>
+          <w:b/>
+          <w:bCs/>
+          <w:sz w:val="20"/>
+          <w:szCs w:val="20"/>
+        </w:rPr>
+        <w:lastRenderedPageBreak/>
+        <w:t xml:space="preserve">Visual </w:t>
+      </w:r>
+      <w:r>
+        <w:rPr>
+          <w:rFonts w:ascii="Arial" w:hAnsi="Arial" w:cs="Arial"/>
+          <w:b/>
+          <w:bCs/>
+          <w:sz w:val="20"/>
+          <w:szCs w:val="20"/>
+        </w:rPr>
+        <w:t>Data Validation</w:t>
+      </w:r>
+    </w:p>
+    <w:p>
+      <w:pPr>
+        <w:rPr>
+          <w:rFonts w:ascii="Arial" w:hAnsi="Arial" w:cs="Arial"/>
+          <w:sz w:val="20"/>
+          <w:szCs w:val="20"/>
+        </w:rPr>
+      </w:pPr>
+      <w:r>
+        <w:rPr>
+          <w:rFonts w:ascii="Arial" w:hAnsi="Arial" w:cs="Arial"/>
+          <w:sz w:val="20"/>
+          <w:szCs w:val="20"/>
+        </w:rPr>
+        <w:t>Post data set creation</w:t>
+      </w:r>
+      <w:r>
+        <w:rPr>
+          <w:rFonts w:ascii="Arial" w:hAnsi="Arial" w:cs="Arial"/>
+          <w:sz w:val="20"/>
+          <w:szCs w:val="20"/>
+        </w:rPr>
+        <w:t>,</w:t>
+      </w:r>
+      <w:r>
+        <w:rPr>
+          <w:rFonts w:ascii="Arial" w:hAnsi="Arial" w:cs="Arial"/>
+          <w:sz w:val="20"/>
+          <w:szCs w:val="20"/>
+        </w:rPr>
+        <w:t xml:space="preserve"> the datasets were validated by visualising </w:t>
+      </w:r>
+      <w:r>
+        <w:rPr>
+          <w:rFonts w:ascii="Arial" w:hAnsi="Arial" w:cs="Arial"/>
+          <w:sz w:val="20"/>
+          <w:szCs w:val="20"/>
+        </w:rPr>
+        <w:t xml:space="preserve">the magnitude acceleration for each trial in baseline and flight. </w:t>
+      </w:r>
+      <w:r>
+        <w:rPr>
+          <w:rFonts w:ascii="Arial" w:hAnsi="Arial" w:cs="Arial"/>
+          <w:sz w:val="20"/>
+          <w:szCs w:val="20"/>
+        </w:rPr>
+        <w:t xml:space="preserve"> It can be observed that the magnitude acceleration signal differs for each activity</w:t>
+      </w:r>
+    </w:p>
+    <w:p>
+      <w:pPr>
+        <w:rPr>
+          <w:rFonts w:ascii="Arial" w:hAnsi="Arial" w:cs="Arial"/>
+          <w:sz w:val="20"/>
+          <w:szCs w:val="20"/>
+        </w:rPr>
+      </w:pPr>
+      <w:r>
+        <w:rPr>
+          <w:rFonts w:ascii="Arial" w:hAnsi="Arial" w:cs="Arial"/>
+          <w:sz w:val="20"/>
+          <w:szCs w:val="20"/>
+        </w:rPr>
+        <w:t xml:space="preserve">Notebook: </w:t>
+      </w:r>
+      <w:hyperlink r:id="rId20" w:history="1">
+        <w:r>
+          <w:rPr>
+            <w:rStyle w:val="Hyperlink"/>
+            <w:rFonts w:ascii="Arial" w:hAnsi="Arial" w:cs="Arial"/>
+            <w:sz w:val="20"/>
+            <w:szCs w:val="20"/>
+          </w:rPr>
+          <w:t>https://github.com/mcrooks83/ESA_85th_pbf_campaign_os/blob/main/data_preparation/3.%20data%20validation.ipynb</w:t>
+        </w:r>
+      </w:hyperlink>
+    </w:p>
+    <w:p>
+      <w:pPr>
+        <w:rPr>
+          <w:rFonts w:ascii="Arial" w:hAnsi="Arial" w:cs="Arial"/>
+          <w:sz w:val="20"/>
+          <w:szCs w:val="20"/>
+        </w:rPr>
+      </w:pPr>
+      <w:r>
+        <w:rPr>
+          <w:rFonts w:ascii="Arial" w:hAnsi="Arial" w:cs="Arial"/>
+          <w:sz w:val="20"/>
+          <w:szCs w:val="20"/>
+        </w:rPr>
+        <w:t>Examples of baseline and flight data are shown below</w:t>
+      </w:r>
+    </w:p>
+    <w:p>
+      <w:pPr>
+        <w:rPr>
+          <w:rFonts w:ascii="Arial" w:hAnsi="Arial" w:cs="Arial"/>
+          <w:sz w:val="20"/>
+          <w:szCs w:val="20"/>
+        </w:rPr>
+      </w:pPr>
+      <w:r>
+        <w:rPr>
+          <w:rFonts w:ascii="Arial" w:hAnsi="Arial" w:cs="Arial"/>
+          <w:sz w:val="20"/>
+          <w:szCs w:val="20"/>
+        </w:rPr>
+        <w:t xml:space="preserve">&lt;insert figure from </w:t>
+      </w:r>
+      <w:r>
+        <w:rPr>
+          <w:rFonts w:ascii="Arial" w:hAnsi="Arial" w:cs="Arial"/>
+          <w:sz w:val="20"/>
+          <w:szCs w:val="20"/>
+        </w:rPr>
+        <w:t>PowerPoint</w:t>
+      </w:r>
+      <w:r>
+        <w:rPr>
+          <w:rFonts w:ascii="Arial" w:hAnsi="Arial" w:cs="Arial"/>
+          <w:sz w:val="20"/>
+          <w:szCs w:val="20"/>
+        </w:rPr>
+        <w:t>&gt;</w:t>
+      </w:r>
+    </w:p>
+    <w:p>
+      <w:pPr>
+        <w:rPr>
+          <w:rFonts w:ascii="Arial" w:hAnsi="Arial" w:cs="Arial"/>
+          <w:b/>
+          <w:bCs/>
+          <w:sz w:val="20"/>
+          <w:szCs w:val="20"/>
+        </w:rPr>
+      </w:pPr>
+      <w:r>
+        <w:rPr>
+          <w:rFonts w:ascii="Arial" w:hAnsi="Arial" w:cs="Arial"/>
+          <w:b/>
+          <w:bCs/>
+          <w:sz w:val="20"/>
+          <w:szCs w:val="20"/>
+        </w:rPr>
+        <w:t>Analysis of Walking</w:t>
+      </w:r>
+    </w:p>
+    <w:p>
+      <w:pPr>
+        <w:rPr>
+          <w:rFonts w:ascii="Arial" w:hAnsi="Arial" w:cs="Arial"/>
+          <w:sz w:val="20"/>
+          <w:szCs w:val="20"/>
+        </w:rPr>
+      </w:pPr>
+      <w:r>
+        <w:rPr>
+          <w:rFonts w:ascii="Arial" w:hAnsi="Arial" w:cs="Arial"/>
+          <w:sz w:val="20"/>
+          <w:szCs w:val="20"/>
+        </w:rPr>
+        <w:t xml:space="preserve">Notebook: </w:t>
+      </w:r>
+      <w:hyperlink r:id="rId21" w:history="1">
+        <w:r>
+          <w:rPr>
+            <w:rStyle w:val="Hyperlink"/>
+            <w:rFonts w:ascii="Arial" w:hAnsi="Arial" w:cs="Arial"/>
+            <w:sz w:val="20"/>
+            <w:szCs w:val="20"/>
+          </w:rPr>
+          <w:t>https://github.com/mcrooks83/ESA_85th_pbf_campaign_os/blob/main/data_processing/1.%20dot%20walk.ipynb</w:t>
+        </w:r>
+      </w:hyperlink>
+    </w:p>
+    <w:p>
+      <w:pPr>
+        <w:rPr>
+          <w:rFonts w:ascii="Arial" w:hAnsi="Arial" w:cs="Arial"/>
+          <w:sz w:val="20"/>
+          <w:szCs w:val="20"/>
+        </w:rPr>
+      </w:pPr>
+      <w:r>
+        <w:rPr>
+          <w:rFonts w:ascii="Arial" w:hAnsi="Arial" w:cs="Arial"/>
+          <w:sz w:val="20"/>
+          <w:szCs w:val="20"/>
+        </w:rPr>
+        <w:t xml:space="preserve">Data was loaded from the clean directory and excluded trials sw2 and bw16.  These are the first walks done in flight with shoes and barefoot.  The reason for exclusion was simply to allow the subject a trial to acclimate to the zero g environment. </w:t>
+      </w:r>
+    </w:p>
+    <w:p>
+      <w:pPr>
+        <w:rPr>
+          <w:rFonts w:ascii="Arial" w:hAnsi="Arial" w:cs="Arial"/>
+          <w:sz w:val="20"/>
+          <w:szCs w:val="20"/>
+        </w:rPr>
+      </w:pPr>
+      <w:r>
+        <w:rPr>
+          <w:rFonts w:ascii="Arial" w:hAnsi="Arial" w:cs="Arial"/>
+          <w:sz w:val="20"/>
+          <w:szCs w:val="20"/>
+        </w:rPr>
+        <w:t xml:space="preserve">For each trial there is two data sets, one for the left limb and one for the right limb.  Skeletal loading metrics were computed for each limb and stored in the </w:t>
+      </w:r>
+      <w:proofErr w:type="spellStart"/>
+      <w:r>
+        <w:rPr>
+          <w:rFonts w:ascii="Arial" w:hAnsi="Arial" w:cs="Arial"/>
+          <w:sz w:val="20"/>
+          <w:szCs w:val="20"/>
+        </w:rPr>
+        <w:t>load_outputs</w:t>
+      </w:r>
+      <w:proofErr w:type="spellEnd"/>
+      <w:r>
+        <w:rPr>
+          <w:rFonts w:ascii="Arial" w:hAnsi="Arial" w:cs="Arial"/>
+          <w:sz w:val="20"/>
+          <w:szCs w:val="20"/>
+        </w:rPr>
+        <w:t xml:space="preserve"> dictionary.  Following this step the following list of metrics were computed for each limb in flight and for the </w:t>
+      </w:r>
+      <w:proofErr w:type="spellStart"/>
+      <w:r>
+        <w:rPr>
+          <w:rFonts w:ascii="Arial" w:hAnsi="Arial" w:cs="Arial"/>
+          <w:sz w:val="20"/>
+          <w:szCs w:val="20"/>
+        </w:rPr>
+        <w:t>basline</w:t>
+      </w:r>
+      <w:proofErr w:type="spellEnd"/>
+      <w:r>
+        <w:rPr>
+          <w:rFonts w:ascii="Arial" w:hAnsi="Arial" w:cs="Arial"/>
+          <w:sz w:val="20"/>
+          <w:szCs w:val="20"/>
+        </w:rPr>
+        <w:t>.</w:t>
+      </w:r>
+    </w:p>
+    <w:tbl>
+      <w:tblPr>
+        <w:tblStyle w:val="TableGrid"/>
+        <w:tblW w:w="0" w:type="auto"/>
+        <w:tblInd w:w="0" w:type="dxa"/>
+        <w:tblLook w:val="04A0" w:firstRow="1" w:lastRow="0" w:firstColumn="1" w:lastColumn="0" w:noHBand="0" w:noVBand="1"/>
+      </w:tblPr>
+      <w:tblGrid>
+        <w:gridCol w:w="4675"/>
+        <w:gridCol w:w="4675"/>
+      </w:tblGrid>
+      <w:tr>
+        <w:tc>
+          <w:tcPr>
+            <w:tcW w:w="4675" w:type="dxa"/>
+          </w:tcPr>
+          <w:p>
+            <w:pPr>
+              <w:jc w:val="center"/>
+              <w:rPr>
+                <w:rFonts w:ascii="Arial" w:hAnsi="Arial" w:cs="Arial"/>
+                <w:b/>
+                <w:bCs/>
+                <w:sz w:val="20"/>
+                <w:szCs w:val="20"/>
+              </w:rPr>
+            </w:pPr>
+            <w:r>
+              <w:rPr>
+                <w:rFonts w:ascii="Arial" w:hAnsi="Arial" w:cs="Arial"/>
+                <w:b/>
+                <w:bCs/>
+                <w:sz w:val="20"/>
+                <w:szCs w:val="20"/>
+              </w:rPr>
+              <w:t>Metric</w:t>
+            </w:r>
+          </w:p>
+        </w:tc>
+        <w:tc>
+          <w:tcPr>
+            <w:tcW w:w="4675" w:type="dxa"/>
+          </w:tcPr>
+          <w:p>
+            <w:pPr>
+              <w:jc w:val="center"/>
+              <w:rPr>
+                <w:rFonts w:ascii="Arial" w:hAnsi="Arial" w:cs="Arial"/>
+                <w:b/>
+                <w:bCs/>
+                <w:sz w:val="20"/>
+                <w:szCs w:val="20"/>
+              </w:rPr>
+            </w:pPr>
+            <w:r>
+              <w:rPr>
+                <w:rFonts w:ascii="Arial" w:hAnsi="Arial" w:cs="Arial"/>
+                <w:b/>
+                <w:bCs/>
+                <w:sz w:val="20"/>
+                <w:szCs w:val="20"/>
+              </w:rPr>
+              <w:t>Definition</w:t>
+            </w:r>
+          </w:p>
+        </w:tc>
+      </w:tr>
+      <w:tr>
+        <w:tc>
+          <w:tcPr>
+            <w:tcW w:w="4675" w:type="dxa"/>
+          </w:tcPr>
+          <w:p>
+            <w:pPr>
+              <w:rPr>
+                <w:rFonts w:ascii="Arial" w:hAnsi="Arial" w:cs="Arial"/>
+                <w:sz w:val="20"/>
+                <w:szCs w:val="20"/>
+              </w:rPr>
+            </w:pPr>
+            <w:r>
+              <w:rPr>
+                <w:rFonts w:ascii="Arial" w:hAnsi="Arial" w:cs="Arial"/>
+                <w:sz w:val="20"/>
+                <w:szCs w:val="20"/>
+              </w:rPr>
+              <w:t>Average left load</w:t>
+            </w:r>
+          </w:p>
+        </w:tc>
+        <w:tc>
+          <w:tcPr>
+            <w:tcW w:w="4675" w:type="dxa"/>
+          </w:tcPr>
+          <w:p>
+            <w:pPr>
+              <w:rPr>
+                <w:rFonts w:ascii="Arial" w:hAnsi="Arial" w:cs="Arial"/>
+                <w:sz w:val="20"/>
+                <w:szCs w:val="20"/>
+              </w:rPr>
+            </w:pPr>
+            <w:r>
+              <w:rPr>
+                <w:rFonts w:ascii="Arial" w:hAnsi="Arial" w:cs="Arial"/>
+                <w:sz w:val="20"/>
+                <w:szCs w:val="20"/>
+              </w:rPr>
+              <w:t xml:space="preserve">Average of 3 trials </w:t>
+            </w:r>
+            <w:r>
+              <w:rPr>
+                <w:rFonts w:ascii="Arial" w:hAnsi="Arial" w:cs="Arial"/>
+                <w:sz w:val="20"/>
+                <w:szCs w:val="20"/>
+              </w:rPr>
+              <w:t>the same (</w:t>
+            </w:r>
+            <w:proofErr w:type="spellStart"/>
+            <w:r>
+              <w:rPr>
+                <w:rFonts w:ascii="Arial" w:hAnsi="Arial" w:cs="Arial"/>
+                <w:sz w:val="20"/>
+                <w:szCs w:val="20"/>
+              </w:rPr>
+              <w:t>i.e</w:t>
+            </w:r>
+            <w:proofErr w:type="spellEnd"/>
+            <w:r>
+              <w:rPr>
+                <w:rFonts w:ascii="Arial" w:hAnsi="Arial" w:cs="Arial"/>
+                <w:sz w:val="20"/>
+                <w:szCs w:val="20"/>
+              </w:rPr>
+              <w:t xml:space="preserve"> shoes walking)</w:t>
+            </w:r>
+          </w:p>
+        </w:tc>
+      </w:tr>
+      <w:tr>
+        <w:tc>
+          <w:tcPr>
+            <w:tcW w:w="4675" w:type="dxa"/>
+          </w:tcPr>
+          <w:p>
+            <w:pPr>
+              <w:rPr>
+                <w:rFonts w:ascii="Arial" w:hAnsi="Arial" w:cs="Arial"/>
+                <w:sz w:val="20"/>
+                <w:szCs w:val="20"/>
+              </w:rPr>
+            </w:pPr>
+            <w:r>
+              <w:rPr>
+                <w:rFonts w:ascii="Arial" w:hAnsi="Arial" w:cs="Arial"/>
+                <w:sz w:val="20"/>
+                <w:szCs w:val="20"/>
+              </w:rPr>
+              <w:t>Average right load</w:t>
+            </w:r>
+          </w:p>
+        </w:tc>
+        <w:tc>
+          <w:tcPr>
+            <w:tcW w:w="4675" w:type="dxa"/>
+          </w:tcPr>
+          <w:p>
+            <w:pPr>
+              <w:rPr>
+                <w:rFonts w:ascii="Arial" w:hAnsi="Arial" w:cs="Arial"/>
+                <w:sz w:val="20"/>
+                <w:szCs w:val="20"/>
+              </w:rPr>
+            </w:pPr>
+            <w:r>
+              <w:rPr>
+                <w:rFonts w:ascii="Arial" w:hAnsi="Arial" w:cs="Arial"/>
+                <w:sz w:val="20"/>
+                <w:szCs w:val="20"/>
+              </w:rPr>
+              <w:t>As above</w:t>
+            </w:r>
+          </w:p>
+        </w:tc>
+      </w:tr>
+      <w:tr>
+        <w:tc>
+          <w:tcPr>
+            <w:tcW w:w="4675" w:type="dxa"/>
+          </w:tcPr>
+          <w:p>
+            <w:pPr>
+              <w:rPr>
+                <w:rFonts w:ascii="Arial" w:hAnsi="Arial" w:cs="Arial"/>
+                <w:sz w:val="20"/>
+                <w:szCs w:val="20"/>
+              </w:rPr>
+            </w:pPr>
+            <w:r>
+              <w:rPr>
+                <w:rFonts w:ascii="Arial" w:hAnsi="Arial" w:cs="Arial"/>
+                <w:sz w:val="20"/>
+                <w:szCs w:val="20"/>
+              </w:rPr>
+              <w:t>Average total load</w:t>
+            </w:r>
+          </w:p>
+        </w:tc>
+        <w:tc>
+          <w:tcPr>
+            <w:tcW w:w="4675" w:type="dxa"/>
+          </w:tcPr>
+          <w:p>
+            <w:pPr>
+              <w:rPr>
+                <w:rFonts w:ascii="Arial" w:hAnsi="Arial" w:cs="Arial"/>
+                <w:sz w:val="20"/>
+                <w:szCs w:val="20"/>
+              </w:rPr>
+            </w:pPr>
+            <w:r>
+              <w:rPr>
+                <w:rFonts w:ascii="Arial" w:hAnsi="Arial" w:cs="Arial"/>
+                <w:sz w:val="20"/>
+                <w:szCs w:val="20"/>
+              </w:rPr>
+              <w:t>Average of left and right load</w:t>
+            </w:r>
+          </w:p>
+        </w:tc>
+      </w:tr>
+      <w:tr>
+        <w:tc>
+          <w:tcPr>
+            <w:tcW w:w="4675" w:type="dxa"/>
+          </w:tcPr>
+          <w:p>
+            <w:pPr>
+              <w:rPr>
+                <w:rFonts w:ascii="Arial" w:hAnsi="Arial" w:cs="Arial"/>
+                <w:sz w:val="20"/>
+                <w:szCs w:val="20"/>
+              </w:rPr>
+            </w:pPr>
+            <w:r>
+              <w:rPr>
+                <w:rFonts w:ascii="Arial" w:hAnsi="Arial" w:cs="Arial"/>
+                <w:sz w:val="20"/>
+                <w:szCs w:val="20"/>
+              </w:rPr>
+              <w:t>Average x axis</w:t>
+            </w:r>
+          </w:p>
+        </w:tc>
+        <w:tc>
+          <w:tcPr>
+            <w:tcW w:w="4675" w:type="dxa"/>
+          </w:tcPr>
+          <w:p>
+            <w:pPr>
+              <w:rPr>
+                <w:rFonts w:ascii="Arial" w:hAnsi="Arial" w:cs="Arial"/>
+                <w:sz w:val="20"/>
+                <w:szCs w:val="20"/>
+              </w:rPr>
+            </w:pPr>
+            <w:r>
+              <w:rPr>
+                <w:rFonts w:ascii="Arial" w:hAnsi="Arial" w:cs="Arial"/>
+                <w:sz w:val="20"/>
+                <w:szCs w:val="20"/>
+              </w:rPr>
+              <w:t>Average of 3 trials the same, x axis only</w:t>
+            </w:r>
+          </w:p>
+        </w:tc>
+      </w:tr>
+      <w:tr>
+        <w:tc>
+          <w:tcPr>
+            <w:tcW w:w="4675" w:type="dxa"/>
+          </w:tcPr>
+          <w:p>
+            <w:pPr>
+              <w:rPr>
+                <w:rFonts w:ascii="Arial" w:hAnsi="Arial" w:cs="Arial"/>
+                <w:sz w:val="20"/>
+                <w:szCs w:val="20"/>
+              </w:rPr>
+            </w:pPr>
+            <w:r>
+              <w:rPr>
+                <w:rFonts w:ascii="Arial" w:hAnsi="Arial" w:cs="Arial"/>
+                <w:sz w:val="20"/>
+                <w:szCs w:val="20"/>
+              </w:rPr>
+              <w:t>Average y axis</w:t>
+            </w:r>
+          </w:p>
+        </w:tc>
+        <w:tc>
+          <w:tcPr>
+            <w:tcW w:w="4675" w:type="dxa"/>
+          </w:tcPr>
+          <w:p>
+            <w:pPr>
+              <w:rPr>
+                <w:rFonts w:ascii="Arial" w:hAnsi="Arial" w:cs="Arial"/>
+                <w:sz w:val="20"/>
+                <w:szCs w:val="20"/>
+              </w:rPr>
+            </w:pPr>
+            <w:r>
+              <w:rPr>
+                <w:rFonts w:ascii="Arial" w:hAnsi="Arial" w:cs="Arial"/>
+                <w:sz w:val="20"/>
+                <w:szCs w:val="20"/>
+              </w:rPr>
+              <w:t>Average of 3 trials the same, y axis only</w:t>
+            </w:r>
+          </w:p>
+        </w:tc>
+      </w:tr>
+      <w:tr>
+        <w:tc>
+          <w:tcPr>
+            <w:tcW w:w="4675" w:type="dxa"/>
+          </w:tcPr>
+          <w:p>
+            <w:pPr>
+              <w:rPr>
+                <w:rFonts w:ascii="Arial" w:hAnsi="Arial" w:cs="Arial"/>
+                <w:sz w:val="20"/>
+                <w:szCs w:val="20"/>
+              </w:rPr>
+            </w:pPr>
+            <w:r>
+              <w:rPr>
+                <w:rFonts w:ascii="Arial" w:hAnsi="Arial" w:cs="Arial"/>
+                <w:sz w:val="20"/>
+                <w:szCs w:val="20"/>
+              </w:rPr>
+              <w:t xml:space="preserve">Average z axis </w:t>
+            </w:r>
+          </w:p>
+        </w:tc>
+        <w:tc>
+          <w:tcPr>
+            <w:tcW w:w="4675" w:type="dxa"/>
+          </w:tcPr>
+          <w:p>
+            <w:pPr>
+              <w:rPr>
+                <w:rFonts w:ascii="Arial" w:hAnsi="Arial" w:cs="Arial"/>
+                <w:sz w:val="20"/>
+                <w:szCs w:val="20"/>
+              </w:rPr>
+            </w:pPr>
+            <w:r>
+              <w:rPr>
+                <w:rFonts w:ascii="Arial" w:hAnsi="Arial" w:cs="Arial"/>
+                <w:sz w:val="20"/>
+                <w:szCs w:val="20"/>
+              </w:rPr>
+              <w:t>Average of 3 trials the same, z axis only</w:t>
+            </w:r>
+          </w:p>
+        </w:tc>
+      </w:tr>
+    </w:tbl>
+    <w:p>
+      <w:pPr>
+        <w:rPr>
+          <w:rFonts w:ascii="Arial" w:hAnsi="Arial" w:cs="Arial"/>
+          <w:sz w:val="20"/>
+          <w:szCs w:val="20"/>
+        </w:rPr>
+      </w:pPr>
+    </w:p>
+    <w:p>
+      <w:pPr>
+        <w:rPr>
+          <w:rFonts w:ascii="Arial" w:hAnsi="Arial" w:cs="Arial"/>
+          <w:sz w:val="20"/>
+          <w:szCs w:val="20"/>
+        </w:rPr>
+      </w:pPr>
+      <w:r>
+        <w:rPr>
+          <w:rFonts w:ascii="Arial" w:hAnsi="Arial" w:cs="Arial"/>
+          <w:sz w:val="20"/>
+          <w:szCs w:val="20"/>
+        </w:rPr>
+        <w:t xml:space="preserve">To compute the skeletal loading metrics each trial was loaded as a data frame.  This data frame contains </w:t>
+      </w:r>
+      <w:proofErr w:type="spellStart"/>
+      <w:r>
+        <w:rPr>
+          <w:rFonts w:ascii="Arial" w:hAnsi="Arial" w:cs="Arial"/>
+          <w:sz w:val="20"/>
+          <w:szCs w:val="20"/>
+        </w:rPr>
+        <w:t>Acc_X</w:t>
+      </w:r>
+      <w:proofErr w:type="spellEnd"/>
+      <w:r>
+        <w:rPr>
+          <w:rFonts w:ascii="Arial" w:hAnsi="Arial" w:cs="Arial"/>
+          <w:sz w:val="20"/>
+          <w:szCs w:val="20"/>
+        </w:rPr>
+        <w:t xml:space="preserve">, </w:t>
+      </w:r>
+      <w:proofErr w:type="spellStart"/>
+      <w:r>
+        <w:rPr>
+          <w:rFonts w:ascii="Arial" w:hAnsi="Arial" w:cs="Arial"/>
+          <w:sz w:val="20"/>
+          <w:szCs w:val="20"/>
+        </w:rPr>
+        <w:t>Acc_Y</w:t>
+      </w:r>
+      <w:proofErr w:type="spellEnd"/>
+      <w:r>
+        <w:rPr>
+          <w:rFonts w:ascii="Arial" w:hAnsi="Arial" w:cs="Arial"/>
+          <w:sz w:val="20"/>
+          <w:szCs w:val="20"/>
+        </w:rPr>
+        <w:t xml:space="preserve"> and </w:t>
+      </w:r>
+      <w:proofErr w:type="spellStart"/>
+      <w:r>
+        <w:rPr>
+          <w:rFonts w:ascii="Arial" w:hAnsi="Arial" w:cs="Arial"/>
+          <w:sz w:val="20"/>
+          <w:szCs w:val="20"/>
+        </w:rPr>
+        <w:t>Acc_Z</w:t>
+      </w:r>
+      <w:proofErr w:type="spellEnd"/>
+      <w:r>
+        <w:rPr>
+          <w:rFonts w:ascii="Arial" w:hAnsi="Arial" w:cs="Arial"/>
+          <w:sz w:val="20"/>
+          <w:szCs w:val="20"/>
+        </w:rPr>
+        <w:t xml:space="preserve"> columns. These columns were extracted and converted to arrays and the raw unit of meters per seconds squared converted to g</w:t>
+      </w:r>
+      <w:r>
+        <w:rPr>
+          <w:rFonts w:ascii="Arial" w:hAnsi="Arial" w:cs="Arial"/>
+          <w:sz w:val="20"/>
+          <w:szCs w:val="20"/>
+        </w:rPr>
+        <w:t xml:space="preserve"> by dividing by 9.80665.  The magnitude vector was then computed and subsequently passed through a</w:t>
+      </w:r>
+      <w:r>
+        <w:rPr>
+          <w:rFonts w:ascii="Arial" w:hAnsi="Arial" w:cs="Arial"/>
+          <w:sz w:val="20"/>
+          <w:szCs w:val="20"/>
+        </w:rPr>
+        <w:t xml:space="preserve"> 5</w:t>
+      </w:r>
+      <w:r>
+        <w:rPr>
+          <w:rFonts w:ascii="Arial" w:hAnsi="Arial" w:cs="Arial"/>
+          <w:sz w:val="20"/>
+          <w:szCs w:val="20"/>
+          <w:vertAlign w:val="superscript"/>
+        </w:rPr>
+        <w:t>th</w:t>
+      </w:r>
+      <w:r>
+        <w:rPr>
+          <w:rFonts w:ascii="Arial" w:hAnsi="Arial" w:cs="Arial"/>
+          <w:sz w:val="20"/>
+          <w:szCs w:val="20"/>
+        </w:rPr>
+        <w:t xml:space="preserve"> order</w:t>
+      </w:r>
+      <w:r>
+        <w:rPr>
+          <w:rFonts w:ascii="Arial" w:hAnsi="Arial" w:cs="Arial"/>
+          <w:sz w:val="20"/>
+          <w:szCs w:val="20"/>
+        </w:rPr>
+        <w:t xml:space="preserve"> bandpass filter with low cut off equal to 0.1 Hz and the high cut off equal to 6 Hz (ref </w:t>
+      </w:r>
+      <w:proofErr w:type="spellStart"/>
+      <w:r>
+        <w:rPr>
+          <w:rFonts w:ascii="Arial" w:hAnsi="Arial" w:cs="Arial"/>
+          <w:sz w:val="20"/>
+          <w:szCs w:val="20"/>
+        </w:rPr>
+        <w:t>jin</w:t>
+      </w:r>
+      <w:proofErr w:type="spellEnd"/>
+      <w:r>
+        <w:rPr>
+          <w:rFonts w:ascii="Arial" w:hAnsi="Arial" w:cs="Arial"/>
+          <w:sz w:val="20"/>
+          <w:szCs w:val="20"/>
+        </w:rPr>
+        <w:t xml:space="preserve">).  The FFT is then computed from the filtered magnitude and the loading intensity computed by summing the acceleration * frequency up to the cut off frequency of 6Hz. </w:t>
+      </w:r>
+    </w:p>
+    <w:p>
+      <w:pPr>
+        <w:rPr>
+          <w:rFonts w:ascii="Arial" w:hAnsi="Arial" w:cs="Arial"/>
+          <w:sz w:val="20"/>
+          <w:szCs w:val="20"/>
+        </w:rPr>
+      </w:pPr>
+      <w:r>
+        <w:rPr>
+          <w:rFonts w:ascii="Arial" w:hAnsi="Arial" w:cs="Arial"/>
+          <w:sz w:val="20"/>
+          <w:szCs w:val="20"/>
+        </w:rPr>
+        <w:t>Each axis was then independently passed through the same algorithm to provide the loading contribution for a given axis.  The metrics in the table above were then computed. This was performed for each experimenter.</w:t>
+      </w:r>
+    </w:p>
+    <w:p>
+      <w:pPr>
+        <w:rPr>
+          <w:rFonts w:ascii="Arial" w:hAnsi="Arial" w:cs="Arial"/>
+          <w:b/>
+          <w:bCs/>
+          <w:sz w:val="20"/>
+          <w:szCs w:val="20"/>
+        </w:rPr>
+      </w:pPr>
+      <w:r>
+        <w:rPr>
+          <w:rFonts w:ascii="Arial" w:hAnsi="Arial" w:cs="Arial"/>
+          <w:b/>
+          <w:bCs/>
+          <w:sz w:val="20"/>
+          <w:szCs w:val="20"/>
+        </w:rPr>
+        <w:t>Frequency Response</w:t>
+      </w:r>
+    </w:p>
+    <w:p>
+      <w:pPr>
+        <w:rPr>
+          <w:rFonts w:ascii="Arial" w:hAnsi="Arial" w:cs="Arial"/>
+          <w:sz w:val="20"/>
+          <w:szCs w:val="20"/>
+        </w:rPr>
+      </w:pPr>
+      <w:r>
+        <w:rPr>
+          <w:rFonts w:ascii="Arial" w:hAnsi="Arial" w:cs="Arial"/>
+          <w:sz w:val="20"/>
+          <w:szCs w:val="20"/>
+        </w:rPr>
+        <w:t xml:space="preserve">A shoe walking trial and a barefoot walking trial was chosen that consisted of the “cleanest” signal. The chosen signals were based on consistency over the 900 samples and did not contain sporadic spikes. </w:t>
+      </w:r>
+    </w:p>
+    <w:p>
+      <w:pPr>
+        <w:tabs>
+          <w:tab w:val="left" w:pos="5769"/>
+        </w:tabs>
+        <w:rPr>
+          <w:rFonts w:ascii="Arial" w:hAnsi="Arial" w:cs="Arial"/>
+          <w:sz w:val="20"/>
+          <w:szCs w:val="20"/>
+        </w:rPr>
+      </w:pPr>
+      <w:r>
+        <w:rPr>
+          <w:rFonts w:ascii="Arial" w:hAnsi="Arial" w:cs="Arial"/>
+          <w:sz w:val="20"/>
+          <w:szCs w:val="20"/>
+        </w:rPr>
+        <w:lastRenderedPageBreak/>
+        <w:t xml:space="preserve">The signals were filtered using the same </w:t>
+      </w:r>
+      <w:r>
+        <w:rPr>
+          <w:rFonts w:ascii="Arial" w:hAnsi="Arial" w:cs="Arial"/>
+          <w:sz w:val="20"/>
+          <w:szCs w:val="20"/>
+        </w:rPr>
+        <w:t xml:space="preserve">filter parameters as before computing the FFT of the magnitude acceleration. </w:t>
+      </w:r>
+      <w:r>
+        <w:rPr>
+          <w:rFonts w:ascii="Arial" w:hAnsi="Arial" w:cs="Arial"/>
+          <w:sz w:val="20"/>
+          <w:szCs w:val="20"/>
+        </w:rPr>
+        <w:t xml:space="preserve"> </w:t>
+      </w:r>
+      <w:r>
+        <w:rPr>
+          <w:rFonts w:ascii="Arial" w:hAnsi="Arial" w:cs="Arial"/>
+          <w:sz w:val="20"/>
+          <w:szCs w:val="20"/>
+        </w:rPr>
+        <w:t>The power of the spectrum was computed as the sum of the frequency squared for each trial, left and right limb both baseline and flight.</w:t>
+      </w:r>
     </w:p>
     <w:p>
       <w:pPr>
@@ -15790,26 +16823,173 @@
           <w:lang w:val="en-US"/>
         </w:rPr>
       </w:pPr>
-    </w:p>
-    <w:p>
-      <w:pPr>
-        <w:rPr>
-          <w:rFonts w:ascii="Arial" w:hAnsi="Arial" w:cs="Arial"/>
-          <w:b/>
-          <w:bCs/>
-          <w:sz w:val="20"/>
-          <w:szCs w:val="20"/>
-        </w:rPr>
-      </w:pPr>
-      <w:r>
-        <w:rPr>
-          <w:rFonts w:ascii="Arial" w:hAnsi="Arial" w:cs="Arial"/>
-          <w:b/>
-          <w:bCs/>
-          <w:sz w:val="20"/>
-          <w:szCs w:val="20"/>
-        </w:rPr>
-        <w:t>TalTech Sensor</w:t>
+      <w:r>
+        <w:rPr>
+          <w:rFonts w:ascii="Arial" w:hAnsi="Arial" w:cs="Arial"/>
+          <w:sz w:val="20"/>
+          <w:szCs w:val="20"/>
+        </w:rPr>
+        <w:t>A second frequency response was computed that stitched together the 3 trials conducted in baseline and flight with shoes and barefoot.  This was to provide a comprehensive view of the frequency response generated when walking.</w:t>
+      </w:r>
+      <w:r>
+        <w:rPr>
+          <w:rFonts w:ascii="Arial" w:hAnsi="Arial" w:cs="Arial"/>
+          <w:sz w:val="20"/>
+          <w:szCs w:val="20"/>
+        </w:rPr>
+        <w:t xml:space="preserve">  This was computed by applying a high pass filter with low cut off as 0.1 Hz to the magnitude acceleration vector and the </w:t>
+      </w:r>
+      <w:r>
+        <w:rPr>
+          <w:rFonts w:ascii="Arial" w:hAnsi="Arial" w:cs="Arial"/>
+          <w:sz w:val="20"/>
+          <w:szCs w:val="20"/>
+        </w:rPr>
+        <w:t>FFT</w:t>
+      </w:r>
+      <w:r>
+        <w:rPr>
+          <w:rFonts w:ascii="Arial" w:hAnsi="Arial" w:cs="Arial"/>
+          <w:sz w:val="20"/>
+          <w:szCs w:val="20"/>
+        </w:rPr>
+        <w:t xml:space="preserve"> computed. </w:t>
+      </w:r>
+    </w:p>
+    <w:p>
+      <w:pPr>
+        <w:rPr>
+          <w:rFonts w:ascii="Arial" w:hAnsi="Arial" w:cs="Arial"/>
+          <w:b/>
+          <w:bCs/>
+          <w:sz w:val="20"/>
+          <w:szCs w:val="20"/>
+        </w:rPr>
+      </w:pPr>
+      <w:r>
+        <w:rPr>
+          <w:rFonts w:ascii="Arial" w:hAnsi="Arial" w:cs="Arial"/>
+          <w:b/>
+          <w:bCs/>
+          <w:sz w:val="20"/>
+          <w:szCs w:val="20"/>
+        </w:rPr>
+        <w:t>Results</w:t>
+      </w:r>
+    </w:p>
+    <w:p>
+      <w:pPr>
+        <w:rPr>
+          <w:rFonts w:ascii="Arial" w:hAnsi="Arial" w:cs="Arial"/>
+          <w:sz w:val="20"/>
+          <w:szCs w:val="20"/>
+        </w:rPr>
+      </w:pPr>
+    </w:p>
+    <w:p>
+      <w:pPr>
+        <w:rPr>
+          <w:rFonts w:ascii="Arial" w:hAnsi="Arial" w:cs="Arial"/>
+          <w:sz w:val="20"/>
+          <w:szCs w:val="20"/>
+        </w:rPr>
+      </w:pPr>
+    </w:p>
+    <w:p>
+      <w:pPr>
+        <w:rPr>
+          <w:rFonts w:ascii="Arial" w:hAnsi="Arial" w:cs="Arial"/>
+          <w:sz w:val="20"/>
+          <w:szCs w:val="20"/>
+        </w:rPr>
+      </w:pPr>
+    </w:p>
+    <w:p>
+      <w:pPr>
+        <w:rPr>
+          <w:rFonts w:ascii="Arial" w:hAnsi="Arial" w:cs="Arial"/>
+          <w:sz w:val="20"/>
+          <w:szCs w:val="20"/>
+        </w:rPr>
+      </w:pPr>
+    </w:p>
+    <w:p>
+      <w:pPr>
+        <w:rPr>
+          <w:rFonts w:ascii="Arial" w:hAnsi="Arial" w:cs="Arial"/>
+          <w:sz w:val="20"/>
+          <w:szCs w:val="20"/>
+        </w:rPr>
+      </w:pPr>
+    </w:p>
+    <w:p>
+      <w:pPr>
+        <w:rPr>
+          <w:rFonts w:ascii="Arial" w:hAnsi="Arial" w:cs="Arial"/>
+          <w:sz w:val="20"/>
+          <w:szCs w:val="20"/>
+        </w:rPr>
+      </w:pPr>
+    </w:p>
+    <w:p>
+      <w:pPr>
+        <w:rPr>
+          <w:rFonts w:ascii="Arial" w:hAnsi="Arial" w:cs="Arial"/>
+          <w:sz w:val="20"/>
+          <w:szCs w:val="20"/>
+        </w:rPr>
+      </w:pPr>
+    </w:p>
+    <w:p>
+      <w:pPr>
+        <w:rPr>
+          <w:rFonts w:ascii="Arial" w:hAnsi="Arial" w:cs="Arial"/>
+          <w:sz w:val="20"/>
+          <w:szCs w:val="20"/>
+        </w:rPr>
+      </w:pPr>
+    </w:p>
+    <w:p>
+      <w:pPr>
+        <w:rPr>
+          <w:rFonts w:ascii="Arial" w:hAnsi="Arial" w:cs="Arial"/>
+          <w:sz w:val="20"/>
+          <w:szCs w:val="20"/>
+          <w:lang w:val="en-US"/>
+        </w:rPr>
+      </w:pPr>
+    </w:p>
+    <w:p>
+      <w:pPr>
+        <w:rPr>
+          <w:rFonts w:ascii="Arial" w:hAnsi="Arial" w:cs="Arial"/>
+          <w:b/>
+          <w:bCs/>
+          <w:sz w:val="20"/>
+          <w:szCs w:val="20"/>
+        </w:rPr>
+      </w:pPr>
+      <w:proofErr w:type="spellStart"/>
+      <w:r>
+        <w:rPr>
+          <w:rFonts w:ascii="Arial" w:hAnsi="Arial" w:cs="Arial"/>
+          <w:b/>
+          <w:bCs/>
+          <w:sz w:val="20"/>
+          <w:szCs w:val="20"/>
+        </w:rPr>
+        <w:t>TalTech</w:t>
+      </w:r>
+      <w:proofErr w:type="spellEnd"/>
+      <w:r>
+        <w:rPr>
+          <w:rFonts w:ascii="Arial" w:hAnsi="Arial" w:cs="Arial"/>
+          <w:b/>
+          <w:bCs/>
+          <w:sz w:val="20"/>
+          <w:szCs w:val="20"/>
+        </w:rPr>
+        <w:t xml:space="preserve"> Sensor</w:t>
       </w:r>
     </w:p>
     <w:p>
@@ -15843,33 +17023,33 @@
           <w:sz w:val="20"/>
           <w:szCs w:val="20"/>
         </w:rPr>
-        <w:t xml:space="preserve">Data collected from the TalTech sensor must be converted from its binary representation to readable values. </w:t>
-      </w:r>
-      <w:r>
-        <w:rPr>
-          <w:rFonts w:ascii="Arial" w:hAnsi="Arial" w:cs="Arial"/>
-          <w:sz w:val="20"/>
-          <w:szCs w:val="20"/>
-        </w:rPr>
-        <w:t xml:space="preserve">  The stored file consists of 10 data bytes and 1 row ending byte resulting in an </w:t>
-      </w:r>
-      <w:proofErr w:type="gramStart"/>
-      <w:r>
-        <w:rPr>
-          <w:rFonts w:ascii="Arial" w:hAnsi="Arial" w:cs="Arial"/>
-          <w:sz w:val="20"/>
-          <w:szCs w:val="20"/>
-        </w:rPr>
-        <w:t>11 byte</w:t>
-      </w:r>
-      <w:proofErr w:type="gramEnd"/>
-      <w:r>
-        <w:rPr>
-          <w:rFonts w:ascii="Arial" w:hAnsi="Arial" w:cs="Arial"/>
-          <w:sz w:val="20"/>
-          <w:szCs w:val="20"/>
-        </w:rPr>
-        <w:t xml:space="preserve"> row. The first 4 bytes are an index which can be ignored.  X, Y, Z acceleration values are 2 bytes each in big endian format.</w:t>
+        <w:t xml:space="preserve">Data collected from the </w:t>
+      </w:r>
+      <w:proofErr w:type="spellStart"/>
+      <w:r>
+        <w:rPr>
+          <w:rFonts w:ascii="Arial" w:hAnsi="Arial" w:cs="Arial"/>
+          <w:sz w:val="20"/>
+          <w:szCs w:val="20"/>
+        </w:rPr>
+        <w:t>TalTech</w:t>
+      </w:r>
+      <w:proofErr w:type="spellEnd"/>
+      <w:r>
+        <w:rPr>
+          <w:rFonts w:ascii="Arial" w:hAnsi="Arial" w:cs="Arial"/>
+          <w:sz w:val="20"/>
+          <w:szCs w:val="20"/>
+        </w:rPr>
+        <w:t xml:space="preserve"> sensor must be converted from its binary representation to readable values. </w:t>
+      </w:r>
+      <w:r>
+        <w:rPr>
+          <w:rFonts w:ascii="Arial" w:hAnsi="Arial" w:cs="Arial"/>
+          <w:sz w:val="20"/>
+          <w:szCs w:val="20"/>
+        </w:rPr>
+        <w:t xml:space="preserve">  The stored file consists of 10 data bytes and 1 row ending byte resulting in an 11 byte row. The first 4 bytes are an index which can be ignored.  X, Y, Z acceleration values are 2 bytes each in big endian format.</w:t>
       </w:r>
       <w:r>
         <w:rPr>
@@ -15913,15 +17093,25 @@
           <w:szCs w:val="20"/>
         </w:rPr>
       </w:pPr>
-      <w:r>
-        <w:rPr>
-          <w:rFonts w:ascii="Arial" w:hAnsi="Arial" w:cs="Arial"/>
-          <w:sz w:val="20"/>
-          <w:szCs w:val="20"/>
-        </w:rPr>
-        <w:t xml:space="preserve">NoteBook: </w:t>
-      </w:r>
-      <w:hyperlink r:id="rId20" w:history="1">
+      <w:proofErr w:type="spellStart"/>
+      <w:r>
+        <w:rPr>
+          <w:rFonts w:ascii="Arial" w:hAnsi="Arial" w:cs="Arial"/>
+          <w:sz w:val="20"/>
+          <w:szCs w:val="20"/>
+        </w:rPr>
+        <w:t>NoteBook</w:t>
+      </w:r>
+      <w:proofErr w:type="spellEnd"/>
+      <w:r>
+        <w:rPr>
+          <w:rFonts w:ascii="Arial" w:hAnsi="Arial" w:cs="Arial"/>
+          <w:sz w:val="20"/>
+          <w:szCs w:val="20"/>
+        </w:rPr>
+        <w:t xml:space="preserve">: </w:t>
+      </w:r>
+      <w:hyperlink r:id="rId22" w:history="1">
         <w:r>
           <w:rPr>
             <w:rStyle w:val="Hyperlink"/>
@@ -16020,6 +17210,7 @@
           <w:sz w:val="20"/>
           <w:szCs w:val="20"/>
         </w:rPr>
+        <w:lastRenderedPageBreak/>
         <w:t>&lt;insert typical signals of each activity&gt;</w:t>
       </w:r>
     </w:p>
@@ -16033,99 +17224,6 @@
           <w:szCs w:val="20"/>
         </w:rPr>
       </w:pPr>
-    </w:p>
-    <w:p>
-      <w:pPr>
-        <w:rPr>
-          <w:rFonts w:ascii="Arial" w:hAnsi="Arial" w:cs="Arial"/>
-          <w:b/>
-          <w:bCs/>
-          <w:sz w:val="20"/>
-          <w:szCs w:val="20"/>
-        </w:rPr>
-      </w:pPr>
-      <w:r>
-        <w:rPr>
-          <w:rFonts w:ascii="Arial" w:hAnsi="Arial" w:cs="Arial"/>
-          <w:b/>
-          <w:bCs/>
-          <w:sz w:val="20"/>
-          <w:szCs w:val="20"/>
-        </w:rPr>
-        <w:t>Data Processing</w:t>
-      </w:r>
-    </w:p>
-    <w:p>
-      <w:pPr>
-        <w:rPr>
-          <w:rFonts w:ascii="Arial" w:hAnsi="Arial" w:cs="Arial"/>
-          <w:b/>
-          <w:bCs/>
-          <w:sz w:val="20"/>
-          <w:szCs w:val="20"/>
-        </w:rPr>
-      </w:pPr>
-      <w:r>
-        <w:rPr>
-          <w:rFonts w:ascii="Arial" w:hAnsi="Arial" w:cs="Arial"/>
-          <w:b/>
-          <w:bCs/>
-          <w:sz w:val="20"/>
-          <w:szCs w:val="20"/>
-        </w:rPr>
-        <w:t>Computations</w:t>
-      </w:r>
-    </w:p>
-    <w:p>
-      <w:pPr>
-        <w:rPr>
-          <w:rFonts w:ascii="Arial" w:hAnsi="Arial" w:cs="Arial"/>
-          <w:b/>
-          <w:bCs/>
-          <w:sz w:val="20"/>
-          <w:szCs w:val="20"/>
-        </w:rPr>
-      </w:pPr>
-      <w:r>
-        <w:rPr>
-          <w:rFonts w:ascii="Arial" w:hAnsi="Arial" w:cs="Arial"/>
-          <w:b/>
-          <w:bCs/>
-          <w:sz w:val="20"/>
-          <w:szCs w:val="20"/>
-        </w:rPr>
-        <w:t>Statistics</w:t>
-      </w:r>
-    </w:p>
-    <w:p>
-      <w:pPr>
-        <w:rPr>
-          <w:rFonts w:ascii="Arial" w:hAnsi="Arial" w:cs="Arial"/>
-          <w:sz w:val="20"/>
-          <w:szCs w:val="20"/>
-        </w:rPr>
-      </w:pPr>
-    </w:p>
-    <w:p>
-      <w:pPr>
-        <w:rPr>
-          <w:rFonts w:ascii="Arial" w:hAnsi="Arial" w:cs="Arial"/>
-          <w:b/>
-          <w:bCs/>
-          <w:sz w:val="20"/>
-          <w:szCs w:val="20"/>
-        </w:rPr>
-      </w:pPr>
-      <w:r>
-        <w:rPr>
-          <w:rFonts w:ascii="Arial" w:hAnsi="Arial" w:cs="Arial"/>
-          <w:b/>
-          <w:bCs/>
-          <w:sz w:val="20"/>
-          <w:szCs w:val="20"/>
-        </w:rPr>
-        <w:t>Results:</w:t>
-      </w:r>
     </w:p>
     <w:p>
       <w:pPr>
@@ -16573,6 +17671,7 @@
         </w:rPr>
         <w:t> Musculoskeletal research in human space flight – unmet needs for the success of crewed deep space exploration. </w:t>
       </w:r>
+      <w:proofErr w:type="spellStart"/>
       <w:r>
         <w:rPr>
           <w:rFonts w:ascii="Arial" w:hAnsi="Arial" w:cs="Arial"/>
@@ -16581,7 +17680,18 @@
           <w:sz w:val="20"/>
           <w:szCs w:val="20"/>
         </w:rPr>
-        <w:t>npj Microgravity</w:t>
+        <w:t>npj</w:t>
+      </w:r>
+      <w:proofErr w:type="spellEnd"/>
+      <w:r>
+        <w:rPr>
+          <w:rFonts w:ascii="Arial" w:hAnsi="Arial" w:cs="Arial"/>
+          <w:i/>
+          <w:iCs/>
+          <w:sz w:val="20"/>
+          <w:szCs w:val="20"/>
+        </w:rPr>
+        <w:t xml:space="preserve"> Microgravity</w:t>
       </w:r>
       <w:r>
         <w:rPr>
@@ -16739,7 +17849,25 @@
           <w:sz w:val="20"/>
           <w:szCs w:val="20"/>
         </w:rPr>
-        <w:t>VICO, L., COLLET P., GUIGNANDON, A., LAFAGE-PROUST, M.H., et al. Effects of long-term microgravity exposure on cancellous and cortical weight-bearing bones of cosmonauts. Lancet. 2000 May 6;355(9215):1607-11. doi: 10.1016/s0140-6736(00)02217-0. PMID: 10821365.</w:t>
+        <w:t xml:space="preserve">VICO, L., COLLET P., GUIGNANDON, A., LAFAGE-PROUST, M.H., et al. Effects of long-term microgravity exposure on cancellous and cortical weight-bearing bones of cosmonauts. Lancet. 2000 May 6;355(9215):1607-11. </w:t>
+      </w:r>
+      <w:proofErr w:type="spellStart"/>
+      <w:r>
+        <w:rPr>
+          <w:rFonts w:ascii="Arial" w:hAnsi="Arial" w:cs="Arial"/>
+          <w:sz w:val="20"/>
+          <w:szCs w:val="20"/>
+        </w:rPr>
+        <w:t>doi</w:t>
+      </w:r>
+      <w:proofErr w:type="spellEnd"/>
+      <w:r>
+        <w:rPr>
+          <w:rFonts w:ascii="Arial" w:hAnsi="Arial" w:cs="Arial"/>
+          <w:sz w:val="20"/>
+          <w:szCs w:val="20"/>
+        </w:rPr>
+        <w:t>: 10.1016/s0140-6736(00)02217-0. PMID: 10821365.</w:t>
       </w:r>
     </w:p>
     <w:p>
@@ -16761,7 +17889,43 @@
           <w:sz w:val="20"/>
           <w:szCs w:val="20"/>
         </w:rPr>
-        <w:t>VICO, L., VAN RIETBERGEN, B., VILAYPHIOU, N., et al. Cortical and Trabecular Bone Microstructure Did Not Recover at Weight-Bearing Skeletal Sites and Progressively Deteriorated at Non-Weight-Bearing Sites During the Year Following International Space Station Missions. J Bone Miner Res. 2017 Oct;32(10):2010-2021. doi: 10.1002/jbmr.3188. Epub 2017 Jun 28. PMID: 28574653.</w:t>
+        <w:t xml:space="preserve">VICO, L., VAN RIETBERGEN, B., VILAYPHIOU, N., et al. Cortical and Trabecular Bone Microstructure Did Not Recover at Weight-Bearing Skeletal Sites and Progressively Deteriorated at Non-Weight-Bearing Sites During the Year Following International Space Station Missions. J Bone Miner Res. 2017 Oct;32(10):2010-2021. </w:t>
+      </w:r>
+      <w:proofErr w:type="spellStart"/>
+      <w:r>
+        <w:rPr>
+          <w:rFonts w:ascii="Arial" w:hAnsi="Arial" w:cs="Arial"/>
+          <w:sz w:val="20"/>
+          <w:szCs w:val="20"/>
+        </w:rPr>
+        <w:t>doi</w:t>
+      </w:r>
+      <w:proofErr w:type="spellEnd"/>
+      <w:r>
+        <w:rPr>
+          <w:rFonts w:ascii="Arial" w:hAnsi="Arial" w:cs="Arial"/>
+          <w:sz w:val="20"/>
+          <w:szCs w:val="20"/>
+        </w:rPr>
+        <w:t xml:space="preserve">: 10.1002/jbmr.3188. </w:t>
+      </w:r>
+      <w:proofErr w:type="spellStart"/>
+      <w:r>
+        <w:rPr>
+          <w:rFonts w:ascii="Arial" w:hAnsi="Arial" w:cs="Arial"/>
+          <w:sz w:val="20"/>
+          <w:szCs w:val="20"/>
+        </w:rPr>
+        <w:t>Epub</w:t>
+      </w:r>
+      <w:proofErr w:type="spellEnd"/>
+      <w:r>
+        <w:rPr>
+          <w:rFonts w:ascii="Arial" w:hAnsi="Arial" w:cs="Arial"/>
+          <w:sz w:val="20"/>
+          <w:szCs w:val="20"/>
+        </w:rPr>
+        <w:t xml:space="preserve"> 2017 Jun 28. PMID: 28574653.</w:t>
       </w:r>
     </w:p>
     <w:p>
@@ -16776,7 +17940,7 @@
       </w:pPr>
     </w:p>
     <w:sectPr>
-      <w:headerReference w:type="default" r:id="rId21"/>
+      <w:headerReference w:type="default" r:id="rId23"/>
       <w:pgSz w:w="12240" w:h="15840"/>
       <w:pgMar w:top="1440" w:right="1440" w:bottom="1440" w:left="1440" w:header="720" w:footer="720" w:gutter="0"/>
       <w:cols w:space="720"/>
@@ -19461,7 +20625,6 @@
   <w:style w:type="character" w:default="1" w:styleId="DefaultParagraphFont">
     <w:name w:val="Default Paragraph Font"/>
     <w:uiPriority w:val="1"/>
-    <w:semiHidden/>
     <w:unhideWhenUsed/>
   </w:style>
   <w:style w:type="table" w:default="1" w:styleId="TableNormal">
@@ -20126,13 +21289,16 @@
   <w:rsids>
     <w:rsidRoot w:val="00D820C0"/>
     <w:rsid w:val="00272CBF"/>
+    <w:rsid w:val="002E0267"/>
     <w:rsid w:val="00433968"/>
+    <w:rsid w:val="005751A1"/>
     <w:rsid w:val="00AB1ACF"/>
     <w:rsid w:val="00AC04AF"/>
     <w:rsid w:val="00B20141"/>
     <w:rsid w:val="00BA6FAE"/>
     <w:rsid w:val="00BF312F"/>
     <w:rsid w:val="00D820C0"/>
+    <w:rsid w:val="00F67ECD"/>
   </w:rsids>
   <m:mathPr>
     <m:mathFont m:val="Cambria Math"/>

</xml_diff>

<commit_message>
update doc with running results
</commit_message>
<xml_diff>
--- a/esa_85th_parabolic_flight_campaign_osteosense.docx
+++ b/esa_85th_parabolic_flight_campaign_osteosense.docx
@@ -13,6 +13,7 @@
           <w:szCs w:val="28"/>
         </w:rPr>
       </w:pPr>
+      <w:proofErr w:type="spellStart"/>
       <w:r>
         <w:rPr>
           <w:rFonts w:ascii="Arial" w:hAnsi="Arial" w:cs="Arial"/>
@@ -21,7 +22,18 @@
           <w:sz w:val="28"/>
           <w:szCs w:val="28"/>
         </w:rPr>
-        <w:t>OsteoSense – A Right Step</w:t>
+        <w:t>OsteoSense</w:t>
+      </w:r>
+      <w:proofErr w:type="spellEnd"/>
+      <w:r>
+        <w:rPr>
+          <w:rFonts w:ascii="Arial" w:hAnsi="Arial" w:cs="Arial"/>
+          <w:b/>
+          <w:bCs/>
+          <w:sz w:val="28"/>
+          <w:szCs w:val="28"/>
+        </w:rPr>
+        <w:t xml:space="preserve"> – A Right Step</w:t>
       </w:r>
       <w:r>
         <w:rPr>
@@ -412,6 +424,7 @@
                 <w:szCs w:val="20"/>
               </w:rPr>
             </w:pPr>
+            <w:proofErr w:type="spellStart"/>
             <w:r>
               <w:rPr>
                 <w:rFonts w:ascii="Arial" w:hAnsi="Arial" w:cs="Arial"/>
@@ -420,6 +433,7 @@
               </w:rPr>
               <w:t>Novespace</w:t>
             </w:r>
+            <w:proofErr w:type="spellEnd"/>
           </w:p>
         </w:tc>
         <w:tc>
@@ -434,13 +448,23 @@
                 <w:szCs w:val="20"/>
               </w:rPr>
             </w:pPr>
-            <w:r>
-              <w:rPr>
-                <w:rFonts w:ascii="Arial" w:hAnsi="Arial" w:cs="Arial"/>
-                <w:sz w:val="20"/>
-                <w:szCs w:val="20"/>
-              </w:rPr>
-              <w:t>Tihbault Paris</w:t>
+            <w:proofErr w:type="spellStart"/>
+            <w:r>
+              <w:rPr>
+                <w:rFonts w:ascii="Arial" w:hAnsi="Arial" w:cs="Arial"/>
+                <w:sz w:val="20"/>
+                <w:szCs w:val="20"/>
+              </w:rPr>
+              <w:t>Tihbault</w:t>
+            </w:r>
+            <w:proofErr w:type="spellEnd"/>
+            <w:r>
+              <w:rPr>
+                <w:rFonts w:ascii="Arial" w:hAnsi="Arial" w:cs="Arial"/>
+                <w:sz w:val="20"/>
+                <w:szCs w:val="20"/>
+              </w:rPr>
+              <w:t xml:space="preserve"> Paris</w:t>
             </w:r>
           </w:p>
         </w:tc>
@@ -1591,7 +1615,25 @@
           <w:sz w:val="20"/>
           <w:szCs w:val="20"/>
         </w:rPr>
-        <w:t>Bone loss in astronauts is a well documented challenge and there are currently no accepted solutions to improving astronauts preparation, maintenance and recovery.  </w:t>
+        <w:t xml:space="preserve">Bone loss in astronauts is a </w:t>
+      </w:r>
+      <w:proofErr w:type="spellStart"/>
+      <w:r>
+        <w:rPr>
+          <w:rFonts w:ascii="Arial" w:hAnsi="Arial" w:cs="Arial"/>
+          <w:sz w:val="20"/>
+          <w:szCs w:val="20"/>
+        </w:rPr>
+        <w:t>well documented</w:t>
+      </w:r>
+      <w:proofErr w:type="spellEnd"/>
+      <w:r>
+        <w:rPr>
+          <w:rFonts w:ascii="Arial" w:hAnsi="Arial" w:cs="Arial"/>
+          <w:sz w:val="20"/>
+          <w:szCs w:val="20"/>
+        </w:rPr>
+        <w:t xml:space="preserve"> challenge and there are currently no accepted solutions to improving astronauts preparation, maintenance and recovery.  </w:t>
       </w:r>
       <w:r>
         <w:rPr>
@@ -1930,7 +1972,25 @@
           <w:sz w:val="20"/>
           <w:szCs w:val="20"/>
         </w:rPr>
-        <w:t xml:space="preserve">The musculoskeletal system is essential for the maintenance of physical health during exploration missions, and consequently mission success. The known effects of reduced gravitational forces and mechanical loads on bone and muscle comprise overall loss of mass, resulting in site-dependent deterioration of bone integrity and bone strength. ESA’s SciSpace White Paper 12: Human Physiology outlines the need to quantify the musculoskeletal load during space flights to investigate interindividual variability comprising of appropriate biomarkers, individualisation of countermeasures and an ability to anticipate dangerous alterations to the musculoskeletal system. The ESA Explore2040 strategy explicitly prioritising support for the claims. Exploration-enabled and exploration-focussed research activities will be underpinned by the technologies required to realise these activities along with the potential to address global challenges in health and wellness. </w:t>
+        <w:t xml:space="preserve">The musculoskeletal system is essential for the maintenance of physical health during exploration missions, and consequently mission success. The known effects of reduced gravitational forces and mechanical loads on bone and muscle comprise overall loss of mass, resulting in site-dependent deterioration of bone integrity and bone strength. ESA’s </w:t>
+      </w:r>
+      <w:proofErr w:type="spellStart"/>
+      <w:r>
+        <w:rPr>
+          <w:rFonts w:ascii="Arial" w:hAnsi="Arial" w:cs="Arial"/>
+          <w:sz w:val="20"/>
+          <w:szCs w:val="20"/>
+        </w:rPr>
+        <w:t>SciSpace</w:t>
+      </w:r>
+      <w:proofErr w:type="spellEnd"/>
+      <w:r>
+        <w:rPr>
+          <w:rFonts w:ascii="Arial" w:hAnsi="Arial" w:cs="Arial"/>
+          <w:sz w:val="20"/>
+          <w:szCs w:val="20"/>
+        </w:rPr>
+        <w:t xml:space="preserve"> White Paper 12: Human Physiology outlines the need to quantify the musculoskeletal load during space flights to investigate interindividual variability comprising of appropriate biomarkers, individualisation of countermeasures and an ability to anticipate dangerous alterations to the musculoskeletal system. The ESA Explore2040 strategy explicitly prioritising support for the claims. Exploration-enabled and exploration-focussed research activities will be underpinned by the technologies required to realise these activities along with the potential to address global challenges in health and wellness. </w:t>
       </w:r>
     </w:p>
     <w:p>
@@ -2088,7 +2148,27 @@
               <w:sz w:val="20"/>
               <w:szCs w:val="20"/>
             </w:rPr>
-            <w:t>(Mundermann et al., 2005)</w:t>
+            <w:t>(</w:t>
+          </w:r>
+          <w:proofErr w:type="spellStart"/>
+          <w:r>
+            <w:rPr>
+              <w:rFonts w:ascii="Arial" w:eastAsia="Times New Roman" w:hAnsi="Arial" w:cs="Arial"/>
+              <w:color w:val="000000"/>
+              <w:sz w:val="20"/>
+              <w:szCs w:val="20"/>
+            </w:rPr>
+            <w:t>Mundermann</w:t>
+          </w:r>
+          <w:proofErr w:type="spellEnd"/>
+          <w:r>
+            <w:rPr>
+              <w:rFonts w:ascii="Arial" w:eastAsia="Times New Roman" w:hAnsi="Arial" w:cs="Arial"/>
+              <w:color w:val="000000"/>
+              <w:sz w:val="20"/>
+              <w:szCs w:val="20"/>
+            </w:rPr>
+            <w:t xml:space="preserve"> et al., 2005)</w:t>
           </w:r>
         </w:sdtContent>
       </w:sdt>
@@ -2355,7 +2435,25 @@
           <w:sz w:val="20"/>
           <w:szCs w:val="20"/>
         </w:rPr>
-        <w:t xml:space="preserve">In the capture of human movement sensors are used with a data rate of up to 100Hz (60Hz in the case of Movella Dot) and then subsequently filtered to below 10Hz.  This captures the movement of a limb or body segment as a whole and is used to analyse the actual movement of the body in question.  Since </w:t>
+        <w:t xml:space="preserve">In the capture of human movement sensors are used with a data rate of up to 100Hz (60Hz in the case of </w:t>
+      </w:r>
+      <w:proofErr w:type="spellStart"/>
+      <w:r>
+        <w:rPr>
+          <w:rFonts w:ascii="Arial" w:hAnsi="Arial" w:cs="Arial"/>
+          <w:sz w:val="20"/>
+          <w:szCs w:val="20"/>
+        </w:rPr>
+        <w:t>Movella</w:t>
+      </w:r>
+      <w:proofErr w:type="spellEnd"/>
+      <w:r>
+        <w:rPr>
+          <w:rFonts w:ascii="Arial" w:hAnsi="Arial" w:cs="Arial"/>
+          <w:sz w:val="20"/>
+          <w:szCs w:val="20"/>
+        </w:rPr>
+        <w:t xml:space="preserve"> Dot) and then subsequently filtered to below 10Hz.  This captures the movement of a limb or body segment as a whole and is used to analyse the actual movement of the body in question.  Since </w:t>
       </w:r>
       <w:r>
         <w:rPr>
@@ -2623,7 +2721,25 @@
           <w:sz w:val="20"/>
           <w:szCs w:val="20"/>
         </w:rPr>
-        <w:t xml:space="preserve"> (EN-AW-5083). The base plate has a tensile strength of 317 MPa to comply with the requirements set out by Novespace. </w:t>
+        <w:t xml:space="preserve"> (EN-AW-5083). The base plate has a tensile strength of 317 MPa to comply with the requirements set out by </w:t>
+      </w:r>
+      <w:proofErr w:type="spellStart"/>
+      <w:r>
+        <w:rPr>
+          <w:rFonts w:ascii="Arial" w:hAnsi="Arial" w:cs="Arial"/>
+          <w:sz w:val="20"/>
+          <w:szCs w:val="20"/>
+        </w:rPr>
+        <w:t>Novespace</w:t>
+      </w:r>
+      <w:proofErr w:type="spellEnd"/>
+      <w:r>
+        <w:rPr>
+          <w:rFonts w:ascii="Arial" w:hAnsi="Arial" w:cs="Arial"/>
+          <w:sz w:val="20"/>
+          <w:szCs w:val="20"/>
+        </w:rPr>
+        <w:t xml:space="preserve">. </w:t>
       </w:r>
     </w:p>
     <w:p>
@@ -3627,6 +3743,7 @@
         </w:rPr>
         <w:t xml:space="preserve">manage the </w:t>
       </w:r>
+      <w:proofErr w:type="spellStart"/>
       <w:r>
         <w:rPr>
           <w:rFonts w:ascii="Arial" w:hAnsi="Arial" w:cs="Arial"/>
@@ -3635,6 +3752,7 @@
         </w:rPr>
         <w:t>Movella</w:t>
       </w:r>
+      <w:proofErr w:type="spellEnd"/>
       <w:r>
         <w:rPr>
           <w:rFonts w:ascii="Arial" w:hAnsi="Arial" w:cs="Arial"/>
@@ -3770,7 +3888,43 @@
           <w:sz w:val="20"/>
           <w:szCs w:val="20"/>
         </w:rPr>
-        <w:t xml:space="preserve">There were two sensor types used in the experiment.  Two Movella Dots worn at the ankle of each limb and a custom sensor developed in collaboration with TalTech.  </w:t>
+        <w:t xml:space="preserve">There were two sensor types used in the experiment.  Two </w:t>
+      </w:r>
+      <w:proofErr w:type="spellStart"/>
+      <w:r>
+        <w:rPr>
+          <w:rFonts w:ascii="Arial" w:hAnsi="Arial" w:cs="Arial"/>
+          <w:sz w:val="20"/>
+          <w:szCs w:val="20"/>
+        </w:rPr>
+        <w:t>Movella</w:t>
+      </w:r>
+      <w:proofErr w:type="spellEnd"/>
+      <w:r>
+        <w:rPr>
+          <w:rFonts w:ascii="Arial" w:hAnsi="Arial" w:cs="Arial"/>
+          <w:sz w:val="20"/>
+          <w:szCs w:val="20"/>
+        </w:rPr>
+        <w:t xml:space="preserve"> Dots worn at the ankle of each limb and a custom sensor developed in collaboration with </w:t>
+      </w:r>
+      <w:proofErr w:type="spellStart"/>
+      <w:r>
+        <w:rPr>
+          <w:rFonts w:ascii="Arial" w:hAnsi="Arial" w:cs="Arial"/>
+          <w:sz w:val="20"/>
+          <w:szCs w:val="20"/>
+        </w:rPr>
+        <w:t>TalTech</w:t>
+      </w:r>
+      <w:proofErr w:type="spellEnd"/>
+      <w:r>
+        <w:rPr>
+          <w:rFonts w:ascii="Arial" w:hAnsi="Arial" w:cs="Arial"/>
+          <w:sz w:val="20"/>
+          <w:szCs w:val="20"/>
+        </w:rPr>
+        <w:t xml:space="preserve">.  </w:t>
       </w:r>
     </w:p>
     <w:p>
@@ -3783,6 +3937,7 @@
           <w:szCs w:val="20"/>
         </w:rPr>
       </w:pPr>
+      <w:proofErr w:type="spellStart"/>
       <w:r>
         <w:rPr>
           <w:rFonts w:ascii="Arial" w:hAnsi="Arial" w:cs="Arial"/>
@@ -3791,7 +3946,18 @@
           <w:sz w:val="20"/>
           <w:szCs w:val="20"/>
         </w:rPr>
-        <w:t>Movella Dot</w:t>
+        <w:t>Movella</w:t>
+      </w:r>
+      <w:proofErr w:type="spellEnd"/>
+      <w:r>
+        <w:rPr>
+          <w:rFonts w:ascii="Arial" w:hAnsi="Arial" w:cs="Arial"/>
+          <w:b/>
+          <w:bCs/>
+          <w:sz w:val="20"/>
+          <w:szCs w:val="20"/>
+        </w:rPr>
+        <w:t xml:space="preserve"> Dot</w:t>
       </w:r>
     </w:p>
     <w:p>
@@ -3861,13 +4027,23 @@
         </w:rPr>
         <w:t xml:space="preserve">The </w:t>
       </w:r>
-      <w:r>
-        <w:rPr>
-          <w:rFonts w:ascii="Arial" w:hAnsi="Arial" w:cs="Arial"/>
-          <w:sz w:val="20"/>
-          <w:szCs w:val="20"/>
-        </w:rPr>
-        <w:t xml:space="preserve">Movella </w:t>
+      <w:proofErr w:type="spellStart"/>
+      <w:r>
+        <w:rPr>
+          <w:rFonts w:ascii="Arial" w:hAnsi="Arial" w:cs="Arial"/>
+          <w:sz w:val="20"/>
+          <w:szCs w:val="20"/>
+        </w:rPr>
+        <w:t>Movella</w:t>
+      </w:r>
+      <w:proofErr w:type="spellEnd"/>
+      <w:r>
+        <w:rPr>
+          <w:rFonts w:ascii="Arial" w:hAnsi="Arial" w:cs="Arial"/>
+          <w:sz w:val="20"/>
+          <w:szCs w:val="20"/>
+        </w:rPr>
+        <w:t xml:space="preserve"> </w:t>
       </w:r>
       <w:r>
         <w:rPr>
@@ -3888,6 +4064,7 @@
           <w:szCs w:val="20"/>
         </w:rPr>
       </w:pPr>
+      <w:proofErr w:type="spellStart"/>
       <w:r>
         <w:rPr>
           <w:rFonts w:ascii="Arial" w:hAnsi="Arial" w:cs="Arial"/>
@@ -3896,24 +4073,53 @@
           <w:sz w:val="20"/>
           <w:szCs w:val="20"/>
         </w:rPr>
-        <w:t>TalTech Sensor</w:t>
-      </w:r>
-    </w:p>
-    <w:p>
-      <w:pPr>
-        <w:rPr>
-          <w:rFonts w:ascii="Arial" w:hAnsi="Arial" w:cs="Arial"/>
-          <w:sz w:val="20"/>
-          <w:szCs w:val="20"/>
-        </w:rPr>
-      </w:pPr>
-      <w:r>
-        <w:rPr>
-          <w:rFonts w:ascii="Arial" w:hAnsi="Arial" w:cs="Arial"/>
-          <w:sz w:val="20"/>
-          <w:szCs w:val="20"/>
-        </w:rPr>
-        <w:t xml:space="preserve">The Taltech Sensor is an accelerometer that has a data rate of 6.6Khz.  The accelerometer is on a short wire and is fixed directly to the tibia via medical tape. The sensor is controlled by a dedicated control box that is strapped to the thigh.  The </w:t>
+        <w:t>TalTech</w:t>
+      </w:r>
+      <w:proofErr w:type="spellEnd"/>
+      <w:r>
+        <w:rPr>
+          <w:rFonts w:ascii="Arial" w:hAnsi="Arial" w:cs="Arial"/>
+          <w:b/>
+          <w:bCs/>
+          <w:sz w:val="20"/>
+          <w:szCs w:val="20"/>
+        </w:rPr>
+        <w:t xml:space="preserve"> Sensor</w:t>
+      </w:r>
+    </w:p>
+    <w:p>
+      <w:pPr>
+        <w:rPr>
+          <w:rFonts w:ascii="Arial" w:hAnsi="Arial" w:cs="Arial"/>
+          <w:sz w:val="20"/>
+          <w:szCs w:val="20"/>
+        </w:rPr>
+      </w:pPr>
+      <w:r>
+        <w:rPr>
+          <w:rFonts w:ascii="Arial" w:hAnsi="Arial" w:cs="Arial"/>
+          <w:sz w:val="20"/>
+          <w:szCs w:val="20"/>
+        </w:rPr>
+        <w:t xml:space="preserve">The </w:t>
+      </w:r>
+      <w:proofErr w:type="spellStart"/>
+      <w:r>
+        <w:rPr>
+          <w:rFonts w:ascii="Arial" w:hAnsi="Arial" w:cs="Arial"/>
+          <w:sz w:val="20"/>
+          <w:szCs w:val="20"/>
+        </w:rPr>
+        <w:t>Taltech</w:t>
+      </w:r>
+      <w:proofErr w:type="spellEnd"/>
+      <w:r>
+        <w:rPr>
+          <w:rFonts w:ascii="Arial" w:hAnsi="Arial" w:cs="Arial"/>
+          <w:sz w:val="20"/>
+          <w:szCs w:val="20"/>
+        </w:rPr>
+        <w:t xml:space="preserve"> Sensor is an accelerometer that has a data rate of 6.6Khz.  The accelerometer is on a short wire and is fixed directly to the tibia via medical tape. The sensor is controlled by a dedicated control box that is strapped to the thigh.  The </w:t>
       </w:r>
       <w:r>
         <w:rPr>
@@ -4609,7 +4815,25 @@
                 <w:sz w:val="20"/>
                 <w:szCs w:val="20"/>
               </w:rPr>
-              <w:t>Fix sensors in place.  (actually done pre flight)</w:t>
+              <w:t xml:space="preserve">Fix sensors in place.  (actually done </w:t>
+            </w:r>
+            <w:proofErr w:type="spellStart"/>
+            <w:r>
+              <w:rPr>
+                <w:rFonts w:ascii="Arial" w:hAnsi="Arial" w:cs="Arial"/>
+                <w:sz w:val="20"/>
+                <w:szCs w:val="20"/>
+              </w:rPr>
+              <w:t>pre flight</w:t>
+            </w:r>
+            <w:proofErr w:type="spellEnd"/>
+            <w:r>
+              <w:rPr>
+                <w:rFonts w:ascii="Arial" w:hAnsi="Arial" w:cs="Arial"/>
+                <w:sz w:val="20"/>
+                <w:szCs w:val="20"/>
+              </w:rPr>
+              <w:t>)</w:t>
             </w:r>
           </w:p>
         </w:tc>
@@ -4826,7 +5050,25 @@
                 <w:sz w:val="20"/>
                 <w:szCs w:val="20"/>
               </w:rPr>
-              <w:t>Turn on and setup Movella Dot sensors (including assignment)</w:t>
+              <w:t xml:space="preserve">Turn on and setup </w:t>
+            </w:r>
+            <w:proofErr w:type="spellStart"/>
+            <w:r>
+              <w:rPr>
+                <w:rFonts w:ascii="Arial" w:hAnsi="Arial" w:cs="Arial"/>
+                <w:sz w:val="20"/>
+                <w:szCs w:val="20"/>
+              </w:rPr>
+              <w:t>Movella</w:t>
+            </w:r>
+            <w:proofErr w:type="spellEnd"/>
+            <w:r>
+              <w:rPr>
+                <w:rFonts w:ascii="Arial" w:hAnsi="Arial" w:cs="Arial"/>
+                <w:sz w:val="20"/>
+                <w:szCs w:val="20"/>
+              </w:rPr>
+              <w:t xml:space="preserve"> Dot sensors (including assignment)</w:t>
             </w:r>
           </w:p>
         </w:tc>
@@ -11351,7 +11593,25 @@
                 <w:sz w:val="20"/>
                 <w:szCs w:val="20"/>
               </w:rPr>
-              <w:t>Turn on Taltech sensor</w:t>
+              <w:t xml:space="preserve">Turn on </w:t>
+            </w:r>
+            <w:proofErr w:type="spellStart"/>
+            <w:r>
+              <w:rPr>
+                <w:rFonts w:ascii="Arial" w:hAnsi="Arial" w:cs="Arial"/>
+                <w:sz w:val="20"/>
+                <w:szCs w:val="20"/>
+              </w:rPr>
+              <w:t>Taltech</w:t>
+            </w:r>
+            <w:proofErr w:type="spellEnd"/>
+            <w:r>
+              <w:rPr>
+                <w:rFonts w:ascii="Arial" w:hAnsi="Arial" w:cs="Arial"/>
+                <w:sz w:val="20"/>
+                <w:szCs w:val="20"/>
+              </w:rPr>
+              <w:t xml:space="preserve"> sensor</w:t>
             </w:r>
           </w:p>
         </w:tc>
@@ -11492,7 +11752,25 @@
                 <w:sz w:val="20"/>
                 <w:szCs w:val="20"/>
               </w:rPr>
-              <w:t>Turn off taltech sensor</w:t>
+              <w:t xml:space="preserve">Turn off </w:t>
+            </w:r>
+            <w:proofErr w:type="spellStart"/>
+            <w:r>
+              <w:rPr>
+                <w:rFonts w:ascii="Arial" w:hAnsi="Arial" w:cs="Arial"/>
+                <w:sz w:val="20"/>
+                <w:szCs w:val="20"/>
+              </w:rPr>
+              <w:t>taltech</w:t>
+            </w:r>
+            <w:proofErr w:type="spellEnd"/>
+            <w:r>
+              <w:rPr>
+                <w:rFonts w:ascii="Arial" w:hAnsi="Arial" w:cs="Arial"/>
+                <w:sz w:val="20"/>
+                <w:szCs w:val="20"/>
+              </w:rPr>
+              <w:t xml:space="preserve"> sensor</w:t>
             </w:r>
           </w:p>
         </w:tc>
@@ -14993,6 +15271,7 @@
         </w:rPr>
         <w:t xml:space="preserve">) is termed loading intensity that represents the loading rate over a frequency range from </w:t>
       </w:r>
+      <w:proofErr w:type="spellStart"/>
       <w:r>
         <w:rPr>
           <w:rFonts w:ascii="Arial" w:hAnsi="Arial" w:cs="Arial"/>
@@ -15014,6 +15293,7 @@
         </w:rPr>
         <w:t>th</w:t>
       </w:r>
+      <w:proofErr w:type="spellEnd"/>
       <w:r>
         <w:rPr>
           <w:rFonts w:ascii="Arial" w:hAnsi="Arial" w:cs="Arial"/>
@@ -15022,6 +15302,7 @@
         </w:rPr>
         <w:t xml:space="preserve"> to </w:t>
       </w:r>
+      <w:proofErr w:type="spellStart"/>
       <w:r>
         <w:rPr>
           <w:rFonts w:ascii="Arial" w:hAnsi="Arial" w:cs="Arial"/>
@@ -15043,6 +15324,7 @@
         </w:rPr>
         <w:t>th</w:t>
       </w:r>
+      <w:proofErr w:type="spellEnd"/>
       <w:r>
         <w:rPr>
           <w:rFonts w:ascii="Arial" w:hAnsi="Arial" w:cs="Arial"/>
@@ -15291,15 +15573,60 @@
           <w:szCs w:val="20"/>
         </w:rPr>
         <w:lastRenderedPageBreak/>
-        <w:t xml:space="preserve">Using the Movella Dot the time window equates to 300 samples at 60Hz. The Taltech sensor </w:t>
-      </w:r>
-      <w:r>
-        <w:rPr>
-          <w:rFonts w:ascii="Arial" w:hAnsi="Arial" w:cs="Arial"/>
-          <w:sz w:val="20"/>
-          <w:szCs w:val="20"/>
-        </w:rPr>
-        <w:t>has a data rate of 6 K</w:t>
+        <w:t xml:space="preserve">Using the </w:t>
+      </w:r>
+      <w:proofErr w:type="spellStart"/>
+      <w:r>
+        <w:rPr>
+          <w:rFonts w:ascii="Arial" w:hAnsi="Arial" w:cs="Arial"/>
+          <w:sz w:val="20"/>
+          <w:szCs w:val="20"/>
+        </w:rPr>
+        <w:t>Movella</w:t>
+      </w:r>
+      <w:proofErr w:type="spellEnd"/>
+      <w:r>
+        <w:rPr>
+          <w:rFonts w:ascii="Arial" w:hAnsi="Arial" w:cs="Arial"/>
+          <w:sz w:val="20"/>
+          <w:szCs w:val="20"/>
+        </w:rPr>
+        <w:t xml:space="preserve"> Dot the time window equates to 300 samples at 60Hz. The </w:t>
+      </w:r>
+      <w:proofErr w:type="spellStart"/>
+      <w:r>
+        <w:rPr>
+          <w:rFonts w:ascii="Arial" w:hAnsi="Arial" w:cs="Arial"/>
+          <w:sz w:val="20"/>
+          <w:szCs w:val="20"/>
+        </w:rPr>
+        <w:t>Taltech</w:t>
+      </w:r>
+      <w:proofErr w:type="spellEnd"/>
+      <w:r>
+        <w:rPr>
+          <w:rFonts w:ascii="Arial" w:hAnsi="Arial" w:cs="Arial"/>
+          <w:sz w:val="20"/>
+          <w:szCs w:val="20"/>
+        </w:rPr>
+        <w:t xml:space="preserve"> sensor </w:t>
+      </w:r>
+      <w:r>
+        <w:rPr>
+          <w:rFonts w:ascii="Arial" w:hAnsi="Arial" w:cs="Arial"/>
+          <w:sz w:val="20"/>
+          <w:szCs w:val="20"/>
+        </w:rPr>
+        <w:t xml:space="preserve">has a data rate of 6 </w:t>
+      </w:r>
+      <w:proofErr w:type="spellStart"/>
+      <w:r>
+        <w:rPr>
+          <w:rFonts w:ascii="Arial" w:hAnsi="Arial" w:cs="Arial"/>
+          <w:sz w:val="20"/>
+          <w:szCs w:val="20"/>
+        </w:rPr>
+        <w:t>K</w:t>
       </w:r>
       <w:r>
         <w:rPr>
@@ -15315,7 +15642,52 @@
           <w:sz w:val="20"/>
           <w:szCs w:val="20"/>
         </w:rPr>
-        <w:t>z and thus 30,000 samples are captured per 5 second window. This may result in a more accurate result yet imposes challenges in data streaming, data capture size and processing times. Therefore the Taltech sensor was developed as a data logger and not directly implemented into the tablet application. The primary purpose of the Taltech sensor in this experiment is to observe the frequency response over a greater range (up to 3kHz) compared to 30Hz that can be observed by a 60Hz sensor.</w:t>
+        <w:t>z</w:t>
+      </w:r>
+      <w:proofErr w:type="spellEnd"/>
+      <w:r>
+        <w:rPr>
+          <w:rFonts w:ascii="Arial" w:hAnsi="Arial" w:cs="Arial"/>
+          <w:sz w:val="20"/>
+          <w:szCs w:val="20"/>
+        </w:rPr>
+        <w:t xml:space="preserve"> and thus 30,000 samples are captured per 5 second window. This may result in a more accurate result yet imposes challenges in data streaming, data capture size and processing times. Therefore the </w:t>
+      </w:r>
+      <w:proofErr w:type="spellStart"/>
+      <w:r>
+        <w:rPr>
+          <w:rFonts w:ascii="Arial" w:hAnsi="Arial" w:cs="Arial"/>
+          <w:sz w:val="20"/>
+          <w:szCs w:val="20"/>
+        </w:rPr>
+        <w:t>Taltech</w:t>
+      </w:r>
+      <w:proofErr w:type="spellEnd"/>
+      <w:r>
+        <w:rPr>
+          <w:rFonts w:ascii="Arial" w:hAnsi="Arial" w:cs="Arial"/>
+          <w:sz w:val="20"/>
+          <w:szCs w:val="20"/>
+        </w:rPr>
+        <w:t xml:space="preserve"> sensor was developed as a data logger and not directly implemented into the tablet application. The primary purpose of the </w:t>
+      </w:r>
+      <w:proofErr w:type="spellStart"/>
+      <w:r>
+        <w:rPr>
+          <w:rFonts w:ascii="Arial" w:hAnsi="Arial" w:cs="Arial"/>
+          <w:sz w:val="20"/>
+          <w:szCs w:val="20"/>
+        </w:rPr>
+        <w:t>Taltech</w:t>
+      </w:r>
+      <w:proofErr w:type="spellEnd"/>
+      <w:r>
+        <w:rPr>
+          <w:rFonts w:ascii="Arial" w:hAnsi="Arial" w:cs="Arial"/>
+          <w:sz w:val="20"/>
+          <w:szCs w:val="20"/>
+        </w:rPr>
+        <w:t xml:space="preserve"> sensor in this experiment is to observe the frequency response over a greater range (up to 3kHz) compared to 30Hz that can be observed by a 60Hz sensor.</w:t>
       </w:r>
     </w:p>
     <w:p>
@@ -15339,6 +15711,7 @@
           <w:szCs w:val="28"/>
         </w:rPr>
       </w:pPr>
+      <w:proofErr w:type="spellStart"/>
       <w:r>
         <w:rPr>
           <w:rFonts w:ascii="Arial" w:hAnsi="Arial" w:cs="Arial"/>
@@ -15347,8 +15720,9 @@
           <w:sz w:val="28"/>
           <w:szCs w:val="28"/>
         </w:rPr>
-        <w:t xml:space="preserve">Movella Dot </w:t>
-      </w:r>
+        <w:t>Movella</w:t>
+      </w:r>
+      <w:proofErr w:type="spellEnd"/>
       <w:r>
         <w:rPr>
           <w:rFonts w:ascii="Arial" w:hAnsi="Arial" w:cs="Arial"/>
@@ -15357,20 +15731,21 @@
           <w:sz w:val="28"/>
           <w:szCs w:val="28"/>
         </w:rPr>
-        <w:t xml:space="preserve">Data Analysis </w:t>
-      </w:r>
-    </w:p>
-    <w:p>
-      <w:pPr>
+        <w:t xml:space="preserve"> Dot </w:t>
+      </w:r>
+      <w:r>
         <w:rPr>
           <w:rFonts w:ascii="Arial" w:hAnsi="Arial" w:cs="Arial"/>
           <w:b/>
           <w:bCs/>
-          <w:sz w:val="20"/>
-          <w:szCs w:val="20"/>
-        </w:rPr>
-      </w:pPr>
-      <w:r>
+          <w:sz w:val="28"/>
+          <w:szCs w:val="28"/>
+        </w:rPr>
+        <w:t xml:space="preserve">Data Analysis </w:t>
+      </w:r>
+    </w:p>
+    <w:p>
+      <w:pPr>
         <w:rPr>
           <w:rFonts w:ascii="Arial" w:hAnsi="Arial" w:cs="Arial"/>
           <w:b/>
@@ -15378,6 +15753,15 @@
           <w:sz w:val="20"/>
           <w:szCs w:val="20"/>
         </w:rPr>
+      </w:pPr>
+      <w:r>
+        <w:rPr>
+          <w:rFonts w:ascii="Arial" w:hAnsi="Arial" w:cs="Arial"/>
+          <w:b/>
+          <w:bCs/>
+          <w:sz w:val="20"/>
+          <w:szCs w:val="20"/>
+        </w:rPr>
         <w:t>Data Preparation</w:t>
       </w:r>
     </w:p>
@@ -15544,8 +15928,9 @@
           <w:sz w:val="20"/>
           <w:szCs w:val="20"/>
         </w:rPr>
-        <w:t>../data/raw_data/flight/exp1/dot/shoes/</w:t>
-      </w:r>
+        <w:t>../data/</w:t>
+      </w:r>
+      <w:proofErr w:type="spellStart"/>
       <w:r>
         <w:rPr>
           <w:rFonts w:ascii="Arial" w:hAnsi="Arial" w:cs="Arial"/>
@@ -15554,6 +15939,27 @@
           <w:sz w:val="20"/>
           <w:szCs w:val="20"/>
         </w:rPr>
+        <w:t>raw_data</w:t>
+      </w:r>
+      <w:proofErr w:type="spellEnd"/>
+      <w:r>
+        <w:rPr>
+          <w:rFonts w:ascii="Arial" w:hAnsi="Arial" w:cs="Arial"/>
+          <w:i/>
+          <w:iCs/>
+          <w:sz w:val="20"/>
+          <w:szCs w:val="20"/>
+        </w:rPr>
+        <w:t>/flight/exp1/dot/shoes/</w:t>
+      </w:r>
+      <w:r>
+        <w:rPr>
+          <w:rFonts w:ascii="Arial" w:hAnsi="Arial" w:cs="Arial"/>
+          <w:i/>
+          <w:iCs/>
+          <w:sz w:val="20"/>
+          <w:szCs w:val="20"/>
+        </w:rPr>
         <w:t>sw2</w:t>
       </w:r>
     </w:p>
@@ -15620,24 +16026,60 @@
           <w:sz w:val="20"/>
           <w:szCs w:val="20"/>
         </w:rPr>
-        <w:t xml:space="preserve"> single parabola was visualised to observe the data points collected.  For a given parabola, sw2, the associated left and right ankle csv file was read in and the x,y,z acceleration extracted.  The magnitude vector was computed and subsequently plotted.  This was done for a select number of parabolas for each experimenter.</w:t>
-      </w:r>
-    </w:p>
-    <w:p>
-      <w:pPr>
-        <w:rPr>
-          <w:rFonts w:ascii="Arial" w:hAnsi="Arial" w:cs="Arial"/>
-          <w:sz w:val="20"/>
-          <w:szCs w:val="20"/>
-        </w:rPr>
-      </w:pPr>
-      <w:r>
-        <w:rPr>
-          <w:rFonts w:ascii="Arial" w:hAnsi="Arial" w:cs="Arial"/>
-          <w:sz w:val="20"/>
-          <w:szCs w:val="20"/>
-        </w:rPr>
-        <w:t xml:space="preserve">The raw data collected on the ground clearly depicts gravity as 1g where as the raw data collected in zero g does not.  </w:t>
+        <w:t xml:space="preserve"> single parabola was visualised to observe the data points collected.  For a given parabola, sw2, the associated left and right ankle csv file was read in and the </w:t>
+      </w:r>
+      <w:proofErr w:type="spellStart"/>
+      <w:r>
+        <w:rPr>
+          <w:rFonts w:ascii="Arial" w:hAnsi="Arial" w:cs="Arial"/>
+          <w:sz w:val="20"/>
+          <w:szCs w:val="20"/>
+        </w:rPr>
+        <w:t>x,y,z</w:t>
+      </w:r>
+      <w:proofErr w:type="spellEnd"/>
+      <w:r>
+        <w:rPr>
+          <w:rFonts w:ascii="Arial" w:hAnsi="Arial" w:cs="Arial"/>
+          <w:sz w:val="20"/>
+          <w:szCs w:val="20"/>
+        </w:rPr>
+        <w:t xml:space="preserve"> acceleration extracted.  The magnitude vector was computed and subsequently plotted.  This was done for a select number of parabolas for each experimenter.</w:t>
+      </w:r>
+    </w:p>
+    <w:p>
+      <w:pPr>
+        <w:rPr>
+          <w:rFonts w:ascii="Arial" w:hAnsi="Arial" w:cs="Arial"/>
+          <w:sz w:val="20"/>
+          <w:szCs w:val="20"/>
+        </w:rPr>
+      </w:pPr>
+      <w:r>
+        <w:rPr>
+          <w:rFonts w:ascii="Arial" w:hAnsi="Arial" w:cs="Arial"/>
+          <w:sz w:val="20"/>
+          <w:szCs w:val="20"/>
+        </w:rPr>
+        <w:t xml:space="preserve">The raw data collected on the ground clearly depicts gravity as 1g </w:t>
+      </w:r>
+      <w:proofErr w:type="spellStart"/>
+      <w:r>
+        <w:rPr>
+          <w:rFonts w:ascii="Arial" w:hAnsi="Arial" w:cs="Arial"/>
+          <w:sz w:val="20"/>
+          <w:szCs w:val="20"/>
+        </w:rPr>
+        <w:t>where as</w:t>
+      </w:r>
+      <w:proofErr w:type="spellEnd"/>
+      <w:r>
+        <w:rPr>
+          <w:rFonts w:ascii="Arial" w:hAnsi="Arial" w:cs="Arial"/>
+          <w:sz w:val="20"/>
+          <w:szCs w:val="20"/>
+        </w:rPr>
+        <w:t xml:space="preserve"> the raw data collected in zero g does not.  </w:t>
       </w:r>
     </w:p>
     <w:p>
@@ -16026,7 +16468,25 @@
           <w:sz w:val="20"/>
           <w:szCs w:val="20"/>
         </w:rPr>
-        <w:t>The output of this notebook is a replica of the raw_data directory hierarchy with each data file reduced to 900 samples as outline above.</w:t>
+        <w:t xml:space="preserve">The output of this notebook is a replica of the </w:t>
+      </w:r>
+      <w:proofErr w:type="spellStart"/>
+      <w:r>
+        <w:rPr>
+          <w:rFonts w:ascii="Arial" w:hAnsi="Arial" w:cs="Arial"/>
+          <w:sz w:val="20"/>
+          <w:szCs w:val="20"/>
+        </w:rPr>
+        <w:t>raw_data</w:t>
+      </w:r>
+      <w:proofErr w:type="spellEnd"/>
+      <w:r>
+        <w:rPr>
+          <w:rFonts w:ascii="Arial" w:hAnsi="Arial" w:cs="Arial"/>
+          <w:sz w:val="20"/>
+          <w:szCs w:val="20"/>
+        </w:rPr>
+        <w:t xml:space="preserve"> directory hierarchy with each data file reduced to 900 samples as outline above.</w:t>
       </w:r>
     </w:p>
     <w:p>
@@ -16284,7 +16744,25 @@
           <w:sz w:val="20"/>
           <w:szCs w:val="20"/>
         </w:rPr>
-        <w:t>For each trial there is two data sets, one for the left limb and one for the right limb.  Skeletal loading metrics were computed for each limb and stored in the load_outputs dictionary.  Following this step the following list of metrics were computed for each limb in flight and for the bas</w:t>
+        <w:t xml:space="preserve">For each trial there is two data sets, one for the left limb and one for the right limb.  Skeletal loading metrics were computed for each limb and stored in the </w:t>
+      </w:r>
+      <w:proofErr w:type="spellStart"/>
+      <w:r>
+        <w:rPr>
+          <w:rFonts w:ascii="Arial" w:hAnsi="Arial" w:cs="Arial"/>
+          <w:sz w:val="20"/>
+          <w:szCs w:val="20"/>
+        </w:rPr>
+        <w:t>load_outputs</w:t>
+      </w:r>
+      <w:proofErr w:type="spellEnd"/>
+      <w:r>
+        <w:rPr>
+          <w:rFonts w:ascii="Arial" w:hAnsi="Arial" w:cs="Arial"/>
+          <w:sz w:val="20"/>
+          <w:szCs w:val="20"/>
+        </w:rPr>
+        <w:t xml:space="preserve"> dictionary.  Following this step the following list of metrics were computed for each limb in flight and for the bas</w:t>
       </w:r>
       <w:r>
         <w:rPr>
@@ -16419,7 +16897,25 @@
                 <w:sz w:val="20"/>
                 <w:szCs w:val="20"/>
               </w:rPr>
-              <w:t>the same (i.e shoes walking)</w:t>
+              <w:t>the same (</w:t>
+            </w:r>
+            <w:proofErr w:type="spellStart"/>
+            <w:r>
+              <w:rPr>
+                <w:rFonts w:ascii="Arial" w:hAnsi="Arial" w:cs="Arial"/>
+                <w:sz w:val="20"/>
+                <w:szCs w:val="20"/>
+              </w:rPr>
+              <w:t>i.e</w:t>
+            </w:r>
+            <w:proofErr w:type="spellEnd"/>
+            <w:r>
+              <w:rPr>
+                <w:rFonts w:ascii="Arial" w:hAnsi="Arial" w:cs="Arial"/>
+                <w:sz w:val="20"/>
+                <w:szCs w:val="20"/>
+              </w:rPr>
+              <w:t xml:space="preserve"> shoes walking)</w:t>
             </w:r>
           </w:p>
         </w:tc>
@@ -16678,7 +17174,61 @@
           <w:sz w:val="20"/>
           <w:szCs w:val="20"/>
         </w:rPr>
-        <w:t>To compute the skeletal loading metrics each trial was loaded as a data frame.  This data frame contains Acc_X, Acc_Y and Acc_Z columns. These columns were extracted and converted to arrays and the raw unit of meters per seconds squared converted to g</w:t>
+        <w:t xml:space="preserve">To compute the skeletal loading metrics each trial was loaded as a data frame.  This data frame contains </w:t>
+      </w:r>
+      <w:proofErr w:type="spellStart"/>
+      <w:r>
+        <w:rPr>
+          <w:rFonts w:ascii="Arial" w:hAnsi="Arial" w:cs="Arial"/>
+          <w:sz w:val="20"/>
+          <w:szCs w:val="20"/>
+        </w:rPr>
+        <w:t>Acc_X</w:t>
+      </w:r>
+      <w:proofErr w:type="spellEnd"/>
+      <w:r>
+        <w:rPr>
+          <w:rFonts w:ascii="Arial" w:hAnsi="Arial" w:cs="Arial"/>
+          <w:sz w:val="20"/>
+          <w:szCs w:val="20"/>
+        </w:rPr>
+        <w:t xml:space="preserve">, </w:t>
+      </w:r>
+      <w:proofErr w:type="spellStart"/>
+      <w:r>
+        <w:rPr>
+          <w:rFonts w:ascii="Arial" w:hAnsi="Arial" w:cs="Arial"/>
+          <w:sz w:val="20"/>
+          <w:szCs w:val="20"/>
+        </w:rPr>
+        <w:t>Acc_Y</w:t>
+      </w:r>
+      <w:proofErr w:type="spellEnd"/>
+      <w:r>
+        <w:rPr>
+          <w:rFonts w:ascii="Arial" w:hAnsi="Arial" w:cs="Arial"/>
+          <w:sz w:val="20"/>
+          <w:szCs w:val="20"/>
+        </w:rPr>
+        <w:t xml:space="preserve"> and </w:t>
+      </w:r>
+      <w:proofErr w:type="spellStart"/>
+      <w:r>
+        <w:rPr>
+          <w:rFonts w:ascii="Arial" w:hAnsi="Arial" w:cs="Arial"/>
+          <w:sz w:val="20"/>
+          <w:szCs w:val="20"/>
+        </w:rPr>
+        <w:t>Acc_Z</w:t>
+      </w:r>
+      <w:proofErr w:type="spellEnd"/>
+      <w:r>
+        <w:rPr>
+          <w:rFonts w:ascii="Arial" w:hAnsi="Arial" w:cs="Arial"/>
+          <w:sz w:val="20"/>
+          <w:szCs w:val="20"/>
+        </w:rPr>
+        <w:t xml:space="preserve"> columns. These columns were extracted and converted to arrays and the raw unit of meters per seconds squared converted to g</w:t>
       </w:r>
       <w:r>
         <w:rPr>
@@ -16744,7 +17294,25 @@
           <w:sz w:val="20"/>
           <w:szCs w:val="20"/>
         </w:rPr>
-        <w:t xml:space="preserve"> Hz and the high cut off equal to 6 Hz (ref jin).  </w:t>
+        <w:t xml:space="preserve"> Hz and the high cut off equal to 6 Hz (ref </w:t>
+      </w:r>
+      <w:proofErr w:type="spellStart"/>
+      <w:r>
+        <w:rPr>
+          <w:rFonts w:ascii="Arial" w:hAnsi="Arial" w:cs="Arial"/>
+          <w:sz w:val="20"/>
+          <w:szCs w:val="20"/>
+        </w:rPr>
+        <w:t>jin</w:t>
+      </w:r>
+      <w:proofErr w:type="spellEnd"/>
+      <w:r>
+        <w:rPr>
+          <w:rFonts w:ascii="Arial" w:hAnsi="Arial" w:cs="Arial"/>
+          <w:sz w:val="20"/>
+          <w:szCs w:val="20"/>
+        </w:rPr>
+        <w:t xml:space="preserve">).  </w:t>
       </w:r>
       <w:r>
         <w:rPr>
@@ -23594,7 +24162,9 @@
           <w:szCs w:val="20"/>
         </w:rPr>
       </w:pPr>
-      <w:r>
+    </w:p>
+    <w:p>
+      <w:pPr>
         <w:rPr>
           <w:rFonts w:ascii="Arial" w:hAnsi="Arial" w:cs="Arial"/>
           <w:b/>
@@ -23602,9 +24172,10 @@
           <w:sz w:val="20"/>
           <w:szCs w:val="20"/>
         </w:rPr>
-        <w:t xml:space="preserve">Running </w:t>
-      </w:r>
-      <w:r>
+      </w:pPr>
+    </w:p>
+    <w:p>
+      <w:pPr>
         <w:rPr>
           <w:rFonts w:ascii="Arial" w:hAnsi="Arial" w:cs="Arial"/>
           <w:b/>
@@ -23612,7 +24183,132 @@
           <w:sz w:val="20"/>
           <w:szCs w:val="20"/>
         </w:rPr>
+      </w:pPr>
+    </w:p>
+    <w:p>
+      <w:pPr>
+        <w:rPr>
+          <w:rFonts w:ascii="Arial" w:hAnsi="Arial" w:cs="Arial"/>
+          <w:b/>
+          <w:bCs/>
+          <w:sz w:val="20"/>
+          <w:szCs w:val="20"/>
+        </w:rPr>
+      </w:pPr>
+    </w:p>
+    <w:p>
+      <w:pPr>
+        <w:rPr>
+          <w:rFonts w:ascii="Arial" w:hAnsi="Arial" w:cs="Arial"/>
+          <w:b/>
+          <w:bCs/>
+          <w:sz w:val="20"/>
+          <w:szCs w:val="20"/>
+        </w:rPr>
+      </w:pPr>
+    </w:p>
+    <w:p>
+      <w:pPr>
+        <w:rPr>
+          <w:rFonts w:ascii="Arial" w:hAnsi="Arial" w:cs="Arial"/>
+          <w:b/>
+          <w:bCs/>
+          <w:sz w:val="20"/>
+          <w:szCs w:val="20"/>
+        </w:rPr>
+      </w:pPr>
+    </w:p>
+    <w:p>
+      <w:pPr>
+        <w:rPr>
+          <w:rFonts w:ascii="Arial" w:hAnsi="Arial" w:cs="Arial"/>
+          <w:b/>
+          <w:bCs/>
+          <w:sz w:val="20"/>
+          <w:szCs w:val="20"/>
+        </w:rPr>
+      </w:pPr>
+    </w:p>
+    <w:p>
+      <w:pPr>
+        <w:rPr>
+          <w:rFonts w:ascii="Arial" w:hAnsi="Arial" w:cs="Arial"/>
+          <w:b/>
+          <w:bCs/>
+          <w:sz w:val="20"/>
+          <w:szCs w:val="20"/>
+        </w:rPr>
+      </w:pPr>
+      <w:r>
+        <w:rPr>
+          <w:rFonts w:ascii="Arial" w:hAnsi="Arial" w:cs="Arial"/>
+          <w:b/>
+          <w:bCs/>
+          <w:sz w:val="20"/>
+          <w:szCs w:val="20"/>
+        </w:rPr>
+        <w:lastRenderedPageBreak/>
+        <w:t xml:space="preserve">Running </w:t>
+      </w:r>
+      <w:r>
+        <w:rPr>
+          <w:rFonts w:ascii="Arial" w:hAnsi="Arial" w:cs="Arial"/>
+          <w:b/>
+          <w:bCs/>
+          <w:sz w:val="20"/>
+          <w:szCs w:val="20"/>
+        </w:rPr>
         <w:t>Results</w:t>
+      </w:r>
+    </w:p>
+    <w:p>
+      <w:pPr>
+        <w:rPr>
+          <w:rFonts w:ascii="Arial" w:hAnsi="Arial" w:cs="Arial"/>
+          <w:sz w:val="20"/>
+          <w:szCs w:val="20"/>
+        </w:rPr>
+      </w:pPr>
+      <w:r>
+        <w:rPr>
+          <w:rFonts w:ascii="Arial" w:hAnsi="Arial" w:cs="Arial"/>
+          <w:sz w:val="20"/>
+          <w:szCs w:val="20"/>
+        </w:rPr>
+        <w:t xml:space="preserve">Experimenter 1 loading metrics show a reduced loading when barefoot in both baseline and flight trials. </w:t>
+      </w:r>
+      <w:r>
+        <w:rPr>
+          <w:rFonts w:ascii="Arial" w:hAnsi="Arial" w:cs="Arial"/>
+          <w:sz w:val="20"/>
+          <w:szCs w:val="20"/>
+        </w:rPr>
+        <w:t>There is significant reduction in loading when in fligh</w:t>
+      </w:r>
+      <w:r>
+        <w:rPr>
+          <w:rFonts w:ascii="Arial" w:hAnsi="Arial" w:cs="Arial"/>
+          <w:sz w:val="20"/>
+          <w:szCs w:val="20"/>
+        </w:rPr>
+        <w:t xml:space="preserve">t.  </w:t>
+      </w:r>
+    </w:p>
+    <w:p>
+      <w:pPr>
+        <w:rPr>
+          <w:rFonts w:ascii="Arial" w:hAnsi="Arial" w:cs="Arial"/>
+          <w:sz w:val="20"/>
+          <w:szCs w:val="20"/>
+        </w:rPr>
+      </w:pPr>
+      <w:r>
+        <w:rPr>
+          <w:rFonts w:ascii="Arial" w:hAnsi="Arial" w:cs="Arial"/>
+          <w:sz w:val="20"/>
+          <w:szCs w:val="20"/>
+        </w:rPr>
+        <w:t xml:space="preserve">Experimenter 2 shows an substantial increase in loading when barefoot in both baseline and flight trials. </w:t>
       </w:r>
     </w:p>
     <w:tbl>
@@ -24794,6 +25490,31 @@
         <w:t>: Loading Metrics (BW/s)</w:t>
       </w:r>
     </w:p>
+    <w:p>
+      <w:pPr>
+        <w:rPr>
+          <w:rFonts w:ascii="Arial" w:hAnsi="Arial" w:cs="Arial"/>
+          <w:sz w:val="20"/>
+          <w:szCs w:val="20"/>
+        </w:rPr>
+      </w:pPr>
+      <w:r>
+        <w:rPr>
+          <w:rFonts w:ascii="Arial" w:hAnsi="Arial" w:cs="Arial"/>
+          <w:sz w:val="20"/>
+          <w:szCs w:val="20"/>
+        </w:rPr>
+        <w:t xml:space="preserve">Experimenter 1 shows a higher y axis, medio-lateral movement in baseline compared to the vertical contribution where as the opposite is shown in flight. </w:t>
+      </w:r>
+      <w:r>
+        <w:rPr>
+          <w:rFonts w:ascii="Arial" w:hAnsi="Arial" w:cs="Arial"/>
+          <w:sz w:val="20"/>
+          <w:szCs w:val="20"/>
+        </w:rPr>
+        <w:t>Experimenter 2 shows a more consistent pattern of increased loading in all axes when comparing shoes and barefoot in both baseline and flight environments.</w:t>
+      </w:r>
+    </w:p>
     <w:tbl>
       <w:tblPr>
         <w:tblStyle w:val="TableGrid"/>
@@ -24836,7 +25557,6 @@
                 <w:sz w:val="20"/>
                 <w:szCs w:val="20"/>
               </w:rPr>
-              <w:lastRenderedPageBreak/>
               <w:t>Exp</w:t>
             </w:r>
           </w:p>
@@ -26645,6 +27365,30 @@
           <w:szCs w:val="20"/>
         </w:rPr>
       </w:pPr>
+      <w:r>
+        <w:rPr>
+          <w:rFonts w:ascii="Arial" w:hAnsi="Arial" w:cs="Arial"/>
+          <w:sz w:val="20"/>
+          <w:szCs w:val="20"/>
+        </w:rPr>
+        <w:t>Experimenter 1’s balance decreases barefoot in baseline but increases when in flight. Experimenter 2 shows a more consistent balance across the trial environment</w:t>
+      </w:r>
+      <w:r>
+        <w:rPr>
+          <w:rFonts w:ascii="Arial" w:hAnsi="Arial" w:cs="Arial"/>
+          <w:sz w:val="20"/>
+          <w:szCs w:val="20"/>
+        </w:rPr>
+        <w:t>s although a greater imbalance</w:t>
+      </w:r>
+      <w:r>
+        <w:rPr>
+          <w:rFonts w:ascii="Arial" w:hAnsi="Arial" w:cs="Arial"/>
+          <w:sz w:val="20"/>
+          <w:szCs w:val="20"/>
+        </w:rPr>
+        <w:t xml:space="preserve"> overall with the exception of experimenter 1, in flight barefoot which is increased.</w:t>
+      </w:r>
     </w:p>
     <w:tbl>
       <w:tblPr>
@@ -27635,6 +28379,107 @@
           <w:lang w:val="en-US"/>
         </w:rPr>
         <w:t xml:space="preserve">: Balance Metrics </w:t>
+      </w:r>
+    </w:p>
+    <w:p>
+      <w:pPr>
+        <w:rPr>
+          <w:rFonts w:ascii="Arial" w:hAnsi="Arial" w:cs="Arial"/>
+          <w:b/>
+          <w:bCs/>
+          <w:sz w:val="20"/>
+          <w:szCs w:val="20"/>
+          <w:lang w:val="en-US"/>
+        </w:rPr>
+      </w:pPr>
+    </w:p>
+    <w:p>
+      <w:pPr>
+        <w:rPr>
+          <w:rFonts w:ascii="Arial" w:hAnsi="Arial" w:cs="Arial"/>
+          <w:b/>
+          <w:bCs/>
+          <w:sz w:val="20"/>
+          <w:szCs w:val="20"/>
+          <w:lang w:val="en-US"/>
+        </w:rPr>
+      </w:pPr>
+    </w:p>
+    <w:p>
+      <w:pPr>
+        <w:rPr>
+          <w:rFonts w:ascii="Arial" w:hAnsi="Arial" w:cs="Arial"/>
+          <w:b/>
+          <w:bCs/>
+          <w:sz w:val="20"/>
+          <w:szCs w:val="20"/>
+          <w:lang w:val="en-US"/>
+        </w:rPr>
+      </w:pPr>
+    </w:p>
+    <w:p>
+      <w:pPr>
+        <w:rPr>
+          <w:rFonts w:ascii="Arial" w:hAnsi="Arial" w:cs="Arial"/>
+          <w:b/>
+          <w:bCs/>
+          <w:sz w:val="20"/>
+          <w:szCs w:val="20"/>
+          <w:lang w:val="en-US"/>
+        </w:rPr>
+      </w:pPr>
+      <w:r>
+        <w:rPr>
+          <w:rFonts w:ascii="Arial" w:hAnsi="Arial" w:cs="Arial"/>
+          <w:b/>
+          <w:bCs/>
+          <w:sz w:val="20"/>
+          <w:szCs w:val="20"/>
+          <w:lang w:val="en-US"/>
+        </w:rPr>
+        <w:lastRenderedPageBreak/>
+        <w:t>Frequency Response</w:t>
+      </w:r>
+    </w:p>
+    <w:p>
+      <w:pPr>
+        <w:rPr>
+          <w:rFonts w:ascii="Arial" w:hAnsi="Arial" w:cs="Arial"/>
+          <w:sz w:val="20"/>
+          <w:szCs w:val="20"/>
+        </w:rPr>
+      </w:pPr>
+      <w:r>
+        <w:rPr>
+          <w:rFonts w:ascii="Arial" w:hAnsi="Arial" w:cs="Arial"/>
+          <w:sz w:val="20"/>
+          <w:szCs w:val="20"/>
+        </w:rPr>
+        <w:t>As in walking t</w:t>
+      </w:r>
+      <w:r>
+        <w:rPr>
+          <w:rFonts w:ascii="Arial" w:hAnsi="Arial" w:cs="Arial"/>
+          <w:sz w:val="20"/>
+          <w:szCs w:val="20"/>
+        </w:rPr>
+        <w:t xml:space="preserve">he frequency response of experimenter 1 shows that “high” frequency components above approximately 3Hz are diminished in flight in both shoe and barefoot trials.  </w:t>
+      </w:r>
+      <w:r>
+        <w:rPr>
+          <w:rFonts w:ascii="Arial" w:hAnsi="Arial" w:cs="Arial"/>
+          <w:sz w:val="20"/>
+          <w:szCs w:val="20"/>
+        </w:rPr>
+        <w:t>In running, experimenter 1’s frequency responses show significant loss of frequency components and those that are present have reduced magnitude compared to the baseline counterpart.</w:t>
+      </w:r>
+      <w:r>
+        <w:rPr>
+          <w:rFonts w:ascii="Arial" w:hAnsi="Arial" w:cs="Arial"/>
+          <w:sz w:val="20"/>
+          <w:szCs w:val="20"/>
+        </w:rPr>
+        <w:t xml:space="preserve"> </w:t>
       </w:r>
     </w:p>
     <w:p>
@@ -27717,6 +28562,64 @@
       <w:pPr>
         <w:rPr>
           <w:rFonts w:ascii="Arial" w:hAnsi="Arial" w:cs="Arial"/>
+          <w:sz w:val="20"/>
+          <w:szCs w:val="20"/>
+        </w:rPr>
+      </w:pPr>
+    </w:p>
+    <w:p>
+      <w:pPr>
+        <w:rPr>
+          <w:rFonts w:ascii="Arial" w:hAnsi="Arial" w:cs="Arial"/>
+          <w:sz w:val="20"/>
+          <w:szCs w:val="20"/>
+        </w:rPr>
+      </w:pPr>
+      <w:r>
+        <w:rPr>
+          <w:rFonts w:ascii="Arial" w:hAnsi="Arial" w:cs="Arial"/>
+          <w:sz w:val="20"/>
+          <w:szCs w:val="20"/>
+        </w:rPr>
+        <w:t>For experimenter 2, the</w:t>
+      </w:r>
+      <w:r>
+        <w:rPr>
+          <w:rFonts w:ascii="Arial" w:hAnsi="Arial" w:cs="Arial"/>
+          <w:sz w:val="20"/>
+          <w:szCs w:val="20"/>
+        </w:rPr>
+        <w:t xml:space="preserve"> dominant frequency that is present between 3 and 4 Hz is more </w:t>
+      </w:r>
+      <w:r>
+        <w:rPr>
+          <w:rFonts w:ascii="Arial" w:hAnsi="Arial" w:cs="Arial"/>
+          <w:sz w:val="20"/>
+          <w:szCs w:val="20"/>
+        </w:rPr>
+        <w:t>is of larger magnitude in flight with the surrounding frequencies lower in magnitude than baseline.</w:t>
+      </w:r>
+      <w:r>
+        <w:rPr>
+          <w:rFonts w:ascii="Arial" w:hAnsi="Arial" w:cs="Arial"/>
+          <w:sz w:val="20"/>
+          <w:szCs w:val="20"/>
+        </w:rPr>
+        <w:t xml:space="preserve">  </w:t>
+      </w:r>
+      <w:r>
+        <w:rPr>
+          <w:rFonts w:ascii="Arial" w:hAnsi="Arial" w:cs="Arial"/>
+          <w:sz w:val="20"/>
+          <w:szCs w:val="20"/>
+        </w:rPr>
+        <w:t xml:space="preserve"> Shoe trails display 4 dominant frequencies whilst barefoot only shows 3.  </w:t>
+      </w:r>
+    </w:p>
+    <w:p>
+      <w:pPr>
+        <w:rPr>
+          <w:rFonts w:ascii="Arial" w:hAnsi="Arial" w:cs="Arial"/>
           <w:b/>
           <w:bCs/>
           <w:sz w:val="20"/>
@@ -27731,7 +28634,6 @@
           <w:sz w:val="20"/>
           <w:szCs w:val="20"/>
         </w:rPr>
-        <w:lastRenderedPageBreak/>
         <w:drawing>
           <wp:inline distT="0" distB="0" distL="0" distR="0" wp14:anchorId="10EA1599" wp14:editId="07F458AB">
             <wp:extent cx="5943600" cy="2086610"/>
@@ -27790,6 +28692,31 @@
         <w:t>Figure X: Experimenter 2 Frequency Response</w:t>
       </w:r>
     </w:p>
+    <w:p>
+      <w:pPr>
+        <w:rPr>
+          <w:rFonts w:ascii="Arial" w:hAnsi="Arial" w:cs="Arial"/>
+          <w:sz w:val="20"/>
+          <w:szCs w:val="20"/>
+        </w:rPr>
+      </w:pPr>
+      <w:r>
+        <w:rPr>
+          <w:rFonts w:ascii="Arial" w:hAnsi="Arial" w:cs="Arial"/>
+          <w:sz w:val="20"/>
+          <w:szCs w:val="20"/>
+        </w:rPr>
+        <w:t>Experimenter 1 shoes an increase in power barefoot in baseline and the opposite in flight.</w:t>
+      </w:r>
+      <w:r>
+        <w:rPr>
+          <w:rFonts w:ascii="Arial" w:hAnsi="Arial" w:cs="Arial"/>
+          <w:sz w:val="20"/>
+          <w:szCs w:val="20"/>
+        </w:rPr>
+        <w:t xml:space="preserve">  Experimenter 2 shoes an increase in power barefoot with the largest power being in flight although very similar to barefoot in baseline.</w:t>
+      </w:r>
+    </w:p>
     <w:tbl>
       <w:tblPr>
         <w:tblStyle w:val="TableGrid"/>
@@ -29014,18 +29941,7 @@
           <w:szCs w:val="20"/>
         </w:rPr>
       </w:pPr>
-    </w:p>
-    <w:p>
-      <w:pPr>
-        <w:rPr>
-          <w:rFonts w:ascii="Arial" w:hAnsi="Arial" w:cs="Arial"/>
-          <w:sz w:val="20"/>
-          <w:szCs w:val="20"/>
-        </w:rPr>
-      </w:pPr>
-    </w:p>
-    <w:p>
-      <w:pPr>
+      <w:r>
         <w:rPr>
           <w:rFonts w:ascii="Arial" w:hAnsi="Arial" w:cs="Arial"/>
           <w:b/>
@@ -29033,8 +29949,11 @@
           <w:sz w:val="20"/>
           <w:szCs w:val="20"/>
         </w:rPr>
-      </w:pPr>
-      <w:r>
+        <w:t>Discussion</w:t>
+      </w:r>
+    </w:p>
+    <w:p>
+      <w:pPr>
         <w:rPr>
           <w:rFonts w:ascii="Arial" w:hAnsi="Arial" w:cs="Arial"/>
           <w:b/>
@@ -29042,52 +29961,14 @@
           <w:sz w:val="20"/>
           <w:szCs w:val="20"/>
         </w:rPr>
-        <w:t>Analysis of Jumping</w:t>
-      </w:r>
-    </w:p>
-    <w:p>
-      <w:pPr>
-        <w:rPr>
-          <w:rFonts w:ascii="Arial" w:hAnsi="Arial" w:cs="Arial"/>
-          <w:sz w:val="20"/>
-          <w:szCs w:val="20"/>
-        </w:rPr>
-      </w:pPr>
-    </w:p>
-    <w:p>
-      <w:pPr>
-        <w:rPr>
-          <w:rFonts w:ascii="Arial" w:hAnsi="Arial" w:cs="Arial"/>
-          <w:sz w:val="20"/>
-          <w:szCs w:val="20"/>
-        </w:rPr>
-      </w:pPr>
-    </w:p>
-    <w:p>
-      <w:pPr>
-        <w:rPr>
-          <w:rFonts w:ascii="Arial" w:hAnsi="Arial" w:cs="Arial"/>
-          <w:sz w:val="20"/>
-          <w:szCs w:val="20"/>
-        </w:rPr>
-      </w:pPr>
-    </w:p>
-    <w:p>
-      <w:pPr>
-        <w:rPr>
-          <w:rFonts w:ascii="Arial" w:hAnsi="Arial" w:cs="Arial"/>
-          <w:sz w:val="20"/>
-          <w:szCs w:val="20"/>
-        </w:rPr>
-      </w:pPr>
-    </w:p>
-    <w:p>
-      <w:pPr>
-        <w:rPr>
-          <w:rFonts w:ascii="Arial" w:hAnsi="Arial" w:cs="Arial"/>
-          <w:sz w:val="20"/>
-          <w:szCs w:val="20"/>
-          <w:lang w:val="en-US"/>
+      </w:pPr>
+    </w:p>
+    <w:p>
+      <w:pPr>
+        <w:rPr>
+          <w:rFonts w:ascii="Arial" w:hAnsi="Arial" w:cs="Arial"/>
+          <w:sz w:val="20"/>
+          <w:szCs w:val="20"/>
         </w:rPr>
       </w:pPr>
     </w:p>
@@ -29109,7 +29990,86 @@
           <w:sz w:val="20"/>
           <w:szCs w:val="20"/>
         </w:rPr>
-        <w:t>TalTech Sensor</w:t>
+        <w:t>Analysis of Jumping</w:t>
+      </w:r>
+    </w:p>
+    <w:p>
+      <w:pPr>
+        <w:rPr>
+          <w:rFonts w:ascii="Arial" w:hAnsi="Arial" w:cs="Arial"/>
+          <w:sz w:val="20"/>
+          <w:szCs w:val="20"/>
+        </w:rPr>
+      </w:pPr>
+    </w:p>
+    <w:p>
+      <w:pPr>
+        <w:rPr>
+          <w:rFonts w:ascii="Arial" w:hAnsi="Arial" w:cs="Arial"/>
+          <w:sz w:val="20"/>
+          <w:szCs w:val="20"/>
+        </w:rPr>
+      </w:pPr>
+    </w:p>
+    <w:p>
+      <w:pPr>
+        <w:rPr>
+          <w:rFonts w:ascii="Arial" w:hAnsi="Arial" w:cs="Arial"/>
+          <w:sz w:val="20"/>
+          <w:szCs w:val="20"/>
+        </w:rPr>
+      </w:pPr>
+    </w:p>
+    <w:p>
+      <w:pPr>
+        <w:rPr>
+          <w:rFonts w:ascii="Arial" w:hAnsi="Arial" w:cs="Arial"/>
+          <w:sz w:val="20"/>
+          <w:szCs w:val="20"/>
+        </w:rPr>
+      </w:pPr>
+    </w:p>
+    <w:p>
+      <w:pPr>
+        <w:rPr>
+          <w:rFonts w:ascii="Arial" w:hAnsi="Arial" w:cs="Arial"/>
+          <w:sz w:val="20"/>
+          <w:szCs w:val="20"/>
+          <w:lang w:val="en-US"/>
+        </w:rPr>
+      </w:pPr>
+    </w:p>
+    <w:p>
+      <w:pPr>
+        <w:rPr>
+          <w:rFonts w:ascii="Arial" w:hAnsi="Arial" w:cs="Arial"/>
+          <w:b/>
+          <w:bCs/>
+          <w:sz w:val="20"/>
+          <w:szCs w:val="20"/>
+        </w:rPr>
+      </w:pPr>
+      <w:proofErr w:type="spellStart"/>
+      <w:r>
+        <w:rPr>
+          <w:rFonts w:ascii="Arial" w:hAnsi="Arial" w:cs="Arial"/>
+          <w:b/>
+          <w:bCs/>
+          <w:sz w:val="20"/>
+          <w:szCs w:val="20"/>
+        </w:rPr>
+        <w:t>TalTech</w:t>
+      </w:r>
+      <w:proofErr w:type="spellEnd"/>
+      <w:r>
+        <w:rPr>
+          <w:rFonts w:ascii="Arial" w:hAnsi="Arial" w:cs="Arial"/>
+          <w:b/>
+          <w:bCs/>
+          <w:sz w:val="20"/>
+          <w:szCs w:val="20"/>
+        </w:rPr>
+        <w:t xml:space="preserve"> Sensor</w:t>
       </w:r>
     </w:p>
     <w:p>
@@ -29143,7 +30103,25 @@
           <w:sz w:val="20"/>
           <w:szCs w:val="20"/>
         </w:rPr>
-        <w:t xml:space="preserve">Data collected from the TalTech sensor must be converted from its binary representation to readable values. </w:t>
+        <w:t xml:space="preserve">Data collected from the </w:t>
+      </w:r>
+      <w:proofErr w:type="spellStart"/>
+      <w:r>
+        <w:rPr>
+          <w:rFonts w:ascii="Arial" w:hAnsi="Arial" w:cs="Arial"/>
+          <w:sz w:val="20"/>
+          <w:szCs w:val="20"/>
+        </w:rPr>
+        <w:t>TalTech</w:t>
+      </w:r>
+      <w:proofErr w:type="spellEnd"/>
+      <w:r>
+        <w:rPr>
+          <w:rFonts w:ascii="Arial" w:hAnsi="Arial" w:cs="Arial"/>
+          <w:sz w:val="20"/>
+          <w:szCs w:val="20"/>
+        </w:rPr>
+        <w:t xml:space="preserve"> sensor must be converted from its binary representation to readable values. </w:t>
       </w:r>
       <w:r>
         <w:rPr>
@@ -29184,7 +30162,6 @@
           <w:sz w:val="20"/>
           <w:szCs w:val="20"/>
         </w:rPr>
-        <w:lastRenderedPageBreak/>
         <w:t xml:space="preserve">Each data file was converted, trimmed to 15 seconds and stored as a csv file for ease of future use and to cut down on processing time. </w:t>
       </w:r>
     </w:p>
@@ -29196,13 +30173,23 @@
           <w:szCs w:val="20"/>
         </w:rPr>
       </w:pPr>
-      <w:r>
-        <w:rPr>
-          <w:rFonts w:ascii="Arial" w:hAnsi="Arial" w:cs="Arial"/>
-          <w:sz w:val="20"/>
-          <w:szCs w:val="20"/>
-        </w:rPr>
-        <w:t xml:space="preserve">NoteBook: </w:t>
+      <w:proofErr w:type="spellStart"/>
+      <w:r>
+        <w:rPr>
+          <w:rFonts w:ascii="Arial" w:hAnsi="Arial" w:cs="Arial"/>
+          <w:sz w:val="20"/>
+          <w:szCs w:val="20"/>
+        </w:rPr>
+        <w:t>NoteBook</w:t>
+      </w:r>
+      <w:proofErr w:type="spellEnd"/>
+      <w:r>
+        <w:rPr>
+          <w:rFonts w:ascii="Arial" w:hAnsi="Arial" w:cs="Arial"/>
+          <w:sz w:val="20"/>
+          <w:szCs w:val="20"/>
+        </w:rPr>
+        <w:t xml:space="preserve">: </w:t>
       </w:r>
       <w:hyperlink r:id="rId27" w:history="1">
         <w:r>
@@ -29581,7 +30568,6 @@
           <w:sz w:val="28"/>
           <w:szCs w:val="28"/>
         </w:rPr>
-        <w:lastRenderedPageBreak/>
         <w:br w:type="page"/>
       </w:r>
     </w:p>
@@ -29764,6 +30750,7 @@
         </w:rPr>
         <w:t> Musculoskeletal research in human space flight – unmet needs for the success of crewed deep space exploration. </w:t>
       </w:r>
+      <w:proofErr w:type="spellStart"/>
       <w:r>
         <w:rPr>
           <w:rFonts w:ascii="Arial" w:hAnsi="Arial" w:cs="Arial"/>
@@ -29772,7 +30759,18 @@
           <w:sz w:val="20"/>
           <w:szCs w:val="20"/>
         </w:rPr>
-        <w:t>npj Microgravity</w:t>
+        <w:t>npj</w:t>
+      </w:r>
+      <w:proofErr w:type="spellEnd"/>
+      <w:r>
+        <w:rPr>
+          <w:rFonts w:ascii="Arial" w:hAnsi="Arial" w:cs="Arial"/>
+          <w:i/>
+          <w:iCs/>
+          <w:sz w:val="20"/>
+          <w:szCs w:val="20"/>
+        </w:rPr>
+        <w:t xml:space="preserve"> Microgravity</w:t>
       </w:r>
       <w:r>
         <w:rPr>
@@ -29930,7 +30928,25 @@
           <w:sz w:val="20"/>
           <w:szCs w:val="20"/>
         </w:rPr>
-        <w:t>VICO, L., COLLET P., GUIGNANDON, A., LAFAGE-PROUST, M.H., et al. Effects of long-term microgravity exposure on cancellous and cortical weight-bearing bones of cosmonauts. Lancet. 2000 May 6;355(9215):1607-11. doi: 10.1016/s0140-6736(00)02217-0. PMID: 10821365.</w:t>
+        <w:t xml:space="preserve">VICO, L., COLLET P., GUIGNANDON, A., LAFAGE-PROUST, M.H., et al. Effects of long-term microgravity exposure on cancellous and cortical weight-bearing bones of cosmonauts. Lancet. 2000 May 6;355(9215):1607-11. </w:t>
+      </w:r>
+      <w:proofErr w:type="spellStart"/>
+      <w:r>
+        <w:rPr>
+          <w:rFonts w:ascii="Arial" w:hAnsi="Arial" w:cs="Arial"/>
+          <w:sz w:val="20"/>
+          <w:szCs w:val="20"/>
+        </w:rPr>
+        <w:t>doi</w:t>
+      </w:r>
+      <w:proofErr w:type="spellEnd"/>
+      <w:r>
+        <w:rPr>
+          <w:rFonts w:ascii="Arial" w:hAnsi="Arial" w:cs="Arial"/>
+          <w:sz w:val="20"/>
+          <w:szCs w:val="20"/>
+        </w:rPr>
+        <w:t>: 10.1016/s0140-6736(00)02217-0. PMID: 10821365.</w:t>
       </w:r>
     </w:p>
     <w:p>
@@ -29952,7 +30968,43 @@
           <w:sz w:val="20"/>
           <w:szCs w:val="20"/>
         </w:rPr>
-        <w:t>VICO, L., VAN RIETBERGEN, B., VILAYPHIOU, N., et al. Cortical and Trabecular Bone Microstructure Did Not Recover at Weight-Bearing Skeletal Sites and Progressively Deteriorated at Non-Weight-Bearing Sites During the Year Following International Space Station Missions. J Bone Miner Res. 2017 Oct;32(10):2010-2021. doi: 10.1002/jbmr.3188. Epub 2017 Jun 28. PMID: 28574653.</w:t>
+        <w:t xml:space="preserve">VICO, L., VAN RIETBERGEN, B., VILAYPHIOU, N., et al. Cortical and Trabecular Bone Microstructure Did Not Recover at Weight-Bearing Skeletal Sites and Progressively Deteriorated at Non-Weight-Bearing Sites During the Year Following International Space Station Missions. J Bone Miner Res. 2017 Oct;32(10):2010-2021. </w:t>
+      </w:r>
+      <w:proofErr w:type="spellStart"/>
+      <w:r>
+        <w:rPr>
+          <w:rFonts w:ascii="Arial" w:hAnsi="Arial" w:cs="Arial"/>
+          <w:sz w:val="20"/>
+          <w:szCs w:val="20"/>
+        </w:rPr>
+        <w:t>doi</w:t>
+      </w:r>
+      <w:proofErr w:type="spellEnd"/>
+      <w:r>
+        <w:rPr>
+          <w:rFonts w:ascii="Arial" w:hAnsi="Arial" w:cs="Arial"/>
+          <w:sz w:val="20"/>
+          <w:szCs w:val="20"/>
+        </w:rPr>
+        <w:t xml:space="preserve">: 10.1002/jbmr.3188. </w:t>
+      </w:r>
+      <w:proofErr w:type="spellStart"/>
+      <w:r>
+        <w:rPr>
+          <w:rFonts w:ascii="Arial" w:hAnsi="Arial" w:cs="Arial"/>
+          <w:sz w:val="20"/>
+          <w:szCs w:val="20"/>
+        </w:rPr>
+        <w:t>Epub</w:t>
+      </w:r>
+      <w:proofErr w:type="spellEnd"/>
+      <w:r>
+        <w:rPr>
+          <w:rFonts w:ascii="Arial" w:hAnsi="Arial" w:cs="Arial"/>
+          <w:sz w:val="20"/>
+          <w:szCs w:val="20"/>
+        </w:rPr>
+        <w:t xml:space="preserve"> 2017 Jun 28. PMID: 28574653.</w:t>
       </w:r>
     </w:p>
     <w:p>
@@ -33318,7 +34370,7 @@
     <w:rsid w:val="00272CBF"/>
     <w:rsid w:val="002E0267"/>
     <w:rsid w:val="00433968"/>
-    <w:rsid w:val="009B2303"/>
+    <w:rsid w:val="0060691B"/>
     <w:rsid w:val="00AB1ACF"/>
     <w:rsid w:val="00AC04AF"/>
     <w:rsid w:val="00B20141"/>

</xml_diff>